<commit_message>
Tela inical de gravação de macros
</commit_message>
<xml_diff>
--- a/VBA.docx
+++ b/VBA.docx
@@ -79,7 +79,7 @@
         <w:pStyle w:val="Date"/>
       </w:pPr>
       <w:r>
-        <w:t xml:space="preserve">08</w:t>
+        <w:t xml:space="preserve">11</w:t>
       </w:r>
       <w:r>
         <w:t xml:space="preserve"> </w:t>
@@ -181,7 +181,7 @@
       </w:r>
     </w:p>
     <w:bookmarkEnd w:id="20"/>
-    <w:bookmarkStart w:id="36" w:name="macros"/>
+    <w:bookmarkStart w:id="40" w:name="macros"/>
     <w:p>
       <w:pPr>
         <w:pStyle w:val="Heading1"/>
@@ -431,7 +431,7 @@
       </w:r>
     </w:p>
     <w:bookmarkEnd w:id="25"/>
-    <w:bookmarkStart w:id="35" w:name="gravar-macro"/>
+    <w:bookmarkStart w:id="38" w:name="gravar-macro"/>
     <w:p>
       <w:pPr>
         <w:pStyle w:val="Heading2"/>
@@ -751,14 +751,391 @@
         <w:pStyle w:val="Compact"/>
       </w:pPr>
       <w:r>
-        <w:t xml:space="preserve">Criando uma Macro:</w:t>
-      </w:r>
-      <w:r>
-        <w:br/>
-      </w:r>
-    </w:p>
-    <w:bookmarkEnd w:id="35"/>
-    <w:bookmarkEnd w:id="36"/>
+        <w:t xml:space="preserve">Tela inicial de gravação de Macro:</w:t>
+      </w:r>
+      <w:r>
+        <w:br/>
+      </w:r>
+    </w:p>
+    <w:p>
+      <w:pPr>
+        <w:numPr>
+          <w:ilvl w:val="1"/>
+          <w:numId w:val="1009"/>
+        </w:numPr>
+        <w:pStyle w:val="Compact"/>
+      </w:pPr>
+      <w:r>
+        <w:rPr>
+          <w:iCs/>
+          <w:i/>
+        </w:rPr>
+        <w:t xml:space="preserve">Nome da macro</w:t>
+      </w:r>
+      <w:r>
+        <w:t xml:space="preserve">:</w:t>
+      </w:r>
+      <w:r>
+        <w:br/>
+      </w:r>
+    </w:p>
+    <w:p>
+      <w:pPr>
+        <w:numPr>
+          <w:ilvl w:val="2"/>
+          <w:numId w:val="1010"/>
+        </w:numPr>
+        <w:pStyle w:val="Compact"/>
+      </w:pPr>
+      <w:r>
+        <w:t xml:space="preserve">Inserir o nome da Macro.</w:t>
+      </w:r>
+      <w:r>
+        <w:br/>
+      </w:r>
+    </w:p>
+    <w:p>
+      <w:pPr>
+        <w:numPr>
+          <w:ilvl w:val="2"/>
+          <w:numId w:val="1010"/>
+        </w:numPr>
+        <w:pStyle w:val="Compact"/>
+      </w:pPr>
+      <w:r>
+        <w:t xml:space="preserve">Não aceita espaço, logo, ou colar o nome da macro tudo junto (</w:t>
+      </w:r>
+      <w:r>
+        <w:t xml:space="preserve">“</w:t>
+      </w:r>
+      <w:r>
+        <w:t xml:space="preserve">PrimeiraMacro</w:t>
+      </w:r>
+      <w:r>
+        <w:t xml:space="preserve">”</w:t>
+      </w:r>
+      <w:r>
+        <w:t xml:space="preserve">), ou usar o underline (</w:t>
+      </w:r>
+      <w:r>
+        <w:t xml:space="preserve">“</w:t>
+      </w:r>
+      <w:r>
+        <w:t xml:space="preserve">Primeira_Macro</w:t>
+      </w:r>
+      <w:r>
+        <w:t xml:space="preserve">”</w:t>
+      </w:r>
+      <w:r>
+        <w:t xml:space="preserve">).</w:t>
+      </w:r>
+      <w:r>
+        <w:br/>
+      </w:r>
+    </w:p>
+    <w:p>
+      <w:pPr>
+        <w:numPr>
+          <w:ilvl w:val="1"/>
+          <w:numId w:val="1009"/>
+        </w:numPr>
+        <w:pStyle w:val="Compact"/>
+      </w:pPr>
+      <w:r>
+        <w:rPr>
+          <w:iCs/>
+          <w:i/>
+        </w:rPr>
+        <w:t xml:space="preserve">Tecla de atalho</w:t>
+      </w:r>
+      <w:r>
+        <w:t xml:space="preserve">:</w:t>
+      </w:r>
+      <w:r>
+        <w:br/>
+      </w:r>
+    </w:p>
+    <w:p>
+      <w:pPr>
+        <w:numPr>
+          <w:ilvl w:val="2"/>
+          <w:numId w:val="1011"/>
+        </w:numPr>
+        <w:pStyle w:val="Compact"/>
+      </w:pPr>
+      <w:r>
+        <w:t xml:space="preserve">Podemos colocar um atalho para chamar a Macro.</w:t>
+      </w:r>
+      <w:r>
+        <w:br/>
+      </w:r>
+    </w:p>
+    <w:p>
+      <w:pPr>
+        <w:numPr>
+          <w:ilvl w:val="2"/>
+          <w:numId w:val="1011"/>
+        </w:numPr>
+        <w:pStyle w:val="Compact"/>
+      </w:pPr>
+      <w:r>
+        <w:t xml:space="preserve">Caso o atalho já esteja em uso, o Excel sugere outro atalho, mas não deixa sobreescrever.</w:t>
+      </w:r>
+      <w:r>
+        <w:br/>
+      </w:r>
+    </w:p>
+    <w:p>
+      <w:pPr>
+        <w:numPr>
+          <w:ilvl w:val="1"/>
+          <w:numId w:val="1009"/>
+        </w:numPr>
+        <w:pStyle w:val="Compact"/>
+      </w:pPr>
+      <w:r>
+        <w:rPr>
+          <w:iCs/>
+          <w:i/>
+        </w:rPr>
+        <w:t xml:space="preserve">Armazenar macro em</w:t>
+      </w:r>
+      <w:r>
+        <w:t xml:space="preserve">:</w:t>
+      </w:r>
+      <w:r>
+        <w:br/>
+      </w:r>
+    </w:p>
+    <w:p>
+      <w:pPr>
+        <w:numPr>
+          <w:ilvl w:val="2"/>
+          <w:numId w:val="1012"/>
+        </w:numPr>
+        <w:pStyle w:val="Compact"/>
+      </w:pPr>
+      <w:r>
+        <w:rPr>
+          <w:iCs/>
+          <w:i/>
+        </w:rPr>
+        <w:t xml:space="preserve">Esta pasta de trabalho</w:t>
+      </w:r>
+      <w:r>
+        <w:br/>
+      </w:r>
+      <w:r>
+        <w:t xml:space="preserve">A Macro funcionará apenas para este arquivo.</w:t>
+      </w:r>
+      <w:r>
+        <w:br/>
+      </w:r>
+    </w:p>
+    <w:p>
+      <w:pPr>
+        <w:numPr>
+          <w:ilvl w:val="2"/>
+          <w:numId w:val="1012"/>
+        </w:numPr>
+        <w:pStyle w:val="Compact"/>
+      </w:pPr>
+      <w:r>
+        <w:rPr>
+          <w:iCs/>
+          <w:i/>
+        </w:rPr>
+        <w:t xml:space="preserve">Nova pasta de trabalho</w:t>
+      </w:r>
+      <w:r>
+        <w:br/>
+      </w:r>
+      <w:r>
+        <w:t xml:space="preserve">Cria a Macro em outra pastas.</w:t>
+      </w:r>
+      <w:r>
+        <w:br/>
+      </w:r>
+    </w:p>
+    <w:p>
+      <w:pPr>
+        <w:numPr>
+          <w:ilvl w:val="2"/>
+          <w:numId w:val="1012"/>
+        </w:numPr>
+        <w:pStyle w:val="Compact"/>
+      </w:pPr>
+      <w:r>
+        <w:rPr>
+          <w:iCs/>
+          <w:i/>
+        </w:rPr>
+        <w:t xml:space="preserve">Pasta de trabalho pessoal de macros</w:t>
+      </w:r>
+      <w:r>
+        <w:br/>
+      </w:r>
+      <w:r>
+        <w:t xml:space="preserve">É criado uma macro global que serve para todos as planilhas.</w:t>
+      </w:r>
+      <w:r>
+        <w:br/>
+      </w:r>
+    </w:p>
+    <w:p>
+      <w:pPr>
+        <w:numPr>
+          <w:ilvl w:val="1"/>
+          <w:numId w:val="1009"/>
+        </w:numPr>
+        <w:pStyle w:val="Compact"/>
+      </w:pPr>
+      <w:r>
+        <w:rPr>
+          <w:iCs/>
+          <w:i/>
+        </w:rPr>
+        <w:t xml:space="preserve">Descrição</w:t>
+      </w:r>
+      <w:r>
+        <w:t xml:space="preserve">:</w:t>
+      </w:r>
+      <w:r>
+        <w:br/>
+      </w:r>
+      <w:r>
+        <w:t xml:space="preserve">Podemos inserir um texto que descreve o que a macro faz.</w:t>
+      </w:r>
+      <w:r>
+        <w:br/>
+      </w:r>
+    </w:p>
+    <w:p>
+      <w:pPr>
+        <w:pStyle w:val="CaptionedFigure"/>
+      </w:pPr>
+      <w:r>
+        <w:drawing>
+          <wp:inline>
+            <wp:extent cx="5334000" cy="1494631"/>
+            <wp:effectExtent b="0" l="0" r="0" t="0"/>
+            <wp:docPr descr="Tela inicial de gravação de macros." title="" id="36" name="Picture"/>
+            <a:graphic>
+              <a:graphicData uri="http://schemas.openxmlformats.org/drawingml/2006/picture">
+                <pic:pic>
+                  <pic:nvPicPr>
+                    <pic:cNvPr descr="Imagens\Macros\Gravar_macro_tela.png" id="37" name="Picture"/>
+                    <pic:cNvPicPr>
+                      <a:picLocks noChangeArrowheads="1" noChangeAspect="1"/>
+                    </pic:cNvPicPr>
+                  </pic:nvPicPr>
+                  <pic:blipFill>
+                    <a:blip r:embed="rId35"/>
+                    <a:stretch>
+                      <a:fillRect/>
+                    </a:stretch>
+                  </pic:blipFill>
+                  <pic:spPr bwMode="auto">
+                    <a:xfrm>
+                      <a:off x="0" y="0"/>
+                      <a:ext cx="5334000" cy="1494631"/>
+                    </a:xfrm>
+                    <a:prstGeom prst="rect">
+                      <a:avLst/>
+                    </a:prstGeom>
+                    <a:noFill/>
+                    <a:ln w="9525">
+                      <a:noFill/>
+                      <a:headEnd/>
+                      <a:tailEnd/>
+                    </a:ln>
+                  </pic:spPr>
+                </pic:pic>
+              </a:graphicData>
+            </a:graphic>
+          </wp:inline>
+        </w:drawing>
+      </w:r>
+    </w:p>
+    <w:p>
+      <w:pPr>
+        <w:pStyle w:val="ImageCaption"/>
+      </w:pPr>
+      <w:r>
+        <w:t xml:space="preserve">Tela inicial de gravação de macros.</w:t>
+      </w:r>
+    </w:p>
+    <w:p>
+      <w:pPr>
+        <w:numPr>
+          <w:ilvl w:val="0"/>
+          <w:numId w:val="1013"/>
+        </w:numPr>
+        <w:pStyle w:val="Compact"/>
+      </w:pPr>
+      <w:r>
+        <w:t xml:space="preserve">Gravando Macro:</w:t>
+      </w:r>
+      <w:r>
+        <w:br/>
+      </w:r>
+    </w:p>
+    <w:p>
+      <w:pPr>
+        <w:numPr>
+          <w:ilvl w:val="0"/>
+          <w:numId w:val="1013"/>
+        </w:numPr>
+        <w:pStyle w:val="Compact"/>
+      </w:pPr>
+      <w:r>
+        <w:t xml:space="preserve">Encerrando gravação de uma Macro:</w:t>
+      </w:r>
+      <w:r>
+        <w:br/>
+      </w:r>
+    </w:p>
+    <w:p>
+      <w:pPr>
+        <w:numPr>
+          <w:ilvl w:val="0"/>
+          <w:numId w:val="1013"/>
+        </w:numPr>
+        <w:pStyle w:val="Compact"/>
+      </w:pPr>
+      <w:r>
+        <w:t xml:space="preserve">Acessando Macro:</w:t>
+      </w:r>
+      <w:r>
+        <w:br/>
+      </w:r>
+    </w:p>
+    <w:p>
+      <w:r>
+        <w:br w:type="page"/>
+      </w:r>
+    </w:p>
+    <w:bookmarkEnd w:id="38"/>
+    <w:bookmarkStart w:id="39" w:name="noção-básica-do-script-das-macros"/>
+    <w:p>
+      <w:pPr>
+        <w:pStyle w:val="Heading2"/>
+      </w:pPr>
+      <w:r>
+        <w:rPr>
+          <w:rStyle w:val="SectionNumber"/>
+        </w:rPr>
+        <w:t xml:space="preserve">2.4</w:t>
+      </w:r>
+      <w:r>
+        <w:tab/>
+      </w:r>
+      <w:r>
+        <w:t xml:space="preserve">Noção básica do script das Macros</w:t>
+      </w:r>
+    </w:p>
+    <w:bookmarkEnd w:id="39"/>
+    <w:bookmarkEnd w:id="40"/>
     <w:sectPr/>
   </w:body>
 </w:document>
@@ -1302,6 +1679,21 @@
     </w:lvlOverride>
   </w:num>
   <w:num w:numId="1008">
+    <w:abstractNumId w:val="991"/>
+  </w:num>
+  <w:num w:numId="1009">
+    <w:abstractNumId w:val="991"/>
+  </w:num>
+  <w:num w:numId="1010">
+    <w:abstractNumId w:val="991"/>
+  </w:num>
+  <w:num w:numId="1011">
+    <w:abstractNumId w:val="991"/>
+  </w:num>
+  <w:num w:numId="1012">
+    <w:abstractNumId w:val="991"/>
+  </w:num>
+  <w:num w:numId="1013">
     <w:abstractNumId w:val="991"/>
   </w:num>
 </w:numbering>

</xml_diff>

<commit_message>
Macro - Encerrando a gravação de uma Macro e Executando uma Macro
</commit_message>
<xml_diff>
--- a/VBA.docx
+++ b/VBA.docx
@@ -79,7 +79,7 @@
         <w:pStyle w:val="Date"/>
       </w:pPr>
       <w:r>
-        <w:t xml:space="preserve">13</w:t>
+        <w:t xml:space="preserve">14</w:t>
       </w:r>
       <w:r>
         <w:t xml:space="preserve"> </w:t>
@@ -181,7 +181,7 @@
       </w:r>
     </w:p>
     <w:bookmarkEnd w:id="20"/>
-    <w:bookmarkStart w:id="57" w:name="macros"/>
+    <w:bookmarkStart w:id="66" w:name="macros"/>
     <w:p>
       <w:pPr>
         <w:pStyle w:val="Heading1"/>
@@ -431,7 +431,7 @@
       </w:r>
     </w:p>
     <w:bookmarkEnd w:id="25"/>
-    <w:bookmarkStart w:id="38" w:name="gravar-macro"/>
+    <w:bookmarkStart w:id="47" w:name="gravar-macro"/>
     <w:p>
       <w:pPr>
         <w:pStyle w:val="Heading2"/>
@@ -1132,41 +1132,117 @@
     </w:p>
     <w:p>
       <w:pPr>
-        <w:numPr>
-          <w:ilvl w:val="0"/>
-          <w:numId w:val="1013"/>
-        </w:numPr>
-        <w:pStyle w:val="Compact"/>
-      </w:pPr>
-      <w:r>
-        <w:t xml:space="preserve">Executando a Macro:</w:t>
-      </w:r>
-      <w:r>
-        <w:br/>
+        <w:pStyle w:val="CaptionedFigure"/>
+      </w:pPr>
+      <w:r>
+        <w:drawing>
+          <wp:inline>
+            <wp:extent cx="5334000" cy="2172919"/>
+            <wp:effectExtent b="0" l="0" r="0" t="0"/>
+            <wp:docPr descr="Encerrar gravação de Macro, primeira forma." title="" id="39" name="Picture"/>
+            <a:graphic>
+              <a:graphicData uri="http://schemas.openxmlformats.org/drawingml/2006/picture">
+                <pic:pic>
+                  <pic:nvPicPr>
+                    <pic:cNvPr descr="Imagens\Macros\Encerrar_Macro_1.png" id="40" name="Picture"/>
+                    <pic:cNvPicPr>
+                      <a:picLocks noChangeArrowheads="1" noChangeAspect="1"/>
+                    </pic:cNvPicPr>
+                  </pic:nvPicPr>
+                  <pic:blipFill>
+                    <a:blip r:embed="rId38"/>
+                    <a:stretch>
+                      <a:fillRect/>
+                    </a:stretch>
+                  </pic:blipFill>
+                  <pic:spPr bwMode="auto">
+                    <a:xfrm>
+                      <a:off x="0" y="0"/>
+                      <a:ext cx="5334000" cy="2172919"/>
+                    </a:xfrm>
+                    <a:prstGeom prst="rect">
+                      <a:avLst/>
+                    </a:prstGeom>
+                    <a:noFill/>
+                    <a:ln w="9525">
+                      <a:noFill/>
+                      <a:headEnd/>
+                      <a:tailEnd/>
+                    </a:ln>
+                  </pic:spPr>
+                </pic:pic>
+              </a:graphicData>
+            </a:graphic>
+          </wp:inline>
+        </w:drawing>
+      </w:r>
+    </w:p>
+    <w:p>
+      <w:pPr>
+        <w:pStyle w:val="ImageCaption"/>
+      </w:pPr>
+      <w:r>
+        <w:t xml:space="preserve">Encerrar gravação de Macro, primeira forma.</w:t>
+      </w:r>
+    </w:p>
+    <w:p>
+      <w:pPr>
+        <w:pStyle w:val="CaptionedFigure"/>
+      </w:pPr>
+      <w:r>
+        <w:drawing>
+          <wp:inline>
+            <wp:extent cx="4410635" cy="1536806"/>
+            <wp:effectExtent b="0" l="0" r="0" t="0"/>
+            <wp:docPr descr="Encerrar gravação de Macros, segunda forma." title="" id="42" name="Picture"/>
+            <a:graphic>
+              <a:graphicData uri="http://schemas.openxmlformats.org/drawingml/2006/picture">
+                <pic:pic>
+                  <pic:nvPicPr>
+                    <pic:cNvPr descr="Imagens\Macros\Encerrar_Macro_2.png" id="43" name="Picture"/>
+                    <pic:cNvPicPr>
+                      <a:picLocks noChangeArrowheads="1" noChangeAspect="1"/>
+                    </pic:cNvPicPr>
+                  </pic:nvPicPr>
+                  <pic:blipFill>
+                    <a:blip r:embed="rId41"/>
+                    <a:stretch>
+                      <a:fillRect/>
+                    </a:stretch>
+                  </pic:blipFill>
+                  <pic:spPr bwMode="auto">
+                    <a:xfrm>
+                      <a:off x="0" y="0"/>
+                      <a:ext cx="4410635" cy="1536806"/>
+                    </a:xfrm>
+                    <a:prstGeom prst="rect">
+                      <a:avLst/>
+                    </a:prstGeom>
+                    <a:noFill/>
+                    <a:ln w="9525">
+                      <a:noFill/>
+                      <a:headEnd/>
+                      <a:tailEnd/>
+                    </a:ln>
+                  </pic:spPr>
+                </pic:pic>
+              </a:graphicData>
+            </a:graphic>
+          </wp:inline>
+        </w:drawing>
+      </w:r>
+    </w:p>
+    <w:p>
+      <w:pPr>
+        <w:pStyle w:val="ImageCaption"/>
+      </w:pPr>
+      <w:r>
+        <w:t xml:space="preserve">Encerrar gravação de Macros, segunda forma.</w:t>
       </w:r>
     </w:p>
     <w:p>
       <w:r>
         <w:br w:type="page"/>
-      </w:r>
-    </w:p>
-    <w:bookmarkEnd w:id="38"/>
-    <w:bookmarkStart w:id="51" w:name="acessando-macros"/>
-    <w:p>
-      <w:pPr>
-        <w:pStyle w:val="Heading2"/>
-      </w:pPr>
-      <w:r>
-        <w:rPr>
-          <w:rStyle w:val="SectionNumber"/>
-        </w:rPr>
-        <w:t xml:space="preserve">2.4</w:t>
-      </w:r>
-      <w:r>
-        <w:tab/>
-      </w:r>
-      <w:r>
-        <w:t xml:space="preserve">Acessando Macros</w:t>
       </w:r>
     </w:p>
     <w:p>
@@ -1178,22 +1254,75 @@
         <w:pStyle w:val="Compact"/>
       </w:pPr>
       <w:r>
-        <w:t xml:space="preserve">Para acessar as Macros criadas basta ir na aba</w:t>
+        <w:t xml:space="preserve">Executando uma Macro:</w:t>
+      </w:r>
+      <w:r>
+        <w:br/>
+      </w:r>
+    </w:p>
+    <w:p>
+      <w:pPr>
+        <w:numPr>
+          <w:ilvl w:val="1"/>
+          <w:numId w:val="1016"/>
+        </w:numPr>
+        <w:pStyle w:val="Compact"/>
+      </w:pPr>
+      <w:r>
+        <w:t xml:space="preserve">Usando o atalho de teclado sugerido.</w:t>
+      </w:r>
+      <w:r>
+        <w:br/>
+      </w:r>
+      <w:r>
+        <w:t xml:space="preserve">Caso tenha esquecido qual o atalho do teclado para determinada Macro, na tela de edição da Macro (tela de</w:t>
       </w:r>
       <w:r>
         <w:t xml:space="preserve"> </w:t>
       </w:r>
       <w:r>
+        <w:rPr>
+          <w:iCs/>
+          <w:i/>
+        </w:rPr>
+        <w:t xml:space="preserve">Visual Basic</w:t>
+      </w:r>
+      <w:r>
+        <w:t xml:space="preserve">), no script da Macro, fica comentado o atalho do teclado.</w:t>
+      </w:r>
+      <w:r>
+        <w:br/>
+      </w:r>
+    </w:p>
+    <w:p>
+      <w:pPr>
+        <w:numPr>
+          <w:ilvl w:val="1"/>
+          <w:numId w:val="1016"/>
+        </w:numPr>
+        <w:pStyle w:val="Compact"/>
+      </w:pPr>
+      <w:r>
+        <w:t xml:space="preserve">Na aba</w:t>
+      </w:r>
+      <w:r>
+        <w:t xml:space="preserve"> </w:t>
+      </w:r>
+      <w:r>
         <w:t xml:space="preserve">“</w:t>
       </w:r>
       <w:r>
+        <w:rPr>
+          <w:iCs/>
+          <w:i/>
+        </w:rPr>
         <w:t xml:space="preserve">Desenvolvedor</w:t>
       </w:r>
       <w:r>
         <w:t xml:space="preserve">”</w:t>
       </w:r>
       <w:r>
-        <w:t xml:space="preserve">, ou na aba</w:t>
+        <w:t xml:space="preserve">, na opção</w:t>
       </w:r>
       <w:r>
         <w:t xml:space="preserve"> </w:t>
@@ -1202,13 +1331,17 @@
         <w:t xml:space="preserve">“</w:t>
       </w:r>
       <w:r>
-        <w:t xml:space="preserve">Exibir</w:t>
+        <w:rPr>
+          <w:iCs/>
+          <w:i/>
+        </w:rPr>
+        <w:t xml:space="preserve">Macros</w:t>
       </w:r>
       <w:r>
         <w:t xml:space="preserve">”</w:t>
       </w:r>
       <w:r>
-        <w:t xml:space="preserve">, na opção</w:t>
+        <w:t xml:space="preserve">. Na tela de</w:t>
       </w:r>
       <w:r>
         <w:t xml:space="preserve"> </w:t>
@@ -1217,39 +1350,188 @@
         <w:t xml:space="preserve">“</w:t>
       </w:r>
       <w:r>
-        <w:t xml:space="preserve">Macros</w:t>
+        <w:rPr>
+          <w:iCs/>
+          <w:i/>
+        </w:rPr>
+        <w:t xml:space="preserve">Macro</w:t>
       </w:r>
       <w:r>
         <w:t xml:space="preserve">”</w:t>
       </w:r>
       <w:r>
+        <w:t xml:space="preserve">, selecionar a Macro desejada e apertar a opção</w:t>
+      </w:r>
+      <w:r>
+        <w:t xml:space="preserve"> </w:t>
+      </w:r>
+      <w:r>
+        <w:t xml:space="preserve">“</w:t>
+      </w:r>
+      <w:r>
+        <w:rPr>
+          <w:iCs/>
+          <w:i/>
+        </w:rPr>
+        <w:t xml:space="preserve">Executar</w:t>
+      </w:r>
+      <w:r>
+        <w:t xml:space="preserve">”</w:t>
+      </w:r>
+      <w:r>
         <w:t xml:space="preserve">.</w:t>
       </w:r>
       <w:r>
         <w:br/>
       </w:r>
-    </w:p>
-    <w:p>
-      <w:pPr>
-        <w:pStyle w:val="CaptionedFigure"/>
-      </w:pPr>
       <w:r>
         <w:drawing>
           <wp:inline>
-            <wp:extent cx="5334000" cy="1601740"/>
+            <wp:extent cx="5334000" cy="4336118"/>
             <wp:effectExtent b="0" l="0" r="0" t="0"/>
-            <wp:docPr descr="Acessando a tela de Macros, opção 1 (aba “Desenvolvedor” &gt; opção “Macros”)." title="" id="40" name="Picture"/>
+            <wp:docPr descr="Executar uma determinada Macro." title="" id="45" name="Picture"/>
             <a:graphic>
               <a:graphicData uri="http://schemas.openxmlformats.org/drawingml/2006/picture">
                 <pic:pic>
                   <pic:nvPicPr>
-                    <pic:cNvPr descr="Imagens\Macros\Acessando_Macros_1.png" id="41" name="Picture"/>
+                    <pic:cNvPr descr="Imagens\Macros\Executar_Macro.png" id="46" name="Picture"/>
                     <pic:cNvPicPr>
                       <a:picLocks noChangeArrowheads="1" noChangeAspect="1"/>
                     </pic:cNvPicPr>
                   </pic:nvPicPr>
                   <pic:blipFill>
-                    <a:blip r:embed="rId39"/>
+                    <a:blip r:embed="rId44"/>
+                    <a:stretch>
+                      <a:fillRect/>
+                    </a:stretch>
+                  </pic:blipFill>
+                  <pic:spPr bwMode="auto">
+                    <a:xfrm>
+                      <a:off x="0" y="0"/>
+                      <a:ext cx="5334000" cy="4336118"/>
+                    </a:xfrm>
+                    <a:prstGeom prst="rect">
+                      <a:avLst/>
+                    </a:prstGeom>
+                    <a:noFill/>
+                    <a:ln w="9525">
+                      <a:noFill/>
+                      <a:headEnd/>
+                      <a:tailEnd/>
+                    </a:ln>
+                  </pic:spPr>
+                </pic:pic>
+              </a:graphicData>
+            </a:graphic>
+          </wp:inline>
+        </w:drawing>
+      </w:r>
+    </w:p>
+    <w:p>
+      <w:r>
+        <w:br w:type="page"/>
+      </w:r>
+    </w:p>
+    <w:bookmarkEnd w:id="47"/>
+    <w:bookmarkStart w:id="60" w:name="acessando-macros"/>
+    <w:p>
+      <w:pPr>
+        <w:pStyle w:val="Heading2"/>
+      </w:pPr>
+      <w:r>
+        <w:rPr>
+          <w:rStyle w:val="SectionNumber"/>
+        </w:rPr>
+        <w:t xml:space="preserve">2.4</w:t>
+      </w:r>
+      <w:r>
+        <w:tab/>
+      </w:r>
+      <w:r>
+        <w:t xml:space="preserve">Acessando Macros</w:t>
+      </w:r>
+    </w:p>
+    <w:p>
+      <w:pPr>
+        <w:numPr>
+          <w:ilvl w:val="0"/>
+          <w:numId w:val="1017"/>
+        </w:numPr>
+        <w:pStyle w:val="Compact"/>
+      </w:pPr>
+      <w:r>
+        <w:t xml:space="preserve">Para acessar as Macros criadas basta ir na aba</w:t>
+      </w:r>
+      <w:r>
+        <w:t xml:space="preserve"> </w:t>
+      </w:r>
+      <w:r>
+        <w:t xml:space="preserve">“</w:t>
+      </w:r>
+      <w:r>
+        <w:t xml:space="preserve">Desenvolvedor</w:t>
+      </w:r>
+      <w:r>
+        <w:t xml:space="preserve">”</w:t>
+      </w:r>
+      <w:r>
+        <w:t xml:space="preserve">, ou na aba</w:t>
+      </w:r>
+      <w:r>
+        <w:t xml:space="preserve"> </w:t>
+      </w:r>
+      <w:r>
+        <w:t xml:space="preserve">“</w:t>
+      </w:r>
+      <w:r>
+        <w:t xml:space="preserve">Exibir</w:t>
+      </w:r>
+      <w:r>
+        <w:t xml:space="preserve">”</w:t>
+      </w:r>
+      <w:r>
+        <w:t xml:space="preserve">, na opção</w:t>
+      </w:r>
+      <w:r>
+        <w:t xml:space="preserve"> </w:t>
+      </w:r>
+      <w:r>
+        <w:t xml:space="preserve">“</w:t>
+      </w:r>
+      <w:r>
+        <w:t xml:space="preserve">Macros</w:t>
+      </w:r>
+      <w:r>
+        <w:t xml:space="preserve">”</w:t>
+      </w:r>
+      <w:r>
+        <w:t xml:space="preserve">.</w:t>
+      </w:r>
+      <w:r>
+        <w:br/>
+      </w:r>
+    </w:p>
+    <w:p>
+      <w:pPr>
+        <w:pStyle w:val="CaptionedFigure"/>
+      </w:pPr>
+      <w:r>
+        <w:drawing>
+          <wp:inline>
+            <wp:extent cx="5334000" cy="1601740"/>
+            <wp:effectExtent b="0" l="0" r="0" t="0"/>
+            <wp:docPr descr="Acessando a tela de Macros, opção 1 (aba “Desenvolvedor” &gt; opção “Macros”)." title="" id="49" name="Picture"/>
+            <a:graphic>
+              <a:graphicData uri="http://schemas.openxmlformats.org/drawingml/2006/picture">
+                <pic:pic>
+                  <pic:nvPicPr>
+                    <pic:cNvPr descr="Imagens\Macros\Acessando_Macros_1.png" id="50" name="Picture"/>
+                    <pic:cNvPicPr>
+                      <a:picLocks noChangeArrowheads="1" noChangeAspect="1"/>
+                    </pic:cNvPicPr>
+                  </pic:nvPicPr>
+                  <pic:blipFill>
+                    <a:blip r:embed="rId48"/>
                     <a:stretch>
                       <a:fillRect/>
                     </a:stretch>
@@ -1326,18 +1608,18 @@
           <wp:inline>
             <wp:extent cx="5334000" cy="842649"/>
             <wp:effectExtent b="0" l="0" r="0" t="0"/>
-            <wp:docPr descr="Acessando a tela de Macros, opção 2 (aba “Exibir” &gt; opção “Macros”)." title="" id="43" name="Picture"/>
+            <wp:docPr descr="Acessando a tela de Macros, opção 2 (aba “Exibir” &gt; opção “Macros”)." title="" id="52" name="Picture"/>
             <a:graphic>
               <a:graphicData uri="http://schemas.openxmlformats.org/drawingml/2006/picture">
                 <pic:pic>
                   <pic:nvPicPr>
-                    <pic:cNvPr descr="Imagens\Macros\Acessando_Macros_2.png" id="44" name="Picture"/>
+                    <pic:cNvPr descr="Imagens\Macros\Acessando_Macros_2.png" id="53" name="Picture"/>
                     <pic:cNvPicPr>
                       <a:picLocks noChangeArrowheads="1" noChangeAspect="1"/>
                     </pic:cNvPicPr>
                   </pic:nvPicPr>
                   <pic:blipFill>
-                    <a:blip r:embed="rId42"/>
+                    <a:blip r:embed="rId51"/>
                     <a:stretch>
                       <a:fillRect/>
                     </a:stretch>
@@ -1414,7 +1696,7 @@
       <w:pPr>
         <w:numPr>
           <w:ilvl w:val="0"/>
-          <w:numId w:val="1016"/>
+          <w:numId w:val="1018"/>
         </w:numPr>
         <w:pStyle w:val="Compact"/>
       </w:pPr>
@@ -1491,18 +1773,18 @@
           <wp:inline>
             <wp:extent cx="3200400" cy="2440983"/>
             <wp:effectExtent b="0" l="0" r="0" t="0"/>
-            <wp:docPr descr="Tela de Macros, opção Editar." title="" id="46" name="Picture"/>
+            <wp:docPr descr="Tela de Macros, opção Editar." title="" id="55" name="Picture"/>
             <a:graphic>
               <a:graphicData uri="http://schemas.openxmlformats.org/drawingml/2006/picture">
                 <pic:pic>
                   <pic:nvPicPr>
-                    <pic:cNvPr descr="Imagens\Macros\Editar_Macro.png" id="47" name="Picture"/>
+                    <pic:cNvPr descr="Imagens\Macros\Editar_Macro.png" id="56" name="Picture"/>
                     <pic:cNvPicPr>
                       <a:picLocks noChangeArrowheads="1" noChangeAspect="1"/>
                     </pic:cNvPicPr>
                   </pic:nvPicPr>
                   <pic:blipFill>
-                    <a:blip r:embed="rId45"/>
+                    <a:blip r:embed="rId54"/>
                     <a:stretch>
                       <a:fillRect/>
                     </a:stretch>
@@ -1559,18 +1841,18 @@
           <wp:inline>
             <wp:extent cx="3200400" cy="1698545"/>
             <wp:effectExtent b="0" l="0" r="0" t="0"/>
-            <wp:docPr descr="Tela de Visual Basic, para editar Macro." title="" id="49" name="Picture"/>
+            <wp:docPr descr="Tela de Visual Basic, para editar Macro." title="" id="58" name="Picture"/>
             <a:graphic>
               <a:graphicData uri="http://schemas.openxmlformats.org/drawingml/2006/picture">
                 <pic:pic>
                   <pic:nvPicPr>
-                    <pic:cNvPr descr="Imagens\Macros\Tela_Visual_Basic.png" id="50" name="Picture"/>
+                    <pic:cNvPr descr="Imagens\Macros\Tela_Visual_Basic.png" id="59" name="Picture"/>
                     <pic:cNvPicPr>
                       <a:picLocks noChangeArrowheads="1" noChangeAspect="1"/>
                     </pic:cNvPicPr>
                   </pic:nvPicPr>
                   <pic:blipFill>
-                    <a:blip r:embed="rId48"/>
+                    <a:blip r:embed="rId57"/>
                     <a:stretch>
                       <a:fillRect/>
                     </a:stretch>
@@ -1610,8 +1892,8 @@
         <w:br w:type="page"/>
       </w:r>
     </w:p>
-    <w:bookmarkEnd w:id="51"/>
-    <w:bookmarkStart w:id="55" w:name="salvando-arquivo-com-macro"/>
+    <w:bookmarkEnd w:id="60"/>
+    <w:bookmarkStart w:id="64" w:name="salvando-arquivo-com-macro"/>
     <w:p>
       <w:pPr>
         <w:pStyle w:val="Heading2"/>
@@ -1633,7 +1915,7 @@
       <w:pPr>
         <w:numPr>
           <w:ilvl w:val="0"/>
-          <w:numId w:val="1017"/>
+          <w:numId w:val="1019"/>
         </w:numPr>
         <w:pStyle w:val="Compact"/>
       </w:pPr>
@@ -1648,7 +1930,7 @@
       <w:pPr>
         <w:numPr>
           <w:ilvl w:val="0"/>
-          <w:numId w:val="1017"/>
+          <w:numId w:val="1019"/>
         </w:numPr>
         <w:pStyle w:val="Compact"/>
       </w:pPr>
@@ -1663,7 +1945,7 @@
       <w:pPr>
         <w:numPr>
           <w:ilvl w:val="0"/>
-          <w:numId w:val="1017"/>
+          <w:numId w:val="1019"/>
         </w:numPr>
         <w:pStyle w:val="Compact"/>
       </w:pPr>
@@ -1675,7 +1957,7 @@
       <w:pPr>
         <w:numPr>
           <w:ilvl w:val="1"/>
-          <w:numId w:val="1018"/>
+          <w:numId w:val="1020"/>
         </w:numPr>
         <w:pStyle w:val="Compact"/>
       </w:pPr>
@@ -1709,7 +1991,7 @@
       <w:pPr>
         <w:numPr>
           <w:ilvl w:val="1"/>
-          <w:numId w:val="1018"/>
+          <w:numId w:val="1020"/>
         </w:numPr>
         <w:pStyle w:val="Compact"/>
       </w:pPr>
@@ -1724,7 +2006,7 @@
       <w:pPr>
         <w:numPr>
           <w:ilvl w:val="1"/>
-          <w:numId w:val="1018"/>
+          <w:numId w:val="1020"/>
         </w:numPr>
         <w:pStyle w:val="Compact"/>
       </w:pPr>
@@ -1739,7 +2021,7 @@
       <w:pPr>
         <w:numPr>
           <w:ilvl w:val="1"/>
-          <w:numId w:val="1018"/>
+          <w:numId w:val="1020"/>
         </w:numPr>
         <w:pStyle w:val="Compact"/>
       </w:pPr>
@@ -1775,18 +2057,18 @@
           <wp:inline>
             <wp:extent cx="5334000" cy="1511300"/>
             <wp:effectExtent b="0" l="0" r="0" t="0"/>
-            <wp:docPr descr="Salvando arquivo Excel com Macros." title="" id="53" name="Picture"/>
+            <wp:docPr descr="Salvando arquivo Excel com Macros." title="" id="62" name="Picture"/>
             <a:graphic>
               <a:graphicData uri="http://schemas.openxmlformats.org/drawingml/2006/picture">
                 <pic:pic>
                   <pic:nvPicPr>
-                    <pic:cNvPr descr="Imagens\Macros\Salvando_macro.png" id="54" name="Picture"/>
+                    <pic:cNvPr descr="Imagens\Macros\Salvando_macro.png" id="63" name="Picture"/>
                     <pic:cNvPicPr>
                       <a:picLocks noChangeArrowheads="1" noChangeAspect="1"/>
                     </pic:cNvPicPr>
                   </pic:nvPicPr>
                   <pic:blipFill>
-                    <a:blip r:embed="rId52"/>
+                    <a:blip r:embed="rId61"/>
                     <a:stretch>
                       <a:fillRect/>
                     </a:stretch>
@@ -1826,8 +2108,8 @@
         <w:br w:type="page"/>
       </w:r>
     </w:p>
-    <w:bookmarkEnd w:id="55"/>
-    <w:bookmarkStart w:id="56" w:name="noção-básica-do-script-das-macros"/>
+    <w:bookmarkEnd w:id="64"/>
+    <w:bookmarkStart w:id="65" w:name="noção-básica-do-script-das-macros"/>
     <w:p>
       <w:pPr>
         <w:pStyle w:val="Heading2"/>
@@ -1845,8 +2127,8 @@
         <w:t xml:space="preserve">Noção básica do script das Macros</w:t>
       </w:r>
     </w:p>
-    <w:bookmarkEnd w:id="56"/>
-    <w:bookmarkEnd w:id="57"/>
+    <w:bookmarkEnd w:id="65"/>
+    <w:bookmarkEnd w:id="66"/>
     <w:sectPr/>
   </w:body>
 </w:document>
@@ -2420,6 +2702,12 @@
     <w:abstractNumId w:val="991"/>
   </w:num>
   <w:num w:numId="1018">
+    <w:abstractNumId w:val="991"/>
+  </w:num>
+  <w:num w:numId="1019">
+    <w:abstractNumId w:val="991"/>
+  </w:num>
+  <w:num w:numId="1020">
     <w:abstractNumId w:val="991"/>
   </w:num>
 </w:numbering>

</xml_diff>

<commit_message>
Principais tópicos VBA da Macro
</commit_message>
<xml_diff>
--- a/VBA.docx
+++ b/VBA.docx
@@ -79,7 +79,7 @@
         <w:pStyle w:val="Date"/>
       </w:pPr>
       <w:r>
-        <w:t xml:space="preserve">14</w:t>
+        <w:t xml:space="preserve">15</w:t>
       </w:r>
       <w:r>
         <w:t xml:space="preserve"> </w:t>
@@ -181,7 +181,7 @@
       </w:r>
     </w:p>
     <w:bookmarkEnd w:id="20"/>
-    <w:bookmarkStart w:id="66" w:name="macros"/>
+    <w:bookmarkStart w:id="67" w:name="macros"/>
     <w:p>
       <w:pPr>
         <w:pStyle w:val="Heading1"/>
@@ -2127,8 +2127,107 @@
         <w:t xml:space="preserve">Noção básica do script das Macros</w:t>
       </w:r>
     </w:p>
+    <w:p>
+      <w:pPr>
+        <w:numPr>
+          <w:ilvl w:val="0"/>
+          <w:numId w:val="1021"/>
+        </w:numPr>
+        <w:pStyle w:val="Compact"/>
+      </w:pPr>
+      <w:r>
+        <w:t xml:space="preserve">Comentários</w:t>
+      </w:r>
+      <w:r>
+        <w:br/>
+      </w:r>
+    </w:p>
+    <w:p>
+      <w:pPr>
+        <w:numPr>
+          <w:ilvl w:val="0"/>
+          <w:numId w:val="1021"/>
+        </w:numPr>
+        <w:pStyle w:val="Compact"/>
+      </w:pPr>
+      <w:r>
+        <w:t xml:space="preserve">Seleção</w:t>
+      </w:r>
+      <w:r>
+        <w:br/>
+      </w:r>
+    </w:p>
+    <w:p>
+      <w:pPr>
+        <w:numPr>
+          <w:ilvl w:val="0"/>
+          <w:numId w:val="1021"/>
+        </w:numPr>
+        <w:pStyle w:val="Compact"/>
+      </w:pPr>
+      <w:r>
+        <w:t xml:space="preserve">Formatação básica</w:t>
+      </w:r>
+      <w:r>
+        <w:br/>
+      </w:r>
+    </w:p>
+    <w:p>
+      <w:pPr>
+        <w:numPr>
+          <w:ilvl w:val="0"/>
+          <w:numId w:val="1021"/>
+        </w:numPr>
+        <w:pStyle w:val="Compact"/>
+      </w:pPr>
+      <w:r>
+        <w:t xml:space="preserve">Zoom</w:t>
+      </w:r>
+      <w:r>
+        <w:br/>
+      </w:r>
+    </w:p>
+    <w:p>
+      <w:pPr>
+        <w:numPr>
+          <w:ilvl w:val="0"/>
+          <w:numId w:val="1021"/>
+        </w:numPr>
+        <w:pStyle w:val="Compact"/>
+      </w:pPr>
+      <w:r>
+        <w:t xml:space="preserve">Função</w:t>
+      </w:r>
+      <w:r>
+        <w:br/>
+      </w:r>
+    </w:p>
+    <w:p>
+      <w:r>
+        <w:br w:type="page"/>
+      </w:r>
+    </w:p>
     <w:bookmarkEnd w:id="65"/>
+    <w:bookmarkStart w:id="66" w:name="referência-relativa"/>
+    <w:p>
+      <w:pPr>
+        <w:pStyle w:val="Heading2"/>
+      </w:pPr>
+      <w:r>
+        <w:rPr>
+          <w:rStyle w:val="SectionNumber"/>
+        </w:rPr>
+        <w:t xml:space="preserve">2.7</w:t>
+      </w:r>
+      <w:r>
+        <w:tab/>
+      </w:r>
+      <w:r>
+        <w:t xml:space="preserve">Referência Relativa</w:t>
+      </w:r>
+    </w:p>
     <w:bookmarkEnd w:id="66"/>
+    <w:bookmarkEnd w:id="67"/>
     <w:sectPr/>
   </w:body>
 </w:document>
@@ -2708,6 +2807,9 @@
     <w:abstractNumId w:val="991"/>
   </w:num>
   <w:num w:numId="1020">
+    <w:abstractNumId w:val="991"/>
+  </w:num>
+  <w:num w:numId="1021">
     <w:abstractNumId w:val="991"/>
   </w:num>
 </w:numbering>

</xml_diff>

<commit_message>
Noções básicas de script VBA para Macros - Formatação
</commit_message>
<xml_diff>
--- a/VBA.docx
+++ b/VBA.docx
@@ -79,7 +79,7 @@
         <w:pStyle w:val="Date"/>
       </w:pPr>
       <w:r>
-        <w:t xml:space="preserve">15</w:t>
+        <w:t xml:space="preserve">16</w:t>
       </w:r>
       <w:r>
         <w:t xml:space="preserve"> </w:t>
@@ -2133,10 +2133,114 @@
           <w:ilvl w:val="0"/>
           <w:numId w:val="1021"/>
         </w:numPr>
-        <w:pStyle w:val="Compact"/>
-      </w:pPr>
-      <w:r>
-        <w:t xml:space="preserve">Comentários</w:t>
+      </w:pPr>
+      <w:r>
+        <w:t xml:space="preserve">Adicionar comentários:</w:t>
+      </w:r>
+      <w:r>
+        <w:br/>
+      </w:r>
+    </w:p>
+    <w:p>
+      <w:pPr>
+        <w:numPr>
+          <w:ilvl w:val="1"/>
+          <w:numId w:val="1022"/>
+        </w:numPr>
+        <w:pStyle w:val="Compact"/>
+      </w:pPr>
+      <w:r>
+        <w:t xml:space="preserve">Para adionar comentários ao script usamos uma aspas simples, tudo que vier depois na linha é um comentário.</w:t>
+      </w:r>
+      <w:r>
+        <w:br/>
+      </w:r>
+    </w:p>
+    <w:p>
+      <w:pPr>
+        <w:numPr>
+          <w:ilvl w:val="1"/>
+          <w:numId w:val="1022"/>
+        </w:numPr>
+        <w:pStyle w:val="Compact"/>
+      </w:pPr>
+      <w:r>
+        <w:t xml:space="preserve">Como boas práticas normalmente adicionamos:</w:t>
+      </w:r>
+      <w:r>
+        <w:br/>
+      </w:r>
+    </w:p>
+    <w:p>
+      <w:pPr>
+        <w:numPr>
+          <w:ilvl w:val="2"/>
+          <w:numId w:val="1023"/>
+        </w:numPr>
+        <w:pStyle w:val="Compact"/>
+      </w:pPr>
+      <w:r>
+        <w:t xml:space="preserve">O nome da função (Macro). (Automático)</w:t>
+      </w:r>
+      <w:r>
+        <w:br/>
+      </w:r>
+    </w:p>
+    <w:p>
+      <w:pPr>
+        <w:numPr>
+          <w:ilvl w:val="2"/>
+          <w:numId w:val="1023"/>
+        </w:numPr>
+        <w:pStyle w:val="Compact"/>
+      </w:pPr>
+      <w:r>
+        <w:t xml:space="preserve">Atalho no teclado para executar a Macro. (Automático)</w:t>
+      </w:r>
+      <w:r>
+        <w:br/>
+      </w:r>
+    </w:p>
+    <w:p>
+      <w:pPr>
+        <w:numPr>
+          <w:ilvl w:val="2"/>
+          <w:numId w:val="1023"/>
+        </w:numPr>
+        <w:pStyle w:val="Compact"/>
+      </w:pPr>
+      <w:r>
+        <w:t xml:space="preserve">Data de criação.</w:t>
+      </w:r>
+      <w:r>
+        <w:br/>
+      </w:r>
+    </w:p>
+    <w:p>
+      <w:pPr>
+        <w:numPr>
+          <w:ilvl w:val="2"/>
+          <w:numId w:val="1023"/>
+        </w:numPr>
+        <w:pStyle w:val="Compact"/>
+      </w:pPr>
+      <w:r>
+        <w:t xml:space="preserve">Quem criou a Macro e o seu contato.</w:t>
+      </w:r>
+      <w:r>
+        <w:br/>
+      </w:r>
+    </w:p>
+    <w:p>
+      <w:pPr>
+        <w:numPr>
+          <w:ilvl w:val="2"/>
+          <w:numId w:val="1023"/>
+        </w:numPr>
+        <w:pStyle w:val="Compact"/>
+      </w:pPr>
+      <w:r>
+        <w:t xml:space="preserve">Breve descrição da Macro.</w:t>
       </w:r>
       <w:r>
         <w:br/>
@@ -2148,10 +2252,81 @@
           <w:ilvl w:val="0"/>
           <w:numId w:val="1021"/>
         </w:numPr>
-        <w:pStyle w:val="Compact"/>
-      </w:pPr>
-      <w:r>
-        <w:t xml:space="preserve">Seleção</w:t>
+      </w:pPr>
+      <w:r>
+        <w:t xml:space="preserve">Seleção:</w:t>
+      </w:r>
+      <w:r>
+        <w:br/>
+      </w:r>
+    </w:p>
+    <w:p>
+      <w:pPr>
+        <w:numPr>
+          <w:ilvl w:val="1"/>
+          <w:numId w:val="1024"/>
+        </w:numPr>
+        <w:pStyle w:val="Compact"/>
+      </w:pPr>
+      <w:r>
+        <w:t xml:space="preserve">Selecionar célula:</w:t>
+      </w:r>
+      <w:r>
+        <w:br/>
+      </w:r>
+      <w:r>
+        <w:rPr>
+          <w:rStyle w:val="VerbatimChar"/>
+        </w:rPr>
+        <w:t xml:space="preserve">Range("A1").Select</w:t>
+      </w:r>
+      <w:r>
+        <w:br/>
+      </w:r>
+    </w:p>
+    <w:p>
+      <w:pPr>
+        <w:numPr>
+          <w:ilvl w:val="1"/>
+          <w:numId w:val="1024"/>
+        </w:numPr>
+        <w:pStyle w:val="Compact"/>
+      </w:pPr>
+      <w:r>
+        <w:t xml:space="preserve">Selecionar coluna:</w:t>
+      </w:r>
+      <w:r>
+        <w:br/>
+      </w:r>
+      <w:r>
+        <w:rPr>
+          <w:rStyle w:val="VerbatimChar"/>
+        </w:rPr>
+        <w:t xml:space="preserve">Columns("A:A").Select</w:t>
+      </w:r>
+      <w:r>
+        <w:br/>
+      </w:r>
+    </w:p>
+    <w:p>
+      <w:pPr>
+        <w:numPr>
+          <w:ilvl w:val="1"/>
+          <w:numId w:val="1024"/>
+        </w:numPr>
+        <w:pStyle w:val="Compact"/>
+      </w:pPr>
+      <w:r>
+        <w:t xml:space="preserve">Selecionar linhas:</w:t>
+      </w:r>
+      <w:r>
+        <w:br/>
+      </w:r>
+      <w:r>
+        <w:rPr>
+          <w:rStyle w:val="VerbatimChar"/>
+        </w:rPr>
+        <w:t xml:space="preserve">Rows("1:3").Select</w:t>
       </w:r>
       <w:r>
         <w:br/>
@@ -2163,10 +2338,153 @@
           <w:ilvl w:val="0"/>
           <w:numId w:val="1021"/>
         </w:numPr>
-        <w:pStyle w:val="Compact"/>
-      </w:pPr>
-      <w:r>
-        <w:t xml:space="preserve">Formatação básica</w:t>
+      </w:pPr>
+      <w:r>
+        <w:t xml:space="preserve">Formatação básica:</w:t>
+      </w:r>
+      <w:r>
+        <w:br/>
+      </w:r>
+    </w:p>
+    <w:p>
+      <w:pPr>
+        <w:numPr>
+          <w:ilvl w:val="1"/>
+          <w:numId w:val="1025"/>
+        </w:numPr>
+        <w:pStyle w:val="Compact"/>
+      </w:pPr>
+      <w:r>
+        <w:t xml:space="preserve">Itálico</w:t>
+      </w:r>
+      <w:r>
+        <w:br/>
+      </w:r>
+      <w:r>
+        <w:rPr>
+          <w:rStyle w:val="VerbatimChar"/>
+        </w:rPr>
+        <w:t xml:space="preserve">Selection.Font.Italic = True | False</w:t>
+      </w:r>
+      <w:r>
+        <w:br/>
+      </w:r>
+    </w:p>
+    <w:p>
+      <w:pPr>
+        <w:numPr>
+          <w:ilvl w:val="1"/>
+          <w:numId w:val="1025"/>
+        </w:numPr>
+        <w:pStyle w:val="Compact"/>
+      </w:pPr>
+      <w:r>
+        <w:t xml:space="preserve">Negrito</w:t>
+      </w:r>
+      <w:r>
+        <w:br/>
+      </w:r>
+      <w:r>
+        <w:rPr>
+          <w:rStyle w:val="VerbatimChar"/>
+        </w:rPr>
+        <w:t xml:space="preserve">Selection.Font.Bold = True | False</w:t>
+      </w:r>
+      <w:r>
+        <w:br/>
+      </w:r>
+    </w:p>
+    <w:p>
+      <w:pPr>
+        <w:numPr>
+          <w:ilvl w:val="1"/>
+          <w:numId w:val="1025"/>
+        </w:numPr>
+        <w:pStyle w:val="Compact"/>
+      </w:pPr>
+      <w:r>
+        <w:t xml:space="preserve">Alinhamentos:</w:t>
+      </w:r>
+      <w:r>
+        <w:br/>
+      </w:r>
+    </w:p>
+    <w:p>
+      <w:pPr>
+        <w:numPr>
+          <w:ilvl w:val="2"/>
+          <w:numId w:val="1026"/>
+        </w:numPr>
+        <w:pStyle w:val="Compact"/>
+      </w:pPr>
+      <w:r>
+        <w:t xml:space="preserve">Horzontal</w:t>
+      </w:r>
+      <w:r>
+        <w:br/>
+      </w:r>
+      <w:r>
+        <w:rPr>
+          <w:rStyle w:val="VerbatimChar"/>
+        </w:rPr>
+        <w:t xml:space="preserve">HorizontalAlignment = xlRight | xlCenter | xlLeft</w:t>
+      </w:r>
+      <w:r>
+        <w:br/>
+      </w:r>
+    </w:p>
+    <w:p>
+      <w:pPr>
+        <w:numPr>
+          <w:ilvl w:val="2"/>
+          <w:numId w:val="1026"/>
+        </w:numPr>
+        <w:pStyle w:val="Compact"/>
+      </w:pPr>
+      <w:r>
+        <w:t xml:space="preserve">Vertical</w:t>
+      </w:r>
+      <w:r>
+        <w:br/>
+      </w:r>
+      <w:r>
+        <w:rPr>
+          <w:rStyle w:val="VerbatimChar"/>
+        </w:rPr>
+        <w:t xml:space="preserve">VerticalAlignment = xlTop | xlCenter | xlBottom</w:t>
+      </w:r>
+      <w:r>
+        <w:br/>
+      </w:r>
+    </w:p>
+    <w:p>
+      <w:pPr>
+        <w:numPr>
+          <w:ilvl w:val="1"/>
+          <w:numId w:val="1025"/>
+        </w:numPr>
+        <w:pStyle w:val="Compact"/>
+      </w:pPr>
+      <w:r>
+        <w:t xml:space="preserve">Tamanho da coluna/linha (Automático)</w:t>
+      </w:r>
+      <w:r>
+        <w:br/>
+      </w:r>
+      <w:r>
+        <w:rPr>
+          <w:rStyle w:val="VerbatimChar"/>
+        </w:rPr>
+        <w:t xml:space="preserve">Columns("A:A").EntireColumn.AutoFit</w:t>
+      </w:r>
+      <w:r>
+        <w:br/>
+      </w:r>
+      <w:r>
+        <w:rPr>
+          <w:rStyle w:val="VerbatimChar"/>
+        </w:rPr>
+        <w:t xml:space="preserve">Rows("1:1").EntireColumn.AutoFit</w:t>
       </w:r>
       <w:r>
         <w:br/>
@@ -2178,10 +2496,24 @@
           <w:ilvl w:val="0"/>
           <w:numId w:val="1021"/>
         </w:numPr>
-        <w:pStyle w:val="Compact"/>
-      </w:pPr>
-      <w:r>
-        <w:t xml:space="preserve">Zoom</w:t>
+      </w:pPr>
+      <w:r>
+        <w:t xml:space="preserve">Zoom:</w:t>
+      </w:r>
+      <w:r>
+        <w:br/>
+      </w:r>
+      <w:r>
+        <w:t xml:space="preserve">Determina o valor do zoom da janela do Excel.</w:t>
+      </w:r>
+      <w:r>
+        <w:br/>
+      </w:r>
+      <w:r>
+        <w:rPr>
+          <w:rStyle w:val="VerbatimChar"/>
+        </w:rPr>
+        <w:t xml:space="preserve">ActiveWindow.Zoom = 100</w:t>
       </w:r>
       <w:r>
         <w:br/>
@@ -2193,10 +2525,9 @@
           <w:ilvl w:val="0"/>
           <w:numId w:val="1021"/>
         </w:numPr>
-        <w:pStyle w:val="Compact"/>
-      </w:pPr>
-      <w:r>
-        <w:t xml:space="preserve">Função</w:t>
+      </w:pPr>
+      <w:r>
+        <w:t xml:space="preserve">Função (Macro):</w:t>
       </w:r>
       <w:r>
         <w:br/>
@@ -2810,6 +3141,21 @@
     <w:abstractNumId w:val="991"/>
   </w:num>
   <w:num w:numId="1021">
+    <w:abstractNumId w:val="991"/>
+  </w:num>
+  <w:num w:numId="1022">
+    <w:abstractNumId w:val="991"/>
+  </w:num>
+  <w:num w:numId="1023">
+    <w:abstractNumId w:val="991"/>
+  </w:num>
+  <w:num w:numId="1024">
+    <w:abstractNumId w:val="991"/>
+  </w:num>
+  <w:num w:numId="1025">
+    <w:abstractNumId w:val="991"/>
+  </w:num>
+  <w:num w:numId="1026">
     <w:abstractNumId w:val="991"/>
   </w:num>
 </w:numbering>

</xml_diff>

<commit_message>
Revisão Visual Basic básico para Macro
</commit_message>
<xml_diff>
--- a/VBA.docx
+++ b/VBA.docx
@@ -2340,7 +2340,36 @@
         </w:numPr>
       </w:pPr>
       <w:r>
-        <w:t xml:space="preserve">Formatação básica:</w:t>
+        <w:t xml:space="preserve">Zoom:</w:t>
+      </w:r>
+      <w:r>
+        <w:br/>
+      </w:r>
+      <w:r>
+        <w:t xml:space="preserve">Determina o valor do zoom da janela do Excel.</w:t>
+      </w:r>
+      <w:r>
+        <w:br/>
+      </w:r>
+      <w:r>
+        <w:rPr>
+          <w:rStyle w:val="VerbatimChar"/>
+        </w:rPr>
+        <w:t xml:space="preserve">ActiveWindow.Zoom = 100</w:t>
+      </w:r>
+      <w:r>
+        <w:br/>
+      </w:r>
+    </w:p>
+    <w:p>
+      <w:pPr>
+        <w:numPr>
+          <w:ilvl w:val="0"/>
+          <w:numId w:val="1021"/>
+        </w:numPr>
+      </w:pPr>
+      <w:r>
+        <w:t xml:space="preserve">Inserir fórmula numa célula ativa (selecionada):</w:t>
       </w:r>
       <w:r>
         <w:br/>
@@ -2351,6 +2380,74 @@
         <w:numPr>
           <w:ilvl w:val="1"/>
           <w:numId w:val="1025"/>
+        </w:numPr>
+        <w:pStyle w:val="Compact"/>
+      </w:pPr>
+      <w:r>
+        <w:t xml:space="preserve">Texto:</w:t>
+      </w:r>
+      <w:r>
+        <w:br/>
+      </w:r>
+      <w:r>
+        <w:rPr>
+          <w:rStyle w:val="VerbatimChar"/>
+        </w:rPr>
+        <w:t xml:space="preserve">ActiveCell.FormulaR1C1 = "Texto"</w:t>
+      </w:r>
+      <w:r>
+        <w:br/>
+      </w:r>
+    </w:p>
+    <w:p>
+      <w:pPr>
+        <w:numPr>
+          <w:ilvl w:val="1"/>
+          <w:numId w:val="1025"/>
+        </w:numPr>
+        <w:pStyle w:val="Compact"/>
+      </w:pPr>
+      <w:r>
+        <w:t xml:space="preserve">Fórmula:</w:t>
+      </w:r>
+      <w:r>
+        <w:br/>
+      </w:r>
+      <w:r>
+        <w:rPr>
+          <w:rStyle w:val="VerbatimChar"/>
+        </w:rPr>
+        <w:t xml:space="preserve">ActiveCell.FormulaR1C1 = "=SUM(4,5)"</w:t>
+      </w:r>
+      <w:r>
+        <w:br/>
+      </w:r>
+    </w:p>
+    <w:p>
+      <w:r>
+        <w:br w:type="page"/>
+      </w:r>
+    </w:p>
+    <w:p>
+      <w:pPr>
+        <w:numPr>
+          <w:ilvl w:val="0"/>
+          <w:numId w:val="1026"/>
+        </w:numPr>
+        <w:pStyle w:val="Compact"/>
+      </w:pPr>
+      <w:r>
+        <w:t xml:space="preserve">Formatação básica:</w:t>
+      </w:r>
+      <w:r>
+        <w:br/>
+      </w:r>
+    </w:p>
+    <w:p>
+      <w:pPr>
+        <w:numPr>
+          <w:ilvl w:val="1"/>
+          <w:numId w:val="1027"/>
         </w:numPr>
         <w:pStyle w:val="Compact"/>
       </w:pPr>
@@ -2374,7 +2471,7 @@
       <w:pPr>
         <w:numPr>
           <w:ilvl w:val="1"/>
-          <w:numId w:val="1025"/>
+          <w:numId w:val="1027"/>
         </w:numPr>
         <w:pStyle w:val="Compact"/>
       </w:pPr>
@@ -2398,7 +2495,7 @@
       <w:pPr>
         <w:numPr>
           <w:ilvl w:val="1"/>
-          <w:numId w:val="1025"/>
+          <w:numId w:val="1027"/>
         </w:numPr>
         <w:pStyle w:val="Compact"/>
       </w:pPr>
@@ -2413,7 +2510,7 @@
       <w:pPr>
         <w:numPr>
           <w:ilvl w:val="2"/>
-          <w:numId w:val="1026"/>
+          <w:numId w:val="1028"/>
         </w:numPr>
         <w:pStyle w:val="Compact"/>
       </w:pPr>
@@ -2437,7 +2534,7 @@
       <w:pPr>
         <w:numPr>
           <w:ilvl w:val="2"/>
-          <w:numId w:val="1026"/>
+          <w:numId w:val="1028"/>
         </w:numPr>
         <w:pStyle w:val="Compact"/>
       </w:pPr>
@@ -2461,12 +2558,12 @@
       <w:pPr>
         <w:numPr>
           <w:ilvl w:val="1"/>
-          <w:numId w:val="1025"/>
-        </w:numPr>
-        <w:pStyle w:val="Compact"/>
-      </w:pPr>
-      <w:r>
-        <w:t xml:space="preserve">Tamanho da coluna/linha (Automático)</w:t>
+          <w:numId w:val="1027"/>
+        </w:numPr>
+        <w:pStyle w:val="Compact"/>
+      </w:pPr>
+      <w:r>
+        <w:t xml:space="preserve">Auto-ajuste coluna/linha (Automático)</w:t>
       </w:r>
       <w:r>
         <w:br/>
@@ -2494,37 +2591,9 @@
       <w:pPr>
         <w:numPr>
           <w:ilvl w:val="0"/>
-          <w:numId w:val="1021"/>
-        </w:numPr>
-      </w:pPr>
-      <w:r>
-        <w:t xml:space="preserve">Zoom:</w:t>
-      </w:r>
-      <w:r>
-        <w:br/>
-      </w:r>
-      <w:r>
-        <w:t xml:space="preserve">Determina o valor do zoom da janela do Excel.</w:t>
-      </w:r>
-      <w:r>
-        <w:br/>
-      </w:r>
-      <w:r>
-        <w:rPr>
-          <w:rStyle w:val="VerbatimChar"/>
-        </w:rPr>
-        <w:t xml:space="preserve">ActiveWindow.Zoom = 100</w:t>
-      </w:r>
-      <w:r>
-        <w:br/>
-      </w:r>
-    </w:p>
-    <w:p>
-      <w:pPr>
-        <w:numPr>
-          <w:ilvl w:val="0"/>
-          <w:numId w:val="1021"/>
-        </w:numPr>
+          <w:numId w:val="1026"/>
+        </w:numPr>
+        <w:pStyle w:val="Compact"/>
       </w:pPr>
       <w:r>
         <w:t xml:space="preserve">Função (Macro):</w:t>
@@ -3156,6 +3225,12 @@
     <w:abstractNumId w:val="991"/>
   </w:num>
   <w:num w:numId="1026">
+    <w:abstractNumId w:val="991"/>
+  </w:num>
+  <w:num w:numId="1027">
+    <w:abstractNumId w:val="991"/>
+  </w:num>
+  <w:num w:numId="1028">
     <w:abstractNumId w:val="991"/>
   </w:num>
 </w:numbering>

</xml_diff>

<commit_message>
Macro - função Sub() e Simplificando Macros
</commit_message>
<xml_diff>
--- a/VBA.docx
+++ b/VBA.docx
@@ -79,7 +79,7 @@
         <w:pStyle w:val="Date"/>
       </w:pPr>
       <w:r>
-        <w:t xml:space="preserve">16</w:t>
+        <w:t xml:space="preserve">18</w:t>
       </w:r>
       <w:r>
         <w:t xml:space="preserve"> </w:t>
@@ -181,7 +181,7 @@
       </w:r>
     </w:p>
     <w:bookmarkEnd w:id="20"/>
-    <w:bookmarkStart w:id="67" w:name="macros"/>
+    <w:bookmarkStart w:id="74" w:name="macros"/>
     <w:p>
       <w:pPr>
         <w:pStyle w:val="Heading1"/>
@@ -2603,12 +2603,177 @@
       </w:r>
     </w:p>
     <w:p>
+      <w:pPr>
+        <w:numPr>
+          <w:ilvl w:val="1"/>
+          <w:numId w:val="1029"/>
+        </w:numPr>
+        <w:pStyle w:val="Compact"/>
+      </w:pPr>
+      <w:r>
+        <w:t xml:space="preserve">VBA é uma linguagem identada.</w:t>
+      </w:r>
+      <w:r>
+        <w:br/>
+      </w:r>
+    </w:p>
+    <w:p>
+      <w:pPr>
+        <w:numPr>
+          <w:ilvl w:val="1"/>
+          <w:numId w:val="1029"/>
+        </w:numPr>
+        <w:pStyle w:val="Compact"/>
+      </w:pPr>
+      <w:r>
+        <w:t xml:space="preserve">A função Macro no VBA do Excel é uma função</w:t>
+      </w:r>
+      <w:r>
+        <w:t xml:space="preserve"> </w:t>
+      </w:r>
+      <w:r>
+        <w:rPr>
+          <w:rStyle w:val="VerbatimChar"/>
+        </w:rPr>
+        <w:t xml:space="preserve">Sub()</w:t>
+      </w:r>
+      <w:r>
+        <w:t xml:space="preserve">.</w:t>
+      </w:r>
+      <w:r>
+        <w:br/>
+      </w:r>
+    </w:p>
+    <w:p>
+      <w:pPr>
+        <w:numPr>
+          <w:ilvl w:val="1"/>
+          <w:numId w:val="1029"/>
+        </w:numPr>
+        <w:pStyle w:val="Compact"/>
+      </w:pPr>
+      <w:r>
+        <w:t xml:space="preserve">Como o nome da Macro é o nome que encontramos na função</w:t>
+      </w:r>
+      <w:r>
+        <w:t xml:space="preserve"> </w:t>
+      </w:r>
+      <w:r>
+        <w:rPr>
+          <w:rStyle w:val="VerbatimChar"/>
+        </w:rPr>
+        <w:t xml:space="preserve">Sub()</w:t>
+      </w:r>
+      <w:r>
+        <w:t xml:space="preserve">, podemos mudar o nome da Macro alterando o nome na função</w:t>
+      </w:r>
+      <w:r>
+        <w:t xml:space="preserve"> </w:t>
+      </w:r>
+      <w:r>
+        <w:rPr>
+          <w:rStyle w:val="VerbatimChar"/>
+        </w:rPr>
+        <w:t xml:space="preserve">Sub()</w:t>
+      </w:r>
+      <w:r>
+        <w:t xml:space="preserve">.</w:t>
+      </w:r>
+      <w:r>
+        <w:br/>
+      </w:r>
+      <w:r>
+        <w:t xml:space="preserve">Exemplo:</w:t>
+      </w:r>
+      <w:r>
+        <w:br/>
+      </w:r>
+      <w:r>
+        <w:t xml:space="preserve">Mudando nome da Macro,</w:t>
+      </w:r>
+      <w:r>
+        <w:br/>
+      </w:r>
+      <w:r>
+        <w:rPr>
+          <w:rStyle w:val="VerbatimChar"/>
+        </w:rPr>
+        <w:t xml:space="preserve">Sub MinhaPrimeiraMacro()</w:t>
+      </w:r>
+      <w:r>
+        <w:br/>
+      </w:r>
+      <w:r>
+        <w:t xml:space="preserve">para,</w:t>
+      </w:r>
+      <w:r>
+        <w:br/>
+      </w:r>
+      <w:r>
+        <w:rPr>
+          <w:rStyle w:val="VerbatimChar"/>
+        </w:rPr>
+        <w:t xml:space="preserve">Sub Minha_Primeira_Macro()</w:t>
+      </w:r>
+      <w:r>
+        <w:br/>
+      </w:r>
+    </w:p>
+    <w:p>
+      <w:pPr>
+        <w:numPr>
+          <w:ilvl w:val="1"/>
+          <w:numId w:val="1029"/>
+        </w:numPr>
+        <w:pStyle w:val="Compact"/>
+      </w:pPr>
+      <w:r>
+        <w:t xml:space="preserve">Sintaxe:</w:t>
+      </w:r>
+      <w:r>
+        <w:br/>
+      </w:r>
+    </w:p>
+    <w:p>
+      <w:pPr>
+        <w:numPr>
+          <w:ilvl w:val="0"/>
+          <w:numId w:val="1000"/>
+        </w:numPr>
+        <w:pStyle w:val="SourceCode"/>
+      </w:pPr>
+      <w:r>
+        <w:rPr>
+          <w:rStyle w:val="VerbatimChar"/>
+        </w:rPr>
+        <w:t xml:space="preserve">Sub nome_da_macro(argumento_s_1, argumento_s_2, ...)</w:t>
+      </w:r>
+      <w:r>
+        <w:br/>
+      </w:r>
+      <w:r>
+        <w:rPr>
+          <w:rStyle w:val="VerbatimChar"/>
+        </w:rPr>
+        <w:t xml:space="preserve">  Bloco de programação</w:t>
+      </w:r>
+      <w:r>
+        <w:br/>
+      </w:r>
+      <w:r>
+        <w:rPr>
+          <w:rStyle w:val="VerbatimChar"/>
+        </w:rPr>
+        <w:t xml:space="preserve">End Sub</w:t>
+      </w:r>
+    </w:p>
+    <w:p>
       <w:r>
         <w:br w:type="page"/>
       </w:r>
     </w:p>
     <w:bookmarkEnd w:id="65"/>
-    <w:bookmarkStart w:id="66" w:name="referência-relativa"/>
+    <w:bookmarkStart w:id="72" w:name="simplificando-macros"/>
     <w:p>
       <w:pPr>
         <w:pStyle w:val="Heading2"/>
@@ -2623,11 +2788,175 @@
         <w:tab/>
       </w:r>
       <w:r>
+        <w:t xml:space="preserve">Simplificando Macros</w:t>
+      </w:r>
+    </w:p>
+    <w:p>
+      <w:pPr>
+        <w:numPr>
+          <w:ilvl w:val="0"/>
+          <w:numId w:val="1030"/>
+        </w:numPr>
+        <w:pStyle w:val="Compact"/>
+      </w:pPr>
+      <w:r>
+        <w:t xml:space="preserve">Podemos simplificar Macros ao abrir o script e cortar, ou juntar, trechos que são desnecessarios ou redundantes. Deixando a Macro mais objetiva.</w:t>
+      </w:r>
+      <w:r>
+        <w:br/>
+      </w:r>
+    </w:p>
+    <w:p>
+      <w:pPr>
+        <w:numPr>
+          <w:ilvl w:val="0"/>
+          <w:numId w:val="1030"/>
+        </w:numPr>
+        <w:pStyle w:val="Compact"/>
+      </w:pPr>
+      <w:r>
+        <w:t xml:space="preserve">Exemplo de script simplificado:</w:t>
+      </w:r>
+      <w:r>
+        <w:br/>
+      </w:r>
+    </w:p>
+    <w:p>
+      <w:pPr>
+        <w:pStyle w:val="CaptionedFigure"/>
+      </w:pPr>
+      <w:r>
+        <w:drawing>
+          <wp:inline>
+            <wp:extent cx="4267200" cy="2263588"/>
+            <wp:effectExtent b="0" l="0" r="0" t="0"/>
+            <wp:docPr descr="Script original da Macro." title="" id="67" name="Picture"/>
+            <a:graphic>
+              <a:graphicData uri="http://schemas.openxmlformats.org/drawingml/2006/picture">
+                <pic:pic>
+                  <pic:nvPicPr>
+                    <pic:cNvPr descr="Imagens\Macros\Script_nao_simplificado.png" id="68" name="Picture"/>
+                    <pic:cNvPicPr>
+                      <a:picLocks noChangeArrowheads="1" noChangeAspect="1"/>
+                    </pic:cNvPicPr>
+                  </pic:nvPicPr>
+                  <pic:blipFill>
+                    <a:blip r:embed="rId66"/>
+                    <a:stretch>
+                      <a:fillRect/>
+                    </a:stretch>
+                  </pic:blipFill>
+                  <pic:spPr bwMode="auto">
+                    <a:xfrm>
+                      <a:off x="0" y="0"/>
+                      <a:ext cx="4267200" cy="2263588"/>
+                    </a:xfrm>
+                    <a:prstGeom prst="rect">
+                      <a:avLst/>
+                    </a:prstGeom>
+                    <a:noFill/>
+                    <a:ln w="9525">
+                      <a:noFill/>
+                      <a:headEnd/>
+                      <a:tailEnd/>
+                    </a:ln>
+                  </pic:spPr>
+                </pic:pic>
+              </a:graphicData>
+            </a:graphic>
+          </wp:inline>
+        </w:drawing>
+      </w:r>
+    </w:p>
+    <w:p>
+      <w:pPr>
+        <w:pStyle w:val="ImageCaption"/>
+      </w:pPr>
+      <w:r>
+        <w:t xml:space="preserve">Script original da Macro.</w:t>
+      </w:r>
+    </w:p>
+    <w:p>
+      <w:pPr>
+        <w:pStyle w:val="CaptionedFigure"/>
+      </w:pPr>
+      <w:r>
+        <w:drawing>
+          <wp:inline>
+            <wp:extent cx="4267200" cy="2267301"/>
+            <wp:effectExtent b="0" l="0" r="0" t="0"/>
+            <wp:docPr descr="Script simplificado da Macro." title="" id="70" name="Picture"/>
+            <a:graphic>
+              <a:graphicData uri="http://schemas.openxmlformats.org/drawingml/2006/picture">
+                <pic:pic>
+                  <pic:nvPicPr>
+                    <pic:cNvPr descr="Imagens\Macros\Script_simplificado.png" id="71" name="Picture"/>
+                    <pic:cNvPicPr>
+                      <a:picLocks noChangeArrowheads="1" noChangeAspect="1"/>
+                    </pic:cNvPicPr>
+                  </pic:nvPicPr>
+                  <pic:blipFill>
+                    <a:blip r:embed="rId69"/>
+                    <a:stretch>
+                      <a:fillRect/>
+                    </a:stretch>
+                  </pic:blipFill>
+                  <pic:spPr bwMode="auto">
+                    <a:xfrm>
+                      <a:off x="0" y="0"/>
+                      <a:ext cx="4267200" cy="2267301"/>
+                    </a:xfrm>
+                    <a:prstGeom prst="rect">
+                      <a:avLst/>
+                    </a:prstGeom>
+                    <a:noFill/>
+                    <a:ln w="9525">
+                      <a:noFill/>
+                      <a:headEnd/>
+                      <a:tailEnd/>
+                    </a:ln>
+                  </pic:spPr>
+                </pic:pic>
+              </a:graphicData>
+            </a:graphic>
+          </wp:inline>
+        </w:drawing>
+      </w:r>
+    </w:p>
+    <w:p>
+      <w:pPr>
+        <w:pStyle w:val="ImageCaption"/>
+      </w:pPr>
+      <w:r>
+        <w:t xml:space="preserve">Script simplificado da Macro.</w:t>
+      </w:r>
+    </w:p>
+    <w:p>
+      <w:r>
+        <w:br w:type="page"/>
+      </w:r>
+    </w:p>
+    <w:bookmarkEnd w:id="72"/>
+    <w:bookmarkStart w:id="73" w:name="referência-relativa"/>
+    <w:p>
+      <w:pPr>
+        <w:pStyle w:val="Heading2"/>
+      </w:pPr>
+      <w:r>
+        <w:rPr>
+          <w:rStyle w:val="SectionNumber"/>
+        </w:rPr>
+        <w:t xml:space="preserve">2.8</w:t>
+      </w:r>
+      <w:r>
+        <w:tab/>
+      </w:r>
+      <w:r>
         <w:t xml:space="preserve">Referência Relativa</w:t>
       </w:r>
     </w:p>
-    <w:bookmarkEnd w:id="66"/>
-    <w:bookmarkEnd w:id="67"/>
+    <w:bookmarkEnd w:id="73"/>
+    <w:bookmarkEnd w:id="74"/>
     <w:sectPr/>
   </w:body>
 </w:document>
@@ -3231,6 +3560,12 @@
     <w:abstractNumId w:val="991"/>
   </w:num>
   <w:num w:numId="1028">
+    <w:abstractNumId w:val="991"/>
+  </w:num>
+  <w:num w:numId="1029">
+    <w:abstractNumId w:val="991"/>
+  </w:num>
+  <w:num w:numId="1030">
     <w:abstractNumId w:val="991"/>
   </w:num>
 </w:numbering>

</xml_diff>

<commit_message>
Simplificando VB de Macros
</commit_message>
<xml_diff>
--- a/VBA.docx
+++ b/VBA.docx
@@ -79,7 +79,7 @@
         <w:pStyle w:val="Date"/>
       </w:pPr>
       <w:r>
-        <w:t xml:space="preserve">18</w:t>
+        <w:t xml:space="preserve">21</w:t>
       </w:r>
       <w:r>
         <w:t xml:space="preserve"> </w:t>
@@ -2505,11 +2505,62 @@
       <w:r>
         <w:br/>
       </w:r>
-    </w:p>
-    <w:p>
-      <w:pPr>
-        <w:numPr>
-          <w:ilvl w:val="2"/>
+      <w:r>
+        <w:t xml:space="preserve">Dentro das células selecionadas pelo comando</w:t>
+      </w:r>
+      <w:r>
+        <w:t xml:space="preserve"> </w:t>
+      </w:r>
+      <w:r>
+        <w:rPr>
+          <w:rStyle w:val="VerbatimChar"/>
+        </w:rPr>
+        <w:t xml:space="preserve">with</w:t>
+      </w:r>
+      <w:r>
+        <w:t xml:space="preserve">:</w:t>
+      </w:r>
+      <w:r>
+        <w:br/>
+      </w:r>
+    </w:p>
+    <w:p>
+      <w:pPr>
+        <w:numPr>
+          <w:ilvl w:val="0"/>
+          <w:numId w:val="1000"/>
+        </w:numPr>
+        <w:pStyle w:val="SourceCode"/>
+      </w:pPr>
+      <w:r>
+        <w:rPr>
+          <w:rStyle w:val="VerbatimChar"/>
+        </w:rPr>
+        <w:t xml:space="preserve">With Selection</w:t>
+      </w:r>
+      <w:r>
+        <w:br/>
+      </w:r>
+      <w:r>
+        <w:rPr>
+          <w:rStyle w:val="VerbatimChar"/>
+        </w:rPr>
+        <w:t xml:space="preserve">  Bloco de programação</w:t>
+      </w:r>
+      <w:r>
+        <w:br/>
+      </w:r>
+      <w:r>
+        <w:rPr>
+          <w:rStyle w:val="VerbatimChar"/>
+        </w:rPr>
+        <w:t xml:space="preserve">End With</w:t>
+      </w:r>
+    </w:p>
+    <w:p>
+      <w:pPr>
+        <w:numPr>
+          <w:ilvl w:val="1"/>
           <w:numId w:val="1028"/>
         </w:numPr>
         <w:pStyle w:val="Compact"/>
@@ -2533,7 +2584,7 @@
     <w:p>
       <w:pPr>
         <w:numPr>
-          <w:ilvl w:val="2"/>
+          <w:ilvl w:val="1"/>
           <w:numId w:val="1028"/>
         </w:numPr>
         <w:pStyle w:val="Compact"/>
@@ -2558,7 +2609,7 @@
       <w:pPr>
         <w:numPr>
           <w:ilvl w:val="1"/>
-          <w:numId w:val="1027"/>
+          <w:numId w:val="1028"/>
         </w:numPr>
         <w:pStyle w:val="Compact"/>
       </w:pPr>
@@ -2800,7 +2851,7 @@
         <w:pStyle w:val="Compact"/>
       </w:pPr>
       <w:r>
-        <w:t xml:space="preserve">Podemos simplificar Macros ao abrir o script e cortar, ou juntar, trechos que são desnecessarios ou redundantes. Deixando a Macro mais objetiva.</w:t>
+        <w:t xml:space="preserve">Podemos simplificar Macros ao abrir o script e cortar, ou juntar, trechos que são desnecessarios, ou redundantes. Deixando a Macro mais objetiva.</w:t>
       </w:r>
       <w:r>
         <w:br/>
@@ -2929,6 +2980,133 @@
       </w:pPr>
       <w:r>
         <w:t xml:space="preserve">Script simplificado da Macro.</w:t>
+      </w:r>
+    </w:p>
+    <w:p>
+      <w:r>
+        <w:br w:type="page"/>
+      </w:r>
+    </w:p>
+    <w:p>
+      <w:pPr>
+        <w:numPr>
+          <w:ilvl w:val="0"/>
+          <w:numId w:val="1031"/>
+        </w:numPr>
+      </w:pPr>
+      <w:r>
+        <w:t xml:space="preserve">Juntar seleção de célula e inserção de fórmula:</w:t>
+      </w:r>
+      <w:r>
+        <w:br/>
+      </w:r>
+    </w:p>
+    <w:p>
+      <w:pPr>
+        <w:numPr>
+          <w:ilvl w:val="0"/>
+          <w:numId w:val="1031"/>
+        </w:numPr>
+      </w:pPr>
+      <w:r>
+        <w:t xml:space="preserve">Eliminando comandos desnecessários da formatação básica:</w:t>
+      </w:r>
+      <w:r>
+        <w:br/>
+      </w:r>
+    </w:p>
+    <w:p>
+      <w:pPr>
+        <w:numPr>
+          <w:ilvl w:val="0"/>
+          <w:numId w:val="1031"/>
+        </w:numPr>
+      </w:pPr>
+      <w:r>
+        <w:t xml:space="preserve">Zoom simplificado:</w:t>
+      </w:r>
+      <w:r>
+        <w:br/>
+      </w:r>
+      <w:r>
+        <w:t xml:space="preserve">Ao invés de passar de valor de zoom por valor de zoom.</w:t>
+      </w:r>
+      <w:r>
+        <w:br/>
+      </w:r>
+    </w:p>
+    <w:p>
+      <w:pPr>
+        <w:numPr>
+          <w:ilvl w:val="0"/>
+          <w:numId w:val="1000"/>
+        </w:numPr>
+        <w:pStyle w:val="SourceCode"/>
+      </w:pPr>
+      <w:r>
+        <w:rPr>
+          <w:rStyle w:val="VerbatimChar"/>
+        </w:rPr>
+        <w:t xml:space="preserve">ActiveWindow.Zoom = 110</w:t>
+      </w:r>
+      <w:r>
+        <w:br/>
+      </w:r>
+      <w:r>
+        <w:rPr>
+          <w:rStyle w:val="VerbatimChar"/>
+        </w:rPr>
+        <w:t xml:space="preserve">ActiveWindow.Zoom = 120</w:t>
+      </w:r>
+      <w:r>
+        <w:br/>
+      </w:r>
+      <w:r>
+        <w:rPr>
+          <w:rStyle w:val="VerbatimChar"/>
+        </w:rPr>
+        <w:t xml:space="preserve">ActiveWindow.Zoom = 130</w:t>
+      </w:r>
+      <w:r>
+        <w:br/>
+      </w:r>
+      <w:r>
+        <w:rPr>
+          <w:rStyle w:val="VerbatimChar"/>
+        </w:rPr>
+        <w:t xml:space="preserve">ActiveWindow.Zoom = 140</w:t>
+      </w:r>
+      <w:r>
+        <w:br/>
+      </w:r>
+      <w:r>
+        <w:rPr>
+          <w:rStyle w:val="VerbatimChar"/>
+        </w:rPr>
+        <w:t xml:space="preserve">ActiveWindow.Zoom = 150</w:t>
+      </w:r>
+    </w:p>
+    <w:p>
+      <w:pPr>
+        <w:numPr>
+          <w:ilvl w:val="0"/>
+          <w:numId w:val="1000"/>
+        </w:numPr>
+      </w:pPr>
+      <w:r>
+        <w:t xml:space="preserve">Podemos ir direto no valor de zoom desejado, eliminando assim as transições.</w:t>
+      </w:r>
+      <w:r>
+        <w:br/>
+      </w:r>
+      <w:r>
+        <w:rPr>
+          <w:rStyle w:val="VerbatimChar"/>
+        </w:rPr>
+        <w:t xml:space="preserve">ActiveWindow.Zoom = 150</w:t>
+      </w:r>
+      <w:r>
+        <w:br/>
       </w:r>
     </w:p>
     <w:p>
@@ -3566,6 +3744,9 @@
     <w:abstractNumId w:val="991"/>
   </w:num>
   <w:num w:numId="1030">
+    <w:abstractNumId w:val="991"/>
+  </w:num>
+  <w:num w:numId="1031">
     <w:abstractNumId w:val="991"/>
   </w:num>
 </w:numbering>

</xml_diff>

<commit_message>
Referência relativa e absoluta Macro
</commit_message>
<xml_diff>
--- a/VBA.docx
+++ b/VBA.docx
@@ -79,7 +79,7 @@
         <w:pStyle w:val="Date"/>
       </w:pPr>
       <w:r>
-        <w:t xml:space="preserve">23</w:t>
+        <w:t xml:space="preserve">25</w:t>
       </w:r>
       <w:r>
         <w:t xml:space="preserve"> </w:t>
@@ -181,7 +181,7 @@
       </w:r>
     </w:p>
     <w:bookmarkEnd w:id="20"/>
-    <w:bookmarkStart w:id="76" w:name="macros"/>
+    <w:bookmarkStart w:id="79" w:name="macros"/>
     <w:p>
       <w:pPr>
         <w:pStyle w:val="Heading1"/>
@@ -2545,7 +2545,7 @@
         <w:rPr>
           <w:rStyle w:val="VerbatimChar"/>
         </w:rPr>
-        <w:t xml:space="preserve">  Bloco de programação</w:t>
+        <w:t xml:space="preserve">  .Bloco de programação</w:t>
       </w:r>
       <w:r>
         <w:br/>
@@ -2575,7 +2575,7 @@
         <w:rPr>
           <w:rStyle w:val="VerbatimChar"/>
         </w:rPr>
-        <w:t xml:space="preserve">HorizontalAlignment = xlRight | xlCenter | xlLeft</w:t>
+        <w:t xml:space="preserve">.HorizontalAlignment = xlRight | xlCenter | xlLeft</w:t>
       </w:r>
       <w:r>
         <w:br/>
@@ -2599,7 +2599,7 @@
         <w:rPr>
           <w:rStyle w:val="VerbatimChar"/>
         </w:rPr>
-        <w:t xml:space="preserve">VerticalAlignment = xlTop | xlCenter | xlBottom</w:t>
+        <w:t xml:space="preserve">.VerticalAlignment = xlTop | xlCenter | xlBottom</w:t>
       </w:r>
       <w:r>
         <w:br/>
@@ -3504,16 +3504,34 @@
     </w:p>
     <w:bookmarkEnd w:id="73"/>
     <w:bookmarkEnd w:id="74"/>
+    <w:bookmarkStart w:id="78" w:name="referência-relativa-ou-macro-relativa"/>
+    <w:p>
+      <w:pPr>
+        <w:pStyle w:val="Heading2"/>
+      </w:pPr>
+      <w:r>
+        <w:rPr>
+          <w:rStyle w:val="SectionNumber"/>
+        </w:rPr>
+        <w:t xml:space="preserve">2.8</w:t>
+      </w:r>
+      <w:r>
+        <w:tab/>
+      </w:r>
+      <w:r>
+        <w:t xml:space="preserve">Referência Relativa (ou Macro Relativa)</w:t>
+      </w:r>
+    </w:p>
     <w:bookmarkStart w:id="75" w:name="referência-relativa"/>
     <w:p>
       <w:pPr>
-        <w:pStyle w:val="Heading2"/>
+        <w:pStyle w:val="Heading3"/>
       </w:pPr>
       <w:r>
         <w:rPr>
           <w:rStyle w:val="SectionNumber"/>
         </w:rPr>
-        <w:t xml:space="preserve">2.8</w:t>
+        <w:t xml:space="preserve">2.8.1</w:t>
       </w:r>
       <w:r>
         <w:tab/>
@@ -3522,8 +3540,224 @@
         <w:t xml:space="preserve">Referência Relativa</w:t>
       </w:r>
     </w:p>
+    <w:p>
+      <w:pPr>
+        <w:numPr>
+          <w:ilvl w:val="0"/>
+          <w:numId w:val="1033"/>
+        </w:numPr>
+        <w:pStyle w:val="Compact"/>
+      </w:pPr>
+      <w:r>
+        <w:t xml:space="preserve">Quando ativado a opção</w:t>
+      </w:r>
+      <w:r>
+        <w:t xml:space="preserve"> </w:t>
+      </w:r>
+      <w:r>
+        <w:t xml:space="preserve">“</w:t>
+      </w:r>
+      <w:r>
+        <w:t xml:space="preserve">Usar referência relativa</w:t>
+      </w:r>
+      <w:r>
+        <w:t xml:space="preserve">”</w:t>
+      </w:r>
+      <w:r>
+        <w:t xml:space="preserve">, na aba</w:t>
+      </w:r>
+      <w:r>
+        <w:t xml:space="preserve"> </w:t>
+      </w:r>
+      <w:r>
+        <w:t xml:space="preserve">“</w:t>
+      </w:r>
+      <w:r>
+        <w:t xml:space="preserve">Desenvolvedor</w:t>
+      </w:r>
+      <w:r>
+        <w:t xml:space="preserve">”</w:t>
+      </w:r>
+      <w:r>
+        <w:t xml:space="preserve">, aplica a Macro onde o cursor esta ativo, ou usa o curso como referência.</w:t>
+      </w:r>
+      <w:r>
+        <w:br/>
+      </w:r>
+    </w:p>
+    <w:p>
+      <w:pPr>
+        <w:numPr>
+          <w:ilvl w:val="0"/>
+          <w:numId w:val="1033"/>
+        </w:numPr>
+        <w:pStyle w:val="Compact"/>
+      </w:pPr>
+      <w:r>
+        <w:t xml:space="preserve">Ex.: Se você gravar na célula A1 uma Macro que move o cursor para A3, com a opção</w:t>
+      </w:r>
+      <w:r>
+        <w:t xml:space="preserve"> </w:t>
+      </w:r>
+      <w:r>
+        <w:t xml:space="preserve">“</w:t>
+      </w:r>
+      <w:r>
+        <w:t xml:space="preserve">Usar referência relativa</w:t>
+      </w:r>
+      <w:r>
+        <w:t xml:space="preserve">”</w:t>
+      </w:r>
+      <w:r>
+        <w:t xml:space="preserve"> </w:t>
+      </w:r>
+      <w:r>
+        <w:t xml:space="preserve">ativada, a execução da Macro resultante na célula J6 moverá o cursor para J8.</w:t>
+      </w:r>
+      <w:r>
+        <w:br/>
+      </w:r>
+    </w:p>
     <w:bookmarkEnd w:id="75"/>
+    <w:bookmarkStart w:id="76" w:name="referência-absoluta"/>
+    <w:p>
+      <w:pPr>
+        <w:pStyle w:val="Heading3"/>
+      </w:pPr>
+      <w:r>
+        <w:rPr>
+          <w:rStyle w:val="SectionNumber"/>
+        </w:rPr>
+        <w:t xml:space="preserve">2.8.2</w:t>
+      </w:r>
+      <w:r>
+        <w:tab/>
+      </w:r>
+      <w:r>
+        <w:t xml:space="preserve">Referência Absoluta</w:t>
+      </w:r>
+    </w:p>
+    <w:p>
+      <w:pPr>
+        <w:numPr>
+          <w:ilvl w:val="0"/>
+          <w:numId w:val="1034"/>
+        </w:numPr>
+        <w:pStyle w:val="Compact"/>
+      </w:pPr>
+      <w:r>
+        <w:t xml:space="preserve">A forma tradicional com a opção</w:t>
+      </w:r>
+      <w:r>
+        <w:t xml:space="preserve"> </w:t>
+      </w:r>
+      <w:r>
+        <w:t xml:space="preserve">“</w:t>
+      </w:r>
+      <w:r>
+        <w:t xml:space="preserve">Usar referência relativa</w:t>
+      </w:r>
+      <w:r>
+        <w:t xml:space="preserve">”</w:t>
+      </w:r>
+      <w:r>
+        <w:t xml:space="preserve"> </w:t>
+      </w:r>
+      <w:r>
+        <w:t xml:space="preserve">desativada, é chamado de referência absoluta, onde a Macro apenas repete os comandos nas células|colunas|linhas selecionadas previamente estabelecidas.</w:t>
+      </w:r>
+      <w:r>
+        <w:br/>
+      </w:r>
+    </w:p>
+    <w:p>
+      <w:pPr>
+        <w:numPr>
+          <w:ilvl w:val="0"/>
+          <w:numId w:val="1034"/>
+        </w:numPr>
+        <w:pStyle w:val="Compact"/>
+      </w:pPr>
+      <w:r>
+        <w:t xml:space="preserve">Ex.: Se você gravar na célula A1 uma Macro que move o cursor para A3, com a opção</w:t>
+      </w:r>
+      <w:r>
+        <w:t xml:space="preserve"> </w:t>
+      </w:r>
+      <w:r>
+        <w:t xml:space="preserve">“</w:t>
+      </w:r>
+      <w:r>
+        <w:t xml:space="preserve">Usar referência relativa</w:t>
+      </w:r>
+      <w:r>
+        <w:t xml:space="preserve">”</w:t>
+      </w:r>
+      <w:r>
+        <w:t xml:space="preserve"> </w:t>
+      </w:r>
+      <w:r>
+        <w:t xml:space="preserve">desativada, a execução da Macro resultante na célula J6 moverá o cursor para A3.</w:t>
+      </w:r>
+      <w:r>
+        <w:br/>
+      </w:r>
+    </w:p>
     <w:bookmarkEnd w:id="76"/>
+    <w:bookmarkStart w:id="77" w:name="usando-referências-relativa-e-absoluta"/>
+    <w:p>
+      <w:pPr>
+        <w:pStyle w:val="Heading3"/>
+      </w:pPr>
+      <w:r>
+        <w:rPr>
+          <w:rStyle w:val="SectionNumber"/>
+        </w:rPr>
+        <w:t xml:space="preserve">2.8.3</w:t>
+      </w:r>
+      <w:r>
+        <w:tab/>
+      </w:r>
+      <w:r>
+        <w:t xml:space="preserve">Usando referências relativa e absoluta</w:t>
+      </w:r>
+    </w:p>
+    <w:p>
+      <w:pPr>
+        <w:numPr>
+          <w:ilvl w:val="0"/>
+          <w:numId w:val="1035"/>
+        </w:numPr>
+        <w:pStyle w:val="Compact"/>
+      </w:pPr>
+      <w:r>
+        <w:t xml:space="preserve">Podemos usar as duas opções de referência durante a gravação de uma Macro, basta ativar e desativar a opção</w:t>
+      </w:r>
+      <w:r>
+        <w:t xml:space="preserve"> </w:t>
+      </w:r>
+      <w:r>
+        <w:t xml:space="preserve">“</w:t>
+      </w:r>
+      <w:r>
+        <w:t xml:space="preserve">Usar referência relativa</w:t>
+      </w:r>
+      <w:r>
+        <w:t xml:space="preserve">”</w:t>
+      </w:r>
+      <w:r>
+        <w:t xml:space="preserve"> </w:t>
+      </w:r>
+      <w:r>
+        <w:t xml:space="preserve">durante o processo de gravação.</w:t>
+      </w:r>
+      <w:r>
+        <w:br/>
+      </w:r>
+    </w:p>
+    <w:bookmarkEnd w:id="77"/>
+    <w:bookmarkEnd w:id="78"/>
+    <w:bookmarkEnd w:id="79"/>
     <w:sectPr/>
   </w:body>
 </w:document>
@@ -4139,6 +4373,15 @@
     <w:abstractNumId w:val="991"/>
   </w:num>
   <w:num w:numId="1032">
+    <w:abstractNumId w:val="991"/>
+  </w:num>
+  <w:num w:numId="1033">
+    <w:abstractNumId w:val="991"/>
+  </w:num>
+  <w:num w:numId="1034">
+    <w:abstractNumId w:val="991"/>
+  </w:num>
+  <w:num w:numId="1035">
     <w:abstractNumId w:val="991"/>
   </w:num>
 </w:numbering>

</xml_diff>

<commit_message>
Imagem opção referencia relativa
</commit_message>
<xml_diff>
--- a/VBA.docx
+++ b/VBA.docx
@@ -79,7 +79,7 @@
         <w:pStyle w:val="Date"/>
       </w:pPr>
       <w:r>
-        <w:t xml:space="preserve">25</w:t>
+        <w:t xml:space="preserve">26</w:t>
       </w:r>
       <w:r>
         <w:t xml:space="preserve"> </w:t>
@@ -181,7 +181,7 @@
       </w:r>
     </w:p>
     <w:bookmarkEnd w:id="20"/>
-    <w:bookmarkStart w:id="79" w:name="macros"/>
+    <w:bookmarkStart w:id="82" w:name="macros"/>
     <w:p>
       <w:pPr>
         <w:pStyle w:val="Heading1"/>
@@ -3504,7 +3504,7 @@
     </w:p>
     <w:bookmarkEnd w:id="73"/>
     <w:bookmarkEnd w:id="74"/>
-    <w:bookmarkStart w:id="78" w:name="referência-relativa-ou-macro-relativa"/>
+    <w:bookmarkStart w:id="81" w:name="referência-relativa-ou-macro-relativa"/>
     <w:p>
       <w:pPr>
         <w:pStyle w:val="Heading2"/>
@@ -3704,7 +3704,7 @@
       </w:r>
     </w:p>
     <w:bookmarkEnd w:id="76"/>
-    <w:bookmarkStart w:id="77" w:name="usando-referências-relativa-e-absoluta"/>
+    <w:bookmarkStart w:id="80" w:name="usando-referências-relativa-e-absoluta"/>
     <w:p>
       <w:pPr>
         <w:pStyle w:val="Heading3"/>
@@ -3755,9 +3755,79 @@
         <w:br/>
       </w:r>
     </w:p>
-    <w:bookmarkEnd w:id="77"/>
-    <w:bookmarkEnd w:id="78"/>
-    <w:bookmarkEnd w:id="79"/>
+    <w:p>
+      <w:pPr>
+        <w:pStyle w:val="CaptionedFigure"/>
+      </w:pPr>
+      <w:r>
+        <w:drawing>
+          <wp:inline>
+            <wp:extent cx="4267200" cy="2486107"/>
+            <wp:effectExtent b="0" l="0" r="0" t="0"/>
+            <wp:docPr descr="Opção de “Usar Referências Relativas”." title="" id="78" name="Picture"/>
+            <a:graphic>
+              <a:graphicData uri="http://schemas.openxmlformats.org/drawingml/2006/picture">
+                <pic:pic>
+                  <pic:nvPicPr>
+                    <pic:cNvPr descr="Imagens\Macros\Referencia_relativa.png" id="79" name="Picture"/>
+                    <pic:cNvPicPr>
+                      <a:picLocks noChangeArrowheads="1" noChangeAspect="1"/>
+                    </pic:cNvPicPr>
+                  </pic:nvPicPr>
+                  <pic:blipFill>
+                    <a:blip r:embed="rId77"/>
+                    <a:stretch>
+                      <a:fillRect/>
+                    </a:stretch>
+                  </pic:blipFill>
+                  <pic:spPr bwMode="auto">
+                    <a:xfrm>
+                      <a:off x="0" y="0"/>
+                      <a:ext cx="4267200" cy="2486107"/>
+                    </a:xfrm>
+                    <a:prstGeom prst="rect">
+                      <a:avLst/>
+                    </a:prstGeom>
+                    <a:noFill/>
+                    <a:ln w="9525">
+                      <a:noFill/>
+                      <a:headEnd/>
+                      <a:tailEnd/>
+                    </a:ln>
+                  </pic:spPr>
+                </pic:pic>
+              </a:graphicData>
+            </a:graphic>
+          </wp:inline>
+        </w:drawing>
+      </w:r>
+    </w:p>
+    <w:p>
+      <w:pPr>
+        <w:pStyle w:val="ImageCaption"/>
+      </w:pPr>
+      <w:r>
+        <w:t xml:space="preserve">Opção de</w:t>
+      </w:r>
+      <w:r>
+        <w:t xml:space="preserve"> </w:t>
+      </w:r>
+      <w:r>
+        <w:t xml:space="preserve">“</w:t>
+      </w:r>
+      <w:r>
+        <w:t xml:space="preserve">Usar Referências Relativas</w:t>
+      </w:r>
+      <w:r>
+        <w:t xml:space="preserve">”</w:t>
+      </w:r>
+      <w:r>
+        <w:t xml:space="preserve">.</w:t>
+      </w:r>
+    </w:p>
+    <w:bookmarkEnd w:id="80"/>
+    <w:bookmarkEnd w:id="81"/>
+    <w:bookmarkEnd w:id="82"/>
     <w:sectPr/>
   </w:body>
 </w:document>

</xml_diff>

<commit_message>
Subtopicos referência relativa e absoluta
</commit_message>
<xml_diff>
--- a/VBA.docx
+++ b/VBA.docx
@@ -79,7 +79,7 @@
         <w:pStyle w:val="Date"/>
       </w:pPr>
       <w:r>
-        <w:t xml:space="preserve">26</w:t>
+        <w:t xml:space="preserve">31</w:t>
       </w:r>
       <w:r>
         <w:t xml:space="preserve"> </w:t>
@@ -181,7 +181,7 @@
       </w:r>
     </w:p>
     <w:bookmarkEnd w:id="20"/>
-    <w:bookmarkStart w:id="82" w:name="macros"/>
+    <w:bookmarkStart w:id="83" w:name="macros"/>
     <w:p>
       <w:pPr>
         <w:pStyle w:val="Heading1"/>
@@ -3504,7 +3504,7 @@
     </w:p>
     <w:bookmarkEnd w:id="73"/>
     <w:bookmarkEnd w:id="74"/>
-    <w:bookmarkStart w:id="81" w:name="referência-relativa-ou-macro-relativa"/>
+    <w:bookmarkStart w:id="82" w:name="referência-relativa-ou-macro-relativa"/>
     <w:p>
       <w:pPr>
         <w:pStyle w:val="Heading2"/>
@@ -3826,8 +3826,27 @@
       </w:r>
     </w:p>
     <w:bookmarkEnd w:id="80"/>
+    <w:bookmarkStart w:id="81" w:name="X489d702dac9032c904cbd54fd6beb09a224297d"/>
+    <w:p>
+      <w:pPr>
+        <w:pStyle w:val="Heading3"/>
+      </w:pPr>
+      <w:r>
+        <w:rPr>
+          <w:rStyle w:val="SectionNumber"/>
+        </w:rPr>
+        <w:t xml:space="preserve">2.8.4</w:t>
+      </w:r>
+      <w:r>
+        <w:tab/>
+      </w:r>
+      <w:r>
+        <w:t xml:space="preserve">Simplificando VBA de referência relativa e absoluta</w:t>
+      </w:r>
+    </w:p>
     <w:bookmarkEnd w:id="81"/>
     <w:bookmarkEnd w:id="82"/>
+    <w:bookmarkEnd w:id="83"/>
     <w:sectPr/>
   </w:body>
 </w:document>

</xml_diff>

<commit_message>
Exemplo de código simplificado Macro usando referências relativa e absoluta
</commit_message>
<xml_diff>
--- a/VBA.docx
+++ b/VBA.docx
@@ -79,13 +79,13 @@
         <w:pStyle w:val="Date"/>
       </w:pPr>
       <w:r>
-        <w:t xml:space="preserve">31</w:t>
+        <w:t xml:space="preserve">02</w:t>
       </w:r>
       <w:r>
         <w:t xml:space="preserve"> </w:t>
       </w:r>
       <w:r>
-        <w:t xml:space="preserve">janeiro</w:t>
+        <w:t xml:space="preserve">fevereiro</w:t>
       </w:r>
       <w:r>
         <w:t xml:space="preserve"> </w:t>
@@ -3825,6 +3825,11 @@
         <w:t xml:space="preserve">.</w:t>
       </w:r>
     </w:p>
+    <w:p>
+      <w:r>
+        <w:br w:type="page"/>
+      </w:r>
+    </w:p>
     <w:bookmarkEnd w:id="80"/>
     <w:bookmarkStart w:id="81" w:name="X489d702dac9032c904cbd54fd6beb09a224297d"/>
     <w:p>
@@ -3842,6 +3847,567 @@
       </w:r>
       <w:r>
         <w:t xml:space="preserve">Simplificando VBA de referência relativa e absoluta</w:t>
+      </w:r>
+    </w:p>
+    <w:p>
+      <w:pPr>
+        <w:numPr>
+          <w:ilvl w:val="0"/>
+          <w:numId w:val="1036"/>
+        </w:numPr>
+        <w:pStyle w:val="Compact"/>
+      </w:pPr>
+      <w:r>
+        <w:t xml:space="preserve">Ao criar uma Macro usando referência relativa ou absoluta o código tem as seguintes caracteristicas:</w:t>
+      </w:r>
+      <w:r>
+        <w:br/>
+      </w:r>
+    </w:p>
+    <w:p>
+      <w:pPr>
+        <w:numPr>
+          <w:ilvl w:val="1"/>
+          <w:numId w:val="1037"/>
+        </w:numPr>
+        <w:pStyle w:val="Compact"/>
+      </w:pPr>
+      <w:r>
+        <w:t xml:space="preserve">Referência Relativa:</w:t>
+      </w:r>
+      <w:r>
+        <w:br/>
+      </w:r>
+    </w:p>
+    <w:p>
+      <w:pPr>
+        <w:numPr>
+          <w:ilvl w:val="2"/>
+          <w:numId w:val="1038"/>
+        </w:numPr>
+        <w:pStyle w:val="Compact"/>
+      </w:pPr>
+      <w:r>
+        <w:t xml:space="preserve">Selecionar linha:</w:t>
+      </w:r>
+      <w:r>
+        <w:br/>
+      </w:r>
+    </w:p>
+    <w:p>
+      <w:pPr>
+        <w:numPr>
+          <w:ilvl w:val="2"/>
+          <w:numId w:val="1038"/>
+        </w:numPr>
+        <w:pStyle w:val="Compact"/>
+      </w:pPr>
+      <w:r>
+        <w:t xml:space="preserve">Selecionar coluna:</w:t>
+      </w:r>
+      <w:r>
+        <w:br/>
+      </w:r>
+    </w:p>
+    <w:p>
+      <w:pPr>
+        <w:numPr>
+          <w:ilvl w:val="2"/>
+          <w:numId w:val="1038"/>
+        </w:numPr>
+        <w:pStyle w:val="Compact"/>
+      </w:pPr>
+      <w:r>
+        <w:t xml:space="preserve">Deletar seleção:</w:t>
+      </w:r>
+      <w:r>
+        <w:br/>
+      </w:r>
+    </w:p>
+    <w:p>
+      <w:pPr>
+        <w:numPr>
+          <w:ilvl w:val="2"/>
+          <w:numId w:val="1038"/>
+        </w:numPr>
+        <w:pStyle w:val="Compact"/>
+      </w:pPr>
+      <w:r>
+        <w:t xml:space="preserve">Mover linhas|colunas após apagar uma linha|coluna:</w:t>
+      </w:r>
+      <w:r>
+        <w:br/>
+      </w:r>
+    </w:p>
+    <w:p>
+      <w:pPr>
+        <w:numPr>
+          <w:ilvl w:val="1"/>
+          <w:numId w:val="1037"/>
+        </w:numPr>
+        <w:pStyle w:val="Compact"/>
+      </w:pPr>
+      <w:r>
+        <w:t xml:space="preserve">Referência Absoluta:</w:t>
+      </w:r>
+      <w:r>
+        <w:br/>
+      </w:r>
+    </w:p>
+    <w:p>
+      <w:pPr>
+        <w:numPr>
+          <w:ilvl w:val="2"/>
+          <w:numId w:val="1039"/>
+        </w:numPr>
+        <w:pStyle w:val="Compact"/>
+      </w:pPr>
+      <w:r>
+        <w:t xml:space="preserve">Selecionar linha:</w:t>
+      </w:r>
+      <w:r>
+        <w:br/>
+      </w:r>
+    </w:p>
+    <w:p>
+      <w:pPr>
+        <w:numPr>
+          <w:ilvl w:val="2"/>
+          <w:numId w:val="1039"/>
+        </w:numPr>
+        <w:pStyle w:val="Compact"/>
+      </w:pPr>
+      <w:r>
+        <w:t xml:space="preserve">Selecionar coluna:</w:t>
+      </w:r>
+      <w:r>
+        <w:br/>
+      </w:r>
+    </w:p>
+    <w:p>
+      <w:pPr>
+        <w:numPr>
+          <w:ilvl w:val="2"/>
+          <w:numId w:val="1039"/>
+        </w:numPr>
+        <w:pStyle w:val="Compact"/>
+      </w:pPr>
+      <w:r>
+        <w:t xml:space="preserve">Deletar seleção:</w:t>
+      </w:r>
+      <w:r>
+        <w:br/>
+      </w:r>
+    </w:p>
+    <w:p>
+      <w:pPr>
+        <w:numPr>
+          <w:ilvl w:val="2"/>
+          <w:numId w:val="1039"/>
+        </w:numPr>
+        <w:pStyle w:val="Compact"/>
+      </w:pPr>
+      <w:r>
+        <w:t xml:space="preserve">Mover linhas|colunas após apagar uma linha|coluna:</w:t>
+      </w:r>
+      <w:r>
+        <w:br/>
+      </w:r>
+    </w:p>
+    <w:p>
+      <w:r>
+        <w:br w:type="page"/>
+      </w:r>
+    </w:p>
+    <w:p>
+      <w:pPr>
+        <w:numPr>
+          <w:ilvl w:val="0"/>
+          <w:numId w:val="1040"/>
+        </w:numPr>
+        <w:pStyle w:val="Compact"/>
+      </w:pPr>
+      <w:r>
+        <w:t xml:space="preserve">Podemos simplificar o código:</w:t>
+      </w:r>
+      <w:r>
+        <w:br/>
+      </w:r>
+    </w:p>
+    <w:p>
+      <w:pPr>
+        <w:numPr>
+          <w:ilvl w:val="1"/>
+          <w:numId w:val="1041"/>
+        </w:numPr>
+        <w:pStyle w:val="Compact"/>
+      </w:pPr>
+      <w:r>
+        <w:t xml:space="preserve">Referência Relativa:</w:t>
+      </w:r>
+      <w:r>
+        <w:br/>
+      </w:r>
+    </w:p>
+    <w:p>
+      <w:pPr>
+        <w:numPr>
+          <w:ilvl w:val="2"/>
+          <w:numId w:val="1042"/>
+        </w:numPr>
+        <w:pStyle w:val="Compact"/>
+      </w:pPr>
+      <w:r>
+        <w:t xml:space="preserve">Simplificando seleção de linha:</w:t>
+      </w:r>
+      <w:r>
+        <w:br/>
+      </w:r>
+    </w:p>
+    <w:p>
+      <w:pPr>
+        <w:numPr>
+          <w:ilvl w:val="2"/>
+          <w:numId w:val="1042"/>
+        </w:numPr>
+        <w:pStyle w:val="Compact"/>
+      </w:pPr>
+      <w:r>
+        <w:t xml:space="preserve">Simplificando seleção de coluna:</w:t>
+      </w:r>
+      <w:r>
+        <w:br/>
+      </w:r>
+    </w:p>
+    <w:p>
+      <w:pPr>
+        <w:numPr>
+          <w:ilvl w:val="2"/>
+          <w:numId w:val="1042"/>
+        </w:numPr>
+        <w:pStyle w:val="Compact"/>
+      </w:pPr>
+      <w:r>
+        <w:t xml:space="preserve">Deletando determinada seleção de linha|coluna:</w:t>
+      </w:r>
+      <w:r>
+        <w:br/>
+      </w:r>
+    </w:p>
+    <w:p>
+      <w:pPr>
+        <w:numPr>
+          <w:ilvl w:val="2"/>
+          <w:numId w:val="1042"/>
+        </w:numPr>
+        <w:pStyle w:val="Compact"/>
+      </w:pPr>
+      <w:r>
+        <w:t xml:space="preserve">Mover linhas|colunas após apagar uma linha|coluna:</w:t>
+      </w:r>
+      <w:r>
+        <w:br/>
+      </w:r>
+    </w:p>
+    <w:p>
+      <w:pPr>
+        <w:numPr>
+          <w:ilvl w:val="1"/>
+          <w:numId w:val="1041"/>
+        </w:numPr>
+        <w:pStyle w:val="Compact"/>
+      </w:pPr>
+      <w:r>
+        <w:t xml:space="preserve">Referência Absoluta:</w:t>
+      </w:r>
+      <w:r>
+        <w:br/>
+      </w:r>
+    </w:p>
+    <w:p>
+      <w:pPr>
+        <w:numPr>
+          <w:ilvl w:val="2"/>
+          <w:numId w:val="1043"/>
+        </w:numPr>
+        <w:pStyle w:val="Compact"/>
+      </w:pPr>
+      <w:r>
+        <w:t xml:space="preserve">Simplificando seleção de linha:</w:t>
+      </w:r>
+      <w:r>
+        <w:br/>
+      </w:r>
+    </w:p>
+    <w:p>
+      <w:pPr>
+        <w:numPr>
+          <w:ilvl w:val="2"/>
+          <w:numId w:val="1043"/>
+        </w:numPr>
+        <w:pStyle w:val="Compact"/>
+      </w:pPr>
+      <w:r>
+        <w:t xml:space="preserve">Simplificando seleção de coluna:</w:t>
+      </w:r>
+      <w:r>
+        <w:br/>
+      </w:r>
+    </w:p>
+    <w:p>
+      <w:pPr>
+        <w:numPr>
+          <w:ilvl w:val="2"/>
+          <w:numId w:val="1043"/>
+        </w:numPr>
+        <w:pStyle w:val="Compact"/>
+      </w:pPr>
+      <w:r>
+        <w:t xml:space="preserve">Deletando determinada seleção de linha|coluna:</w:t>
+      </w:r>
+      <w:r>
+        <w:br/>
+      </w:r>
+    </w:p>
+    <w:p>
+      <w:pPr>
+        <w:numPr>
+          <w:ilvl w:val="2"/>
+          <w:numId w:val="1043"/>
+        </w:numPr>
+        <w:pStyle w:val="Compact"/>
+      </w:pPr>
+      <w:r>
+        <w:t xml:space="preserve">Mover linhas|colunas após apagar uma linha|coluna:</w:t>
+      </w:r>
+      <w:r>
+        <w:br/>
+      </w:r>
+    </w:p>
+    <w:p>
+      <w:r>
+        <w:br w:type="page"/>
+      </w:r>
+    </w:p>
+    <w:p>
+      <w:pPr>
+        <w:numPr>
+          <w:ilvl w:val="0"/>
+          <w:numId w:val="1044"/>
+        </w:numPr>
+        <w:pStyle w:val="Compact"/>
+      </w:pPr>
+      <w:r>
+        <w:t xml:space="preserve">Exemplo de Simplificação de código.</w:t>
+      </w:r>
+      <w:r>
+        <w:br/>
+      </w:r>
+    </w:p>
+    <w:p>
+      <w:pPr>
+        <w:pStyle w:val="FirstParagraph"/>
+      </w:pPr>
+      <w:r>
+        <w:t xml:space="preserve">Código Original:</w:t>
+      </w:r>
+      <w:r>
+        <w:br/>
+      </w:r>
+    </w:p>
+    <w:p>
+      <w:pPr>
+        <w:pStyle w:val="SourceCode"/>
+      </w:pPr>
+      <w:r>
+        <w:rPr>
+          <w:rStyle w:val="VerbatimChar"/>
+        </w:rPr>
+        <w:t xml:space="preserve">Sub ApagarLinhaRelativamente()</w:t>
+      </w:r>
+      <w:r>
+        <w:br/>
+      </w:r>
+      <w:r>
+        <w:rPr>
+          <w:rStyle w:val="VerbatimChar"/>
+        </w:rPr>
+        <w:t xml:space="preserve">'</w:t>
+      </w:r>
+      <w:r>
+        <w:br/>
+      </w:r>
+      <w:r>
+        <w:rPr>
+          <w:rStyle w:val="VerbatimChar"/>
+        </w:rPr>
+        <w:t xml:space="preserve">' ApagarLinhaRelativamente Macro</w:t>
+      </w:r>
+      <w:r>
+        <w:br/>
+      </w:r>
+      <w:r>
+        <w:rPr>
+          <w:rStyle w:val="VerbatimChar"/>
+        </w:rPr>
+        <w:t xml:space="preserve">'</w:t>
+      </w:r>
+      <w:r>
+        <w:br/>
+      </w:r>
+      <w:r>
+        <w:rPr>
+          <w:rStyle w:val="VerbatimChar"/>
+        </w:rPr>
+        <w:t xml:space="preserve">'</w:t>
+      </w:r>
+      <w:r>
+        <w:br/>
+      </w:r>
+      <w:r>
+        <w:rPr>
+          <w:rStyle w:val="VerbatimChar"/>
+        </w:rPr>
+        <w:t xml:space="preserve">'</w:t>
+      </w:r>
+      <w:r>
+        <w:br/>
+      </w:r>
+      <w:r>
+        <w:rPr>
+          <w:rStyle w:val="VerbatimChar"/>
+        </w:rPr>
+        <w:t xml:space="preserve">    ActiveCell.Rows("1:1").EntireRow.Select</w:t>
+      </w:r>
+      <w:r>
+        <w:br/>
+      </w:r>
+      <w:r>
+        <w:rPr>
+          <w:rStyle w:val="VerbatimChar"/>
+        </w:rPr>
+        <w:t xml:space="preserve">    Selection.Delete Shift:=xlUp</w:t>
+      </w:r>
+      <w:r>
+        <w:br/>
+      </w:r>
+      <w:r>
+        <w:rPr>
+          <w:rStyle w:val="VerbatimChar"/>
+        </w:rPr>
+        <w:t xml:space="preserve">    Rows("10:10").Select</w:t>
+      </w:r>
+      <w:r>
+        <w:br/>
+      </w:r>
+      <w:r>
+        <w:rPr>
+          <w:rStyle w:val="VerbatimChar"/>
+        </w:rPr>
+        <w:t xml:space="preserve">    Selection.Delete Shift:=xlUp</w:t>
+      </w:r>
+      <w:r>
+        <w:br/>
+      </w:r>
+      <w:r>
+        <w:rPr>
+          <w:rStyle w:val="VerbatimChar"/>
+        </w:rPr>
+        <w:t xml:space="preserve">End Sub</w:t>
+      </w:r>
+    </w:p>
+    <w:p>
+      <w:pPr>
+        <w:pStyle w:val="FirstParagraph"/>
+      </w:pPr>
+      <w:r>
+        <w:t xml:space="preserve">Código Simplificado:</w:t>
+      </w:r>
+      <w:r>
+        <w:br/>
+      </w:r>
+    </w:p>
+    <w:p>
+      <w:pPr>
+        <w:pStyle w:val="SourceCode"/>
+      </w:pPr>
+      <w:r>
+        <w:rPr>
+          <w:rStyle w:val="VerbatimChar"/>
+        </w:rPr>
+        <w:t xml:space="preserve">Sub Apagar_Linha_Relatimente()</w:t>
+      </w:r>
+      <w:r>
+        <w:br/>
+      </w:r>
+      <w:r>
+        <w:rPr>
+          <w:rStyle w:val="VerbatimChar"/>
+        </w:rPr>
+        <w:t xml:space="preserve">'</w:t>
+      </w:r>
+      <w:r>
+        <w:br/>
+      </w:r>
+      <w:r>
+        <w:rPr>
+          <w:rStyle w:val="VerbatimChar"/>
+        </w:rPr>
+        <w:t xml:space="preserve">' Apagar_Linha_Relatimente Macro</w:t>
+      </w:r>
+      <w:r>
+        <w:br/>
+      </w:r>
+      <w:r>
+        <w:rPr>
+          <w:rStyle w:val="VerbatimChar"/>
+        </w:rPr>
+        <w:t xml:space="preserve">' Macro Simplificada</w:t>
+      </w:r>
+      <w:r>
+        <w:br/>
+      </w:r>
+      <w:r>
+        <w:rPr>
+          <w:rStyle w:val="VerbatimChar"/>
+        </w:rPr>
+        <w:t xml:space="preserve">'</w:t>
+      </w:r>
+      <w:r>
+        <w:br/>
+      </w:r>
+      <w:r>
+        <w:rPr>
+          <w:rStyle w:val="VerbatimChar"/>
+        </w:rPr>
+        <w:t xml:space="preserve">'</w:t>
+      </w:r>
+      <w:r>
+        <w:br/>
+      </w:r>
+      <w:r>
+        <w:rPr>
+          <w:rStyle w:val="VerbatimChar"/>
+        </w:rPr>
+        <w:t xml:space="preserve">    ActiveCell.EntireRow.Delete</w:t>
+      </w:r>
+      <w:r>
+        <w:br/>
+      </w:r>
+      <w:r>
+        <w:rPr>
+          <w:rStyle w:val="VerbatimChar"/>
+        </w:rPr>
+        <w:t xml:space="preserve">    Rows("10:10").Delete</w:t>
+      </w:r>
+      <w:r>
+        <w:br/>
+      </w:r>
+      <w:r>
+        <w:rPr>
+          <w:rStyle w:val="VerbatimChar"/>
+        </w:rPr>
+        <w:t xml:space="preserve">End Sub</w:t>
       </w:r>
     </w:p>
     <w:bookmarkEnd w:id="81"/>
@@ -4471,6 +5037,33 @@
     <w:abstractNumId w:val="991"/>
   </w:num>
   <w:num w:numId="1035">
+    <w:abstractNumId w:val="991"/>
+  </w:num>
+  <w:num w:numId="1036">
+    <w:abstractNumId w:val="991"/>
+  </w:num>
+  <w:num w:numId="1037">
+    <w:abstractNumId w:val="991"/>
+  </w:num>
+  <w:num w:numId="1038">
+    <w:abstractNumId w:val="991"/>
+  </w:num>
+  <w:num w:numId="1039">
+    <w:abstractNumId w:val="991"/>
+  </w:num>
+  <w:num w:numId="1040">
+    <w:abstractNumId w:val="991"/>
+  </w:num>
+  <w:num w:numId="1041">
+    <w:abstractNumId w:val="991"/>
+  </w:num>
+  <w:num w:numId="1042">
+    <w:abstractNumId w:val="991"/>
+  </w:num>
+  <w:num w:numId="1043">
+    <w:abstractNumId w:val="991"/>
+  </w:num>
+  <w:num w:numId="1044">
     <w:abstractNumId w:val="991"/>
   </w:num>
 </w:numbering>

</xml_diff>

<commit_message>
Simplificando códigos Macros/VBA com referência relativa
</commit_message>
<xml_diff>
--- a/VBA.docx
+++ b/VBA.docx
@@ -79,7 +79,7 @@
         <w:pStyle w:val="Date"/>
       </w:pPr>
       <w:r>
-        <w:t xml:space="preserve">02</w:t>
+        <w:t xml:space="preserve">22</w:t>
       </w:r>
       <w:r>
         <w:t xml:space="preserve"> </w:t>
@@ -3888,7 +3888,16 @@
         <w:pStyle w:val="Compact"/>
       </w:pPr>
       <w:r>
-        <w:t xml:space="preserve">Selecionar linha:</w:t>
+        <w:t xml:space="preserve">Selecionar linha de referencia (linha inteira):</w:t>
+      </w:r>
+      <w:r>
+        <w:br/>
+      </w:r>
+      <w:r>
+        <w:rPr>
+          <w:rStyle w:val="VerbatimChar"/>
+        </w:rPr>
+        <w:t xml:space="preserve">ActiveCell.Rows("1:1").EntireRow.Select</w:t>
       </w:r>
       <w:r>
         <w:br/>
@@ -3903,7 +3912,16 @@
         <w:pStyle w:val="Compact"/>
       </w:pPr>
       <w:r>
-        <w:t xml:space="preserve">Selecionar coluna:</w:t>
+        <w:t xml:space="preserve">Selecionar coluna de referencia (coluna inteira):</w:t>
+      </w:r>
+      <w:r>
+        <w:br/>
+      </w:r>
+      <w:r>
+        <w:rPr>
+          <w:rStyle w:val="VerbatimChar"/>
+        </w:rPr>
+        <w:t xml:space="preserve">ActiveCell.Columns("A:A").EntireColumn.Select</w:t>
       </w:r>
       <w:r>
         <w:br/>
@@ -3923,6 +3941,15 @@
       <w:r>
         <w:br/>
       </w:r>
+      <w:r>
+        <w:rPr>
+          <w:rStyle w:val="VerbatimChar"/>
+        </w:rPr>
+        <w:t xml:space="preserve">Selection.Delete</w:t>
+      </w:r>
+      <w:r>
+        <w:br/>
+      </w:r>
     </w:p>
     <w:p>
       <w:pPr>
@@ -3942,6 +3969,54 @@
     <w:p>
       <w:pPr>
         <w:numPr>
+          <w:ilvl w:val="3"/>
+          <w:numId w:val="1039"/>
+        </w:numPr>
+        <w:pStyle w:val="Compact"/>
+      </w:pPr>
+      <w:r>
+        <w:t xml:space="preserve">Linha:</w:t>
+      </w:r>
+      <w:r>
+        <w:br/>
+      </w:r>
+      <w:r>
+        <w:rPr>
+          <w:rStyle w:val="VerbatimChar"/>
+        </w:rPr>
+        <w:t xml:space="preserve">Selection.Delete Shift:=xlUp</w:t>
+      </w:r>
+      <w:r>
+        <w:br/>
+      </w:r>
+    </w:p>
+    <w:p>
+      <w:pPr>
+        <w:numPr>
+          <w:ilvl w:val="3"/>
+          <w:numId w:val="1039"/>
+        </w:numPr>
+        <w:pStyle w:val="Compact"/>
+      </w:pPr>
+      <w:r>
+        <w:t xml:space="preserve">Coluna:</w:t>
+      </w:r>
+      <w:r>
+        <w:br/>
+      </w:r>
+      <w:r>
+        <w:rPr>
+          <w:rStyle w:val="VerbatimChar"/>
+        </w:rPr>
+        <w:t xml:space="preserve">Selection.Delete Shift:=xlToLeft</w:t>
+      </w:r>
+      <w:r>
+        <w:br/>
+      </w:r>
+    </w:p>
+    <w:p>
+      <w:pPr>
+        <w:numPr>
           <w:ilvl w:val="1"/>
           <w:numId w:val="1037"/>
         </w:numPr>
@@ -3958,7 +4033,7 @@
       <w:pPr>
         <w:numPr>
           <w:ilvl w:val="2"/>
-          <w:numId w:val="1039"/>
+          <w:numId w:val="1040"/>
         </w:numPr>
         <w:pStyle w:val="Compact"/>
       </w:pPr>
@@ -3968,12 +4043,21 @@
       <w:r>
         <w:br/>
       </w:r>
+      <w:r>
+        <w:rPr>
+          <w:rStyle w:val="VerbatimChar"/>
+        </w:rPr>
+        <w:t xml:space="preserve">Rows("1:1").Select</w:t>
+      </w:r>
+      <w:r>
+        <w:br/>
+      </w:r>
     </w:p>
     <w:p>
       <w:pPr>
         <w:numPr>
           <w:ilvl w:val="2"/>
-          <w:numId w:val="1039"/>
+          <w:numId w:val="1040"/>
         </w:numPr>
         <w:pStyle w:val="Compact"/>
       </w:pPr>
@@ -3983,12 +4067,21 @@
       <w:r>
         <w:br/>
       </w:r>
+      <w:r>
+        <w:rPr>
+          <w:rStyle w:val="VerbatimChar"/>
+        </w:rPr>
+        <w:t xml:space="preserve">Columns("A:A").Select</w:t>
+      </w:r>
+      <w:r>
+        <w:br/>
+      </w:r>
     </w:p>
     <w:p>
       <w:pPr>
         <w:numPr>
           <w:ilvl w:val="2"/>
-          <w:numId w:val="1039"/>
+          <w:numId w:val="1040"/>
         </w:numPr>
         <w:pStyle w:val="Compact"/>
       </w:pPr>
@@ -3998,12 +4091,21 @@
       <w:r>
         <w:br/>
       </w:r>
+      <w:r>
+        <w:rPr>
+          <w:rStyle w:val="VerbatimChar"/>
+        </w:rPr>
+        <w:t xml:space="preserve">Selection.Delete</w:t>
+      </w:r>
+      <w:r>
+        <w:br/>
+      </w:r>
     </w:p>
     <w:p>
       <w:pPr>
         <w:numPr>
           <w:ilvl w:val="2"/>
-          <w:numId w:val="1039"/>
+          <w:numId w:val="1040"/>
         </w:numPr>
         <w:pStyle w:val="Compact"/>
       </w:pPr>
@@ -4015,6 +4117,54 @@
       </w:r>
     </w:p>
     <w:p>
+      <w:pPr>
+        <w:numPr>
+          <w:ilvl w:val="3"/>
+          <w:numId w:val="1041"/>
+        </w:numPr>
+        <w:pStyle w:val="Compact"/>
+      </w:pPr>
+      <w:r>
+        <w:t xml:space="preserve">Linha:</w:t>
+      </w:r>
+      <w:r>
+        <w:br/>
+      </w:r>
+      <w:r>
+        <w:rPr>
+          <w:rStyle w:val="VerbatimChar"/>
+        </w:rPr>
+        <w:t xml:space="preserve">Selection.Delete Shift:=xlUp</w:t>
+      </w:r>
+      <w:r>
+        <w:br/>
+      </w:r>
+    </w:p>
+    <w:p>
+      <w:pPr>
+        <w:numPr>
+          <w:ilvl w:val="3"/>
+          <w:numId w:val="1041"/>
+        </w:numPr>
+        <w:pStyle w:val="Compact"/>
+      </w:pPr>
+      <w:r>
+        <w:t xml:space="preserve">Coluna:</w:t>
+      </w:r>
+      <w:r>
+        <w:br/>
+      </w:r>
+      <w:r>
+        <w:rPr>
+          <w:rStyle w:val="VerbatimChar"/>
+        </w:rPr>
+        <w:t xml:space="preserve">Selection.Delete Shift:=xlToLeft</w:t>
+      </w:r>
+      <w:r>
+        <w:br/>
+      </w:r>
+    </w:p>
+    <w:p>
       <w:r>
         <w:br w:type="page"/>
       </w:r>
@@ -4023,7 +4173,7 @@
       <w:pPr>
         <w:numPr>
           <w:ilvl w:val="0"/>
-          <w:numId w:val="1040"/>
+          <w:numId w:val="1042"/>
         </w:numPr>
         <w:pStyle w:val="Compact"/>
       </w:pPr>
@@ -4038,7 +4188,7 @@
       <w:pPr>
         <w:numPr>
           <w:ilvl w:val="1"/>
-          <w:numId w:val="1041"/>
+          <w:numId w:val="1043"/>
         </w:numPr>
         <w:pStyle w:val="Compact"/>
       </w:pPr>
@@ -4053,12 +4203,60 @@
       <w:pPr>
         <w:numPr>
           <w:ilvl w:val="2"/>
-          <w:numId w:val="1042"/>
-        </w:numPr>
-        <w:pStyle w:val="Compact"/>
-      </w:pPr>
-      <w:r>
-        <w:t xml:space="preserve">Simplificando seleção de linha:</w:t>
+          <w:numId w:val="1044"/>
+        </w:numPr>
+        <w:pStyle w:val="Compact"/>
+      </w:pPr>
+      <w:r>
+        <w:t xml:space="preserve">Simplificando seleção de linha de referência:</w:t>
+      </w:r>
+      <w:r>
+        <w:br/>
+      </w:r>
+    </w:p>
+    <w:p>
+      <w:pPr>
+        <w:numPr>
+          <w:ilvl w:val="3"/>
+          <w:numId w:val="1045"/>
+        </w:numPr>
+        <w:pStyle w:val="Compact"/>
+      </w:pPr>
+      <w:r>
+        <w:t xml:space="preserve">Gerado automaticamente:</w:t>
+      </w:r>
+      <w:r>
+        <w:br/>
+      </w:r>
+      <w:r>
+        <w:rPr>
+          <w:rStyle w:val="VerbatimChar"/>
+        </w:rPr>
+        <w:t xml:space="preserve">ActiveCell.Rows("1:1").EntireRow.Select</w:t>
+      </w:r>
+      <w:r>
+        <w:br/>
+      </w:r>
+    </w:p>
+    <w:p>
+      <w:pPr>
+        <w:numPr>
+          <w:ilvl w:val="3"/>
+          <w:numId w:val="1045"/>
+        </w:numPr>
+        <w:pStyle w:val="Compact"/>
+      </w:pPr>
+      <w:r>
+        <w:t xml:space="preserve">Simplificando:</w:t>
+      </w:r>
+      <w:r>
+        <w:br/>
+      </w:r>
+      <w:r>
+        <w:rPr>
+          <w:rStyle w:val="VerbatimChar"/>
+        </w:rPr>
+        <w:t xml:space="preserve">ActiveCell.EntireRow.Select</w:t>
       </w:r>
       <w:r>
         <w:br/>
@@ -4068,12 +4266,60 @@
       <w:pPr>
         <w:numPr>
           <w:ilvl w:val="2"/>
-          <w:numId w:val="1042"/>
-        </w:numPr>
-        <w:pStyle w:val="Compact"/>
-      </w:pPr>
-      <w:r>
-        <w:t xml:space="preserve">Simplificando seleção de coluna:</w:t>
+          <w:numId w:val="1044"/>
+        </w:numPr>
+        <w:pStyle w:val="Compact"/>
+      </w:pPr>
+      <w:r>
+        <w:t xml:space="preserve">Simplificando seleção de coluna de referência:</w:t>
+      </w:r>
+      <w:r>
+        <w:br/>
+      </w:r>
+    </w:p>
+    <w:p>
+      <w:pPr>
+        <w:numPr>
+          <w:ilvl w:val="3"/>
+          <w:numId w:val="1046"/>
+        </w:numPr>
+        <w:pStyle w:val="Compact"/>
+      </w:pPr>
+      <w:r>
+        <w:t xml:space="preserve">Gerado automaticamente:</w:t>
+      </w:r>
+      <w:r>
+        <w:br/>
+      </w:r>
+      <w:r>
+        <w:rPr>
+          <w:rStyle w:val="VerbatimChar"/>
+        </w:rPr>
+        <w:t xml:space="preserve">ActiveCell.Columns("A:A").EntireRow.Select</w:t>
+      </w:r>
+      <w:r>
+        <w:br/>
+      </w:r>
+    </w:p>
+    <w:p>
+      <w:pPr>
+        <w:numPr>
+          <w:ilvl w:val="3"/>
+          <w:numId w:val="1046"/>
+        </w:numPr>
+        <w:pStyle w:val="Compact"/>
+      </w:pPr>
+      <w:r>
+        <w:t xml:space="preserve">Simplificando:</w:t>
+      </w:r>
+      <w:r>
+        <w:br/>
+      </w:r>
+      <w:r>
+        <w:rPr>
+          <w:rStyle w:val="VerbatimChar"/>
+        </w:rPr>
+        <w:t xml:space="preserve">ActiveCell.EntireColumn.Select</w:t>
       </w:r>
       <w:r>
         <w:br/>
@@ -4083,7 +4329,7 @@
       <w:pPr>
         <w:numPr>
           <w:ilvl w:val="2"/>
-          <w:numId w:val="1042"/>
+          <w:numId w:val="1044"/>
         </w:numPr>
         <w:pStyle w:val="Compact"/>
       </w:pPr>
@@ -4097,8 +4343,134 @@
     <w:p>
       <w:pPr>
         <w:numPr>
+          <w:ilvl w:val="3"/>
+          <w:numId w:val="1047"/>
+        </w:numPr>
+        <w:pStyle w:val="Compact"/>
+      </w:pPr>
+      <w:r>
+        <w:t xml:space="preserve">Linha, programação gerada automaticamente:</w:t>
+      </w:r>
+      <w:r>
+        <w:br/>
+      </w:r>
+    </w:p>
+    <w:p>
+      <w:pPr>
+        <w:numPr>
           <w:ilvl w:val="2"/>
-          <w:numId w:val="1042"/>
+          <w:numId w:val="1000"/>
+        </w:numPr>
+        <w:pStyle w:val="SourceCode"/>
+      </w:pPr>
+      <w:r>
+        <w:rPr>
+          <w:rStyle w:val="VerbatimChar"/>
+        </w:rPr>
+        <w:t xml:space="preserve">ActiveCell.Rows("1:1").EntireRow.Select</w:t>
+      </w:r>
+      <w:r>
+        <w:br/>
+      </w:r>
+      <w:r>
+        <w:rPr>
+          <w:rStyle w:val="VerbatimChar"/>
+        </w:rPr>
+        <w:t xml:space="preserve">Selection.Delete Shift:=xlUp</w:t>
+      </w:r>
+    </w:p>
+    <w:p>
+      <w:pPr>
+        <w:numPr>
+          <w:ilvl w:val="3"/>
+          <w:numId w:val="1048"/>
+        </w:numPr>
+        <w:pStyle w:val="Compact"/>
+      </w:pPr>
+      <w:r>
+        <w:t xml:space="preserve">Linha simplificando:</w:t>
+      </w:r>
+      <w:r>
+        <w:br/>
+      </w:r>
+      <w:r>
+        <w:rPr>
+          <w:rStyle w:val="VerbatimChar"/>
+        </w:rPr>
+        <w:t xml:space="preserve">ActiveCell.EntireRow.Delete</w:t>
+      </w:r>
+      <w:r>
+        <w:br/>
+      </w:r>
+    </w:p>
+    <w:p>
+      <w:pPr>
+        <w:numPr>
+          <w:ilvl w:val="3"/>
+          <w:numId w:val="1048"/>
+        </w:numPr>
+        <w:pStyle w:val="Compact"/>
+      </w:pPr>
+      <w:r>
+        <w:t xml:space="preserve">Coluna, programação gerada automaticamente:</w:t>
+      </w:r>
+      <w:r>
+        <w:br/>
+      </w:r>
+    </w:p>
+    <w:p>
+      <w:pPr>
+        <w:numPr>
+          <w:ilvl w:val="2"/>
+          <w:numId w:val="1000"/>
+        </w:numPr>
+        <w:pStyle w:val="SourceCode"/>
+      </w:pPr>
+      <w:r>
+        <w:rPr>
+          <w:rStyle w:val="VerbatimChar"/>
+        </w:rPr>
+        <w:t xml:space="preserve">ActiveCell.Columns("A:A").EntireColumn.Select</w:t>
+      </w:r>
+      <w:r>
+        <w:br/>
+      </w:r>
+      <w:r>
+        <w:rPr>
+          <w:rStyle w:val="VerbatimChar"/>
+        </w:rPr>
+        <w:t xml:space="preserve">Selection.Delete Shift:=xlToLeft</w:t>
+      </w:r>
+    </w:p>
+    <w:p>
+      <w:pPr>
+        <w:numPr>
+          <w:ilvl w:val="3"/>
+          <w:numId w:val="1049"/>
+        </w:numPr>
+        <w:pStyle w:val="Compact"/>
+      </w:pPr>
+      <w:r>
+        <w:t xml:space="preserve">Coluna simplificando:</w:t>
+      </w:r>
+      <w:r>
+        <w:br/>
+      </w:r>
+      <w:r>
+        <w:rPr>
+          <w:rStyle w:val="VerbatimChar"/>
+        </w:rPr>
+        <w:t xml:space="preserve">ActiveCell.EntireColumn.Delete</w:t>
+      </w:r>
+      <w:r>
+        <w:br/>
+      </w:r>
+    </w:p>
+    <w:p>
+      <w:pPr>
+        <w:numPr>
+          <w:ilvl w:val="2"/>
+          <w:numId w:val="1044"/>
         </w:numPr>
         <w:pStyle w:val="Compact"/>
       </w:pPr>
@@ -4108,12 +4480,45 @@
       <w:r>
         <w:br/>
       </w:r>
+      <w:r>
+        <w:t xml:space="preserve">Não é preciso colocar nada, o programa faz automaticamente.</w:t>
+      </w:r>
+      <w:r>
+        <w:br/>
+      </w:r>
+      <w:r>
+        <w:t xml:space="preserve">Podemos simplismente omitir:</w:t>
+      </w:r>
+      <w:r>
+        <w:rPr>
+          <w:rStyle w:val="VerbatimChar"/>
+        </w:rPr>
+        <w:t xml:space="preserve">Shift:=xlUp</w:t>
+      </w:r>
+      <w:r>
+        <w:t xml:space="preserve"> </w:t>
+      </w:r>
+      <w:r>
+        <w:t xml:space="preserve">|</w:t>
+      </w:r>
+      <w:r>
+        <w:t xml:space="preserve"> </w:t>
+      </w:r>
+      <w:r>
+        <w:rPr>
+          <w:rStyle w:val="VerbatimChar"/>
+        </w:rPr>
+        <w:t xml:space="preserve">Shift:=xlToLeft</w:t>
+      </w:r>
+      <w:r>
+        <w:br/>
+      </w:r>
     </w:p>
     <w:p>
       <w:pPr>
         <w:numPr>
           <w:ilvl w:val="1"/>
-          <w:numId w:val="1041"/>
+          <w:numId w:val="1043"/>
         </w:numPr>
         <w:pStyle w:val="Compact"/>
       </w:pPr>
@@ -4128,12 +4533,27 @@
       <w:pPr>
         <w:numPr>
           <w:ilvl w:val="2"/>
-          <w:numId w:val="1043"/>
-        </w:numPr>
-        <w:pStyle w:val="Compact"/>
-      </w:pPr>
-      <w:r>
-        <w:t xml:space="preserve">Simplificando seleção de linha:</w:t>
+          <w:numId w:val="1050"/>
+        </w:numPr>
+        <w:pStyle w:val="Compact"/>
+      </w:pPr>
+      <w:r>
+        <w:t xml:space="preserve">Deletando determinada seleção de linha|coluna:</w:t>
+      </w:r>
+      <w:r>
+        <w:br/>
+      </w:r>
+    </w:p>
+    <w:p>
+      <w:pPr>
+        <w:numPr>
+          <w:ilvl w:val="3"/>
+          <w:numId w:val="1051"/>
+        </w:numPr>
+        <w:pStyle w:val="Compact"/>
+      </w:pPr>
+      <w:r>
+        <w:t xml:space="preserve">Linha gerada automaticamente:</w:t>
       </w:r>
       <w:r>
         <w:br/>
@@ -4143,12 +4563,60 @@
       <w:pPr>
         <w:numPr>
           <w:ilvl w:val="2"/>
-          <w:numId w:val="1043"/>
-        </w:numPr>
-        <w:pStyle w:val="Compact"/>
-      </w:pPr>
-      <w:r>
-        <w:t xml:space="preserve">Simplificando seleção de coluna:</w:t>
+          <w:numId w:val="1000"/>
+        </w:numPr>
+        <w:pStyle w:val="SourceCode"/>
+      </w:pPr>
+      <w:r>
+        <w:rPr>
+          <w:rStyle w:val="VerbatimChar"/>
+        </w:rPr>
+        <w:t xml:space="preserve">Rows("1:1").Select</w:t>
+      </w:r>
+      <w:r>
+        <w:br/>
+      </w:r>
+      <w:r>
+        <w:rPr>
+          <w:rStyle w:val="VerbatimChar"/>
+        </w:rPr>
+        <w:t xml:space="preserve">Selection.Delete Shift:=xlUp</w:t>
+      </w:r>
+    </w:p>
+    <w:p>
+      <w:pPr>
+        <w:numPr>
+          <w:ilvl w:val="3"/>
+          <w:numId w:val="1052"/>
+        </w:numPr>
+        <w:pStyle w:val="Compact"/>
+      </w:pPr>
+      <w:r>
+        <w:t xml:space="preserve">Linha Simplificado:</w:t>
+      </w:r>
+      <w:r>
+        <w:br/>
+      </w:r>
+      <w:r>
+        <w:rPr>
+          <w:rStyle w:val="VerbatimChar"/>
+        </w:rPr>
+        <w:t xml:space="preserve">Rows("1:1").Delete</w:t>
+      </w:r>
+      <w:r>
+        <w:br/>
+      </w:r>
+    </w:p>
+    <w:p>
+      <w:pPr>
+        <w:numPr>
+          <w:ilvl w:val="3"/>
+          <w:numId w:val="1052"/>
+        </w:numPr>
+        <w:pStyle w:val="Compact"/>
+      </w:pPr>
+      <w:r>
+        <w:t xml:space="preserve">Coluna gerada automaticamente:</w:t>
       </w:r>
       <w:r>
         <w:br/>
@@ -4158,12 +4626,45 @@
       <w:pPr>
         <w:numPr>
           <w:ilvl w:val="2"/>
-          <w:numId w:val="1043"/>
-        </w:numPr>
-        <w:pStyle w:val="Compact"/>
-      </w:pPr>
-      <w:r>
-        <w:t xml:space="preserve">Deletando determinada seleção de linha|coluna:</w:t>
+          <w:numId w:val="1000"/>
+        </w:numPr>
+        <w:pStyle w:val="SourceCode"/>
+      </w:pPr>
+      <w:r>
+        <w:rPr>
+          <w:rStyle w:val="VerbatimChar"/>
+        </w:rPr>
+        <w:t xml:space="preserve">Columns("A:A").Select</w:t>
+      </w:r>
+      <w:r>
+        <w:br/>
+      </w:r>
+      <w:r>
+        <w:rPr>
+          <w:rStyle w:val="VerbatimChar"/>
+        </w:rPr>
+        <w:t xml:space="preserve">Selection.Delete Shift:=xlToLeft</w:t>
+      </w:r>
+    </w:p>
+    <w:p>
+      <w:pPr>
+        <w:numPr>
+          <w:ilvl w:val="3"/>
+          <w:numId w:val="1053"/>
+        </w:numPr>
+        <w:pStyle w:val="Compact"/>
+      </w:pPr>
+      <w:r>
+        <w:t xml:space="preserve">Coluna simplificado:</w:t>
+      </w:r>
+      <w:r>
+        <w:br/>
+      </w:r>
+      <w:r>
+        <w:rPr>
+          <w:rStyle w:val="VerbatimChar"/>
+        </w:rPr>
+        <w:t xml:space="preserve">Columns("A:A").Delete</w:t>
       </w:r>
       <w:r>
         <w:br/>
@@ -4173,7 +4674,7 @@
       <w:pPr>
         <w:numPr>
           <w:ilvl w:val="2"/>
-          <w:numId w:val="1043"/>
+          <w:numId w:val="1050"/>
         </w:numPr>
         <w:pStyle w:val="Compact"/>
       </w:pPr>
@@ -4183,6 +4684,39 @@
       <w:r>
         <w:br/>
       </w:r>
+      <w:r>
+        <w:t xml:space="preserve">Não é preciso colocar nada, o programa faz automaticamente.</w:t>
+      </w:r>
+      <w:r>
+        <w:br/>
+      </w:r>
+      <w:r>
+        <w:t xml:space="preserve">Podemos simplismente omitir:</w:t>
+      </w:r>
+      <w:r>
+        <w:rPr>
+          <w:rStyle w:val="VerbatimChar"/>
+        </w:rPr>
+        <w:t xml:space="preserve">Shift:=xlUp</w:t>
+      </w:r>
+      <w:r>
+        <w:t xml:space="preserve"> </w:t>
+      </w:r>
+      <w:r>
+        <w:t xml:space="preserve">|</w:t>
+      </w:r>
+      <w:r>
+        <w:t xml:space="preserve"> </w:t>
+      </w:r>
+      <w:r>
+        <w:rPr>
+          <w:rStyle w:val="VerbatimChar"/>
+        </w:rPr>
+        <w:t xml:space="preserve">Shift:=xlToLeft</w:t>
+      </w:r>
+      <w:r>
+        <w:br/>
+      </w:r>
     </w:p>
     <w:p>
       <w:r>
@@ -4193,7 +4727,7 @@
       <w:pPr>
         <w:numPr>
           <w:ilvl w:val="0"/>
-          <w:numId w:val="1044"/>
+          <w:numId w:val="1054"/>
         </w:numPr>
         <w:pStyle w:val="Compact"/>
       </w:pPr>
@@ -5064,6 +5598,36 @@
     <w:abstractNumId w:val="991"/>
   </w:num>
   <w:num w:numId="1044">
+    <w:abstractNumId w:val="991"/>
+  </w:num>
+  <w:num w:numId="1045">
+    <w:abstractNumId w:val="991"/>
+  </w:num>
+  <w:num w:numId="1046">
+    <w:abstractNumId w:val="991"/>
+  </w:num>
+  <w:num w:numId="1047">
+    <w:abstractNumId w:val="991"/>
+  </w:num>
+  <w:num w:numId="1048">
+    <w:abstractNumId w:val="991"/>
+  </w:num>
+  <w:num w:numId="1049">
+    <w:abstractNumId w:val="991"/>
+  </w:num>
+  <w:num w:numId="1050">
+    <w:abstractNumId w:val="991"/>
+  </w:num>
+  <w:num w:numId="1051">
+    <w:abstractNumId w:val="991"/>
+  </w:num>
+  <w:num w:numId="1052">
+    <w:abstractNumId w:val="991"/>
+  </w:num>
+  <w:num w:numId="1053">
+    <w:abstractNumId w:val="991"/>
+  </w:num>
+  <w:num w:numId="1054">
     <w:abstractNumId w:val="991"/>
   </w:num>
 </w:numbering>

</xml_diff>

<commit_message>
Meu primeiro programa VBA - Caixa de diálogo
</commit_message>
<xml_diff>
--- a/VBA.docx
+++ b/VBA.docx
@@ -79,7 +79,7 @@
         <w:pStyle w:val="Date"/>
       </w:pPr>
       <w:r>
-        <w:t xml:space="preserve">22</w:t>
+        <w:t xml:space="preserve">23</w:t>
       </w:r>
       <w:r>
         <w:t xml:space="preserve"> </w:t>
@@ -181,7 +181,7 @@
       </w:r>
     </w:p>
     <w:bookmarkEnd w:id="20"/>
-    <w:bookmarkStart w:id="83" w:name="macros"/>
+    <w:bookmarkStart w:id="91" w:name="macros"/>
     <w:p>
       <w:pPr>
         <w:pStyle w:val="Heading1"/>
@@ -3664,7 +3664,7 @@
         <w:t xml:space="preserve"> </w:t>
       </w:r>
       <w:r>
-        <w:t xml:space="preserve">desativada, é chamado de referência absoluta, onde a Macro apenas repete os comandos nas células|colunas|linhas selecionadas previamente estabelecidas.</w:t>
+        <w:t xml:space="preserve">desativada, é chamado de referência absoluta, onde a Macro apenas repete os comandos nas células | colunas | linhas selecionadas, previamente estabelecidas.</w:t>
       </w:r>
       <w:r>
         <w:br/>
@@ -4944,9 +4944,241 @@
         <w:t xml:space="preserve">End Sub</w:t>
       </w:r>
     </w:p>
+    <w:p>
+      <w:r>
+        <w:br w:type="page"/>
+      </w:r>
+    </w:p>
     <w:bookmarkEnd w:id="81"/>
     <w:bookmarkEnd w:id="82"/>
-    <w:bookmarkEnd w:id="83"/>
+    <w:bookmarkStart w:id="90" w:name="meu-primeiro-programa-vba"/>
+    <w:p>
+      <w:pPr>
+        <w:pStyle w:val="Heading2"/>
+      </w:pPr>
+      <w:r>
+        <w:rPr>
+          <w:rStyle w:val="SectionNumber"/>
+        </w:rPr>
+        <w:t xml:space="preserve">2.9</w:t>
+      </w:r>
+      <w:r>
+        <w:tab/>
+      </w:r>
+      <w:r>
+        <w:t xml:space="preserve">Meu primeiro programa VBA</w:t>
+      </w:r>
+    </w:p>
+    <w:bookmarkStart w:id="89" w:name="caixa-de-diálogo"/>
+    <w:p>
+      <w:pPr>
+        <w:pStyle w:val="Heading3"/>
+      </w:pPr>
+      <w:r>
+        <w:rPr>
+          <w:rStyle w:val="SectionNumber"/>
+        </w:rPr>
+        <w:t xml:space="preserve">2.9.1</w:t>
+      </w:r>
+      <w:r>
+        <w:tab/>
+      </w:r>
+      <w:r>
+        <w:t xml:space="preserve">Caixa de Diálogo</w:t>
+      </w:r>
+    </w:p>
+    <w:p>
+      <w:pPr>
+        <w:numPr>
+          <w:ilvl w:val="0"/>
+          <w:numId w:val="1055"/>
+        </w:numPr>
+        <w:pStyle w:val="Compact"/>
+      </w:pPr>
+      <w:r>
+        <w:t xml:space="preserve">No VBA, para exibir uma caixa de diálogo usamos a função</w:t>
+      </w:r>
+      <w:r>
+        <w:t xml:space="preserve"> </w:t>
+      </w:r>
+      <w:r>
+        <w:rPr>
+          <w:rStyle w:val="VerbatimChar"/>
+        </w:rPr>
+        <w:t xml:space="preserve">MsgBox</w:t>
+      </w:r>
+      <w:r>
+        <w:t xml:space="preserve">.</w:t>
+      </w:r>
+      <w:r>
+        <w:br/>
+      </w:r>
+    </w:p>
+    <w:p>
+      <w:pPr>
+        <w:pStyle w:val="CaptionedFigure"/>
+      </w:pPr>
+      <w:r>
+        <w:drawing>
+          <wp:inline>
+            <wp:extent cx="3200400" cy="1696095"/>
+            <wp:effectExtent b="0" l="0" r="0" t="0"/>
+            <wp:docPr descr="Caixa de diálogo." title="" id="84" name="Picture"/>
+            <a:graphic>
+              <a:graphicData uri="http://schemas.openxmlformats.org/drawingml/2006/picture">
+                <pic:pic>
+                  <pic:nvPicPr>
+                    <pic:cNvPr descr="Imagens\Macros\Caixa_de_dialogo.png" id="85" name="Picture"/>
+                    <pic:cNvPicPr>
+                      <a:picLocks noChangeArrowheads="1" noChangeAspect="1"/>
+                    </pic:cNvPicPr>
+                  </pic:nvPicPr>
+                  <pic:blipFill>
+                    <a:blip r:embed="rId83"/>
+                    <a:stretch>
+                      <a:fillRect/>
+                    </a:stretch>
+                  </pic:blipFill>
+                  <pic:spPr bwMode="auto">
+                    <a:xfrm>
+                      <a:off x="0" y="0"/>
+                      <a:ext cx="3200400" cy="1696095"/>
+                    </a:xfrm>
+                    <a:prstGeom prst="rect">
+                      <a:avLst/>
+                    </a:prstGeom>
+                    <a:noFill/>
+                    <a:ln w="9525">
+                      <a:noFill/>
+                      <a:headEnd/>
+                      <a:tailEnd/>
+                    </a:ln>
+                  </pic:spPr>
+                </pic:pic>
+              </a:graphicData>
+            </a:graphic>
+          </wp:inline>
+        </w:drawing>
+      </w:r>
+    </w:p>
+    <w:p>
+      <w:pPr>
+        <w:pStyle w:val="ImageCaption"/>
+      </w:pPr>
+      <w:r>
+        <w:t xml:space="preserve">Caixa de diálogo.</w:t>
+      </w:r>
+    </w:p>
+    <w:p>
+      <w:pPr>
+        <w:pStyle w:val="CaptionedFigure"/>
+      </w:pPr>
+      <w:r>
+        <w:drawing>
+          <wp:inline>
+            <wp:extent cx="3200400" cy="2374038"/>
+            <wp:effectExtent b="0" l="0" r="0" t="0"/>
+            <wp:docPr descr="Programa VBA para criação de caixa de diálogo." title="" id="87" name="Picture"/>
+            <a:graphic>
+              <a:graphicData uri="http://schemas.openxmlformats.org/drawingml/2006/picture">
+                <pic:pic>
+                  <pic:nvPicPr>
+                    <pic:cNvPr descr="Imagens\Macros\MsgBox_VBA.png" id="88" name="Picture"/>
+                    <pic:cNvPicPr>
+                      <a:picLocks noChangeArrowheads="1" noChangeAspect="1"/>
+                    </pic:cNvPicPr>
+                  </pic:nvPicPr>
+                  <pic:blipFill>
+                    <a:blip r:embed="rId86"/>
+                    <a:stretch>
+                      <a:fillRect/>
+                    </a:stretch>
+                  </pic:blipFill>
+                  <pic:spPr bwMode="auto">
+                    <a:xfrm>
+                      <a:off x="0" y="0"/>
+                      <a:ext cx="3200400" cy="2374038"/>
+                    </a:xfrm>
+                    <a:prstGeom prst="rect">
+                      <a:avLst/>
+                    </a:prstGeom>
+                    <a:noFill/>
+                    <a:ln w="9525">
+                      <a:noFill/>
+                      <a:headEnd/>
+                      <a:tailEnd/>
+                    </a:ln>
+                  </pic:spPr>
+                </pic:pic>
+              </a:graphicData>
+            </a:graphic>
+          </wp:inline>
+        </w:drawing>
+      </w:r>
+    </w:p>
+    <w:p>
+      <w:pPr>
+        <w:pStyle w:val="ImageCaption"/>
+      </w:pPr>
+      <w:r>
+        <w:t xml:space="preserve">Programa VBA para criação de caixa de diálogo.</w:t>
+      </w:r>
+    </w:p>
+    <w:p>
+      <w:pPr>
+        <w:numPr>
+          <w:ilvl w:val="0"/>
+          <w:numId w:val="1056"/>
+        </w:numPr>
+      </w:pPr>
+      <w:r>
+        <w:t xml:space="preserve">Ex.:</w:t>
+      </w:r>
+      <w:r>
+        <w:br/>
+      </w:r>
+    </w:p>
+    <w:p>
+      <w:pPr>
+        <w:numPr>
+          <w:ilvl w:val="0"/>
+          <w:numId w:val="1000"/>
+        </w:numPr>
+        <w:pStyle w:val="SourceCode"/>
+      </w:pPr>
+      <w:r>
+        <w:rPr>
+          <w:rStyle w:val="VerbatimChar"/>
+        </w:rPr>
+        <w:t xml:space="preserve">Sub nome_Macro()</w:t>
+      </w:r>
+      <w:r>
+        <w:br/>
+      </w:r>
+      <w:r>
+        <w:rPr>
+          <w:rStyle w:val="VerbatimChar"/>
+        </w:rPr>
+        <w:t xml:space="preserve">  MsgBox "Caixa de diálogo."</w:t>
+      </w:r>
+      <w:r>
+        <w:br/>
+      </w:r>
+      <w:r>
+        <w:rPr>
+          <w:rStyle w:val="VerbatimChar"/>
+        </w:rPr>
+        <w:t xml:space="preserve">End Sub</w:t>
+      </w:r>
+    </w:p>
+    <w:p>
+      <w:r>
+        <w:br w:type="page"/>
+      </w:r>
+    </w:p>
+    <w:bookmarkEnd w:id="89"/>
+    <w:bookmarkEnd w:id="90"/>
+    <w:bookmarkEnd w:id="91"/>
     <w:sectPr/>
   </w:body>
 </w:document>
@@ -5628,6 +5860,12 @@
     <w:abstractNumId w:val="991"/>
   </w:num>
   <w:num w:numId="1054">
+    <w:abstractNumId w:val="991"/>
+  </w:num>
+  <w:num w:numId="1055">
+    <w:abstractNumId w:val="991"/>
+  </w:num>
+  <w:num w:numId="1056">
     <w:abstractNumId w:val="991"/>
   </w:num>
 </w:numbering>

</xml_diff>

<commit_message>
Diferença entre Macro Absoluta e Macro Relativa - Offset
</commit_message>
<xml_diff>
--- a/VBA.docx
+++ b/VBA.docx
@@ -79,7 +79,7 @@
         <w:pStyle w:val="Date"/>
       </w:pPr>
       <w:r>
-        <w:t xml:space="preserve">23</w:t>
+        <w:t xml:space="preserve">26</w:t>
       </w:r>
       <w:r>
         <w:t xml:space="preserve"> </w:t>
@@ -181,7 +181,7 @@
       </w:r>
     </w:p>
     <w:bookmarkEnd w:id="20"/>
-    <w:bookmarkStart w:id="91" w:name="macros"/>
+    <w:bookmarkStart w:id="96" w:name="macros"/>
     <w:p>
       <w:pPr>
         <w:pStyle w:val="Heading1"/>
@@ -4951,7 +4951,7 @@
     </w:p>
     <w:bookmarkEnd w:id="81"/>
     <w:bookmarkEnd w:id="82"/>
-    <w:bookmarkStart w:id="90" w:name="meu-primeiro-programa-vba"/>
+    <w:bookmarkStart w:id="87" w:name="Xc5610f27d5a398391e821eb0521d3f04f8ddaed"/>
     <w:p>
       <w:pPr>
         <w:pStyle w:val="Heading2"/>
@@ -4966,10 +4966,122 @@
         <w:tab/>
       </w:r>
       <w:r>
+        <w:t xml:space="preserve">Diferença entre Macro Absolta e Macro Relativa - Uso de</w:t>
+      </w:r>
+      <w:r>
+        <w:t xml:space="preserve"> </w:t>
+      </w:r>
+      <w:r>
+        <w:rPr>
+          <w:rStyle w:val="VerbatimChar"/>
+        </w:rPr>
+        <w:t xml:space="preserve">Offset</w:t>
+      </w:r>
+    </w:p>
+    <w:bookmarkStart w:id="83" w:name="teoria"/>
+    <w:p>
+      <w:pPr>
+        <w:pStyle w:val="Heading3"/>
+      </w:pPr>
+      <w:r>
+        <w:rPr>
+          <w:rStyle w:val="SectionNumber"/>
+        </w:rPr>
+        <w:t xml:space="preserve">2.9.1</w:t>
+      </w:r>
+      <w:r>
+        <w:tab/>
+      </w:r>
+      <w:r>
+        <w:t xml:space="preserve">Teoria</w:t>
+      </w:r>
+    </w:p>
+    <w:bookmarkEnd w:id="83"/>
+    <w:bookmarkStart w:id="84" w:name="verificação-imediata"/>
+    <w:p>
+      <w:pPr>
+        <w:pStyle w:val="Heading3"/>
+      </w:pPr>
+      <w:r>
+        <w:rPr>
+          <w:rStyle w:val="SectionNumber"/>
+        </w:rPr>
+        <w:t xml:space="preserve">2.9.2</w:t>
+      </w:r>
+      <w:r>
+        <w:tab/>
+      </w:r>
+      <w:r>
+        <w:t xml:space="preserve">Verificação imediata</w:t>
+      </w:r>
+    </w:p>
+    <w:bookmarkEnd w:id="84"/>
+    <w:bookmarkStart w:id="85" w:name="depuração"/>
+    <w:p>
+      <w:pPr>
+        <w:pStyle w:val="Heading3"/>
+      </w:pPr>
+      <w:r>
+        <w:rPr>
+          <w:rStyle w:val="SectionNumber"/>
+        </w:rPr>
+        <w:t xml:space="preserve">2.9.3</w:t>
+      </w:r>
+      <w:r>
+        <w:tab/>
+      </w:r>
+      <w:r>
+        <w:t xml:space="preserve">Depuração</w:t>
+      </w:r>
+    </w:p>
+    <w:bookmarkEnd w:id="85"/>
+    <w:bookmarkStart w:id="86" w:name="offset"/>
+    <w:p>
+      <w:pPr>
+        <w:pStyle w:val="Heading3"/>
+      </w:pPr>
+      <w:r>
+        <w:rPr>
+          <w:rStyle w:val="SectionNumber"/>
+        </w:rPr>
+        <w:t xml:space="preserve">2.9.4</w:t>
+      </w:r>
+      <w:r>
+        <w:tab/>
+      </w:r>
+      <w:r>
+        <w:rPr>
+          <w:rStyle w:val="VerbatimChar"/>
+        </w:rPr>
+        <w:t xml:space="preserve">Offset</w:t>
+      </w:r>
+    </w:p>
+    <w:p>
+      <w:r>
+        <w:br w:type="page"/>
+      </w:r>
+    </w:p>
+    <w:bookmarkEnd w:id="86"/>
+    <w:bookmarkEnd w:id="87"/>
+    <w:bookmarkStart w:id="95" w:name="meu-primeiro-programa-vba"/>
+    <w:p>
+      <w:pPr>
+        <w:pStyle w:val="Heading2"/>
+      </w:pPr>
+      <w:r>
+        <w:rPr>
+          <w:rStyle w:val="SectionNumber"/>
+        </w:rPr>
+        <w:t xml:space="preserve">2.10</w:t>
+      </w:r>
+      <w:r>
+        <w:tab/>
+      </w:r>
+      <w:r>
         <w:t xml:space="preserve">Meu primeiro programa VBA</w:t>
       </w:r>
     </w:p>
-    <w:bookmarkStart w:id="89" w:name="caixa-de-diálogo"/>
+    <w:bookmarkStart w:id="94" w:name="caixa-de-diálogo"/>
     <w:p>
       <w:pPr>
         <w:pStyle w:val="Heading3"/>
@@ -4978,7 +5090,7 @@
         <w:rPr>
           <w:rStyle w:val="SectionNumber"/>
         </w:rPr>
-        <w:t xml:space="preserve">2.9.1</w:t>
+        <w:t xml:space="preserve">2.10.1</w:t>
       </w:r>
       <w:r>
         <w:tab/>
@@ -5023,18 +5135,18 @@
           <wp:inline>
             <wp:extent cx="3200400" cy="1696095"/>
             <wp:effectExtent b="0" l="0" r="0" t="0"/>
-            <wp:docPr descr="Caixa de diálogo." title="" id="84" name="Picture"/>
+            <wp:docPr descr="Caixa de diálogo." title="" id="89" name="Picture"/>
             <a:graphic>
               <a:graphicData uri="http://schemas.openxmlformats.org/drawingml/2006/picture">
                 <pic:pic>
                   <pic:nvPicPr>
-                    <pic:cNvPr descr="Imagens\Macros\Caixa_de_dialogo.png" id="85" name="Picture"/>
+                    <pic:cNvPr descr="Imagens\Macros\Caixa_de_dialogo.png" id="90" name="Picture"/>
                     <pic:cNvPicPr>
                       <a:picLocks noChangeArrowheads="1" noChangeAspect="1"/>
                     </pic:cNvPicPr>
                   </pic:nvPicPr>
                   <pic:blipFill>
-                    <a:blip r:embed="rId83"/>
+                    <a:blip r:embed="rId88"/>
                     <a:stretch>
                       <a:fillRect/>
                     </a:stretch>
@@ -5078,18 +5190,18 @@
           <wp:inline>
             <wp:extent cx="3200400" cy="2374038"/>
             <wp:effectExtent b="0" l="0" r="0" t="0"/>
-            <wp:docPr descr="Programa VBA para criação de caixa de diálogo." title="" id="87" name="Picture"/>
+            <wp:docPr descr="Programa VBA para criação de caixa de diálogo." title="" id="92" name="Picture"/>
             <a:graphic>
               <a:graphicData uri="http://schemas.openxmlformats.org/drawingml/2006/picture">
                 <pic:pic>
                   <pic:nvPicPr>
-                    <pic:cNvPr descr="Imagens\Macros\MsgBox_VBA.png" id="88" name="Picture"/>
+                    <pic:cNvPr descr="Imagens\Macros\MsgBox_VBA.png" id="93" name="Picture"/>
                     <pic:cNvPicPr>
                       <a:picLocks noChangeArrowheads="1" noChangeAspect="1"/>
                     </pic:cNvPicPr>
                   </pic:nvPicPr>
                   <pic:blipFill>
-                    <a:blip r:embed="rId86"/>
+                    <a:blip r:embed="rId91"/>
                     <a:stretch>
                       <a:fillRect/>
                     </a:stretch>
@@ -5176,9 +5288,9 @@
         <w:br w:type="page"/>
       </w:r>
     </w:p>
-    <w:bookmarkEnd w:id="89"/>
-    <w:bookmarkEnd w:id="90"/>
-    <w:bookmarkEnd w:id="91"/>
+    <w:bookmarkEnd w:id="94"/>
+    <w:bookmarkEnd w:id="95"/>
+    <w:bookmarkEnd w:id="96"/>
     <w:sectPr/>
   </w:body>
 </w:document>

</xml_diff>

<commit_message>
Diferença entre Macros relativas e absolutas
</commit_message>
<xml_diff>
--- a/VBA.docx
+++ b/VBA.docx
@@ -79,7 +79,7 @@
         <w:pStyle w:val="Date"/>
       </w:pPr>
       <w:r>
-        <w:t xml:space="preserve">26</w:t>
+        <w:t xml:space="preserve">27</w:t>
       </w:r>
       <w:r>
         <w:t xml:space="preserve"> </w:t>
@@ -181,7 +181,7 @@
       </w:r>
     </w:p>
     <w:bookmarkEnd w:id="20"/>
-    <w:bookmarkStart w:id="96" w:name="macros"/>
+    <w:bookmarkStart w:id="99" w:name="macros"/>
     <w:p>
       <w:pPr>
         <w:pStyle w:val="Heading1"/>
@@ -4951,7 +4951,7 @@
     </w:p>
     <w:bookmarkEnd w:id="81"/>
     <w:bookmarkEnd w:id="82"/>
-    <w:bookmarkStart w:id="87" w:name="Xc5610f27d5a398391e821eb0521d3f04f8ddaed"/>
+    <w:bookmarkStart w:id="90" w:name="Xc5610f27d5a398391e821eb0521d3f04f8ddaed"/>
     <w:p>
       <w:pPr>
         <w:pStyle w:val="Heading2"/>
@@ -4978,7 +4978,7 @@
         <w:t xml:space="preserve">Offset</w:t>
       </w:r>
     </w:p>
-    <w:bookmarkStart w:id="83" w:name="teoria"/>
+    <w:bookmarkStart w:id="83" w:name="Xeafe0c0b64950d8517ad17bf3084a25a28ce85f"/>
     <w:p>
       <w:pPr>
         <w:pStyle w:val="Heading3"/>
@@ -4993,110 +4993,7 @@
         <w:tab/>
       </w:r>
       <w:r>
-        <w:t xml:space="preserve">Teoria</w:t>
-      </w:r>
-    </w:p>
-    <w:bookmarkEnd w:id="83"/>
-    <w:bookmarkStart w:id="84" w:name="verificação-imediata"/>
-    <w:p>
-      <w:pPr>
-        <w:pStyle w:val="Heading3"/>
-      </w:pPr>
-      <w:r>
-        <w:rPr>
-          <w:rStyle w:val="SectionNumber"/>
-        </w:rPr>
-        <w:t xml:space="preserve">2.9.2</w:t>
-      </w:r>
-      <w:r>
-        <w:tab/>
-      </w:r>
-      <w:r>
-        <w:t xml:space="preserve">Verificação imediata</w:t>
-      </w:r>
-    </w:p>
-    <w:bookmarkEnd w:id="84"/>
-    <w:bookmarkStart w:id="85" w:name="depuração"/>
-    <w:p>
-      <w:pPr>
-        <w:pStyle w:val="Heading3"/>
-      </w:pPr>
-      <w:r>
-        <w:rPr>
-          <w:rStyle w:val="SectionNumber"/>
-        </w:rPr>
-        <w:t xml:space="preserve">2.9.3</w:t>
-      </w:r>
-      <w:r>
-        <w:tab/>
-      </w:r>
-      <w:r>
-        <w:t xml:space="preserve">Depuração</w:t>
-      </w:r>
-    </w:p>
-    <w:bookmarkEnd w:id="85"/>
-    <w:bookmarkStart w:id="86" w:name="offset"/>
-    <w:p>
-      <w:pPr>
-        <w:pStyle w:val="Heading3"/>
-      </w:pPr>
-      <w:r>
-        <w:rPr>
-          <w:rStyle w:val="SectionNumber"/>
-        </w:rPr>
-        <w:t xml:space="preserve">2.9.4</w:t>
-      </w:r>
-      <w:r>
-        <w:tab/>
-      </w:r>
-      <w:r>
-        <w:rPr>
-          <w:rStyle w:val="VerbatimChar"/>
-        </w:rPr>
-        <w:t xml:space="preserve">Offset</w:t>
-      </w:r>
-    </w:p>
-    <w:p>
-      <w:r>
-        <w:br w:type="page"/>
-      </w:r>
-    </w:p>
-    <w:bookmarkEnd w:id="86"/>
-    <w:bookmarkEnd w:id="87"/>
-    <w:bookmarkStart w:id="95" w:name="meu-primeiro-programa-vba"/>
-    <w:p>
-      <w:pPr>
-        <w:pStyle w:val="Heading2"/>
-      </w:pPr>
-      <w:r>
-        <w:rPr>
-          <w:rStyle w:val="SectionNumber"/>
-        </w:rPr>
-        <w:t xml:space="preserve">2.10</w:t>
-      </w:r>
-      <w:r>
-        <w:tab/>
-      </w:r>
-      <w:r>
-        <w:t xml:space="preserve">Meu primeiro programa VBA</w:t>
-      </w:r>
-    </w:p>
-    <w:bookmarkStart w:id="94" w:name="caixa-de-diálogo"/>
-    <w:p>
-      <w:pPr>
-        <w:pStyle w:val="Heading3"/>
-      </w:pPr>
-      <w:r>
-        <w:rPr>
-          <w:rStyle w:val="SectionNumber"/>
-        </w:rPr>
-        <w:t xml:space="preserve">2.10.1</w:t>
-      </w:r>
-      <w:r>
-        <w:tab/>
-      </w:r>
-      <w:r>
-        <w:t xml:space="preserve">Caixa de Diálogo</w:t>
+        <w:t xml:space="preserve">Diferença entre Macro Absoluta e Relativa</w:t>
       </w:r>
     </w:p>
     <w:p>
@@ -5108,19 +5005,227 @@
         <w:pStyle w:val="Compact"/>
       </w:pPr>
       <w:r>
-        <w:t xml:space="preserve">No VBA, para exibir uma caixa de diálogo usamos a função</w:t>
+        <w:t xml:space="preserve">Quando marcamos, ou desmarcamos, a opção</w:t>
       </w:r>
       <w:r>
         <w:t xml:space="preserve"> </w:t>
       </w:r>
       <w:r>
-        <w:rPr>
-          <w:rStyle w:val="VerbatimChar"/>
-        </w:rPr>
-        <w:t xml:space="preserve">MsgBox</w:t>
-      </w:r>
-      <w:r>
-        <w:t xml:space="preserve">.</w:t>
+        <w:t xml:space="preserve">“</w:t>
+      </w:r>
+      <w:r>
+        <w:t xml:space="preserve">Usar Referências Relativas</w:t>
+      </w:r>
+      <w:r>
+        <w:t xml:space="preserve">”</w:t>
+      </w:r>
+      <w:r>
+        <w:t xml:space="preserve">, o código VBA da Macro é alterado.</w:t>
+      </w:r>
+      <w:r>
+        <w:br/>
+      </w:r>
+    </w:p>
+    <w:p>
+      <w:pPr>
+        <w:numPr>
+          <w:ilvl w:val="0"/>
+          <w:numId w:val="1055"/>
+        </w:numPr>
+        <w:pStyle w:val="Compact"/>
+      </w:pPr>
+      <w:r>
+        <w:t xml:space="preserve">Diferença é o uso do</w:t>
+      </w:r>
+      <w:r>
+        <w:t xml:space="preserve"> </w:t>
+      </w:r>
+      <w:r>
+        <w:rPr>
+          <w:rStyle w:val="VerbatimChar"/>
+        </w:rPr>
+        <w:t xml:space="preserve">Offset</w:t>
+      </w:r>
+      <w:r>
+        <w:t xml:space="preserve">, que cria uma relação relativa (referência relativa) no código VBA gerado.</w:t>
+      </w:r>
+      <w:r>
+        <w:br/>
+      </w:r>
+    </w:p>
+    <w:p>
+      <w:pPr>
+        <w:numPr>
+          <w:ilvl w:val="0"/>
+          <w:numId w:val="1055"/>
+        </w:numPr>
+        <w:pStyle w:val="Compact"/>
+      </w:pPr>
+      <w:r>
+        <w:t xml:space="preserve">Diferença entre códigos:</w:t>
+      </w:r>
+      <w:r>
+        <w:br/>
+      </w:r>
+    </w:p>
+    <w:p>
+      <w:pPr>
+        <w:numPr>
+          <w:ilvl w:val="1"/>
+          <w:numId w:val="1056"/>
+        </w:numPr>
+        <w:pStyle w:val="Compact"/>
+      </w:pPr>
+      <w:r>
+        <w:t xml:space="preserve">Macro Absoluta:</w:t>
+      </w:r>
+      <w:r>
+        <w:br/>
+      </w:r>
+      <w:r>
+        <w:rPr>
+          <w:rStyle w:val="VerbatimChar"/>
+        </w:rPr>
+        <w:t xml:space="preserve">Range("A1").Select</w:t>
+      </w:r>
+      <w:r>
+        <w:br/>
+      </w:r>
+      <w:r>
+        <w:t xml:space="preserve">Determina o célula selecionada.</w:t>
+      </w:r>
+      <w:r>
+        <w:br/>
+      </w:r>
+    </w:p>
+    <w:p>
+      <w:pPr>
+        <w:numPr>
+          <w:ilvl w:val="1"/>
+          <w:numId w:val="1056"/>
+        </w:numPr>
+        <w:pStyle w:val="Compact"/>
+      </w:pPr>
+      <w:r>
+        <w:t xml:space="preserve">Macro Relativa:</w:t>
+      </w:r>
+      <w:r>
+        <w:br/>
+      </w:r>
+      <w:r>
+        <w:rPr>
+          <w:rStyle w:val="VerbatimChar"/>
+        </w:rPr>
+        <w:t xml:space="preserve">ActiveCell.Offset(-4, -3).Range("A1").Select</w:t>
+      </w:r>
+      <w:r>
+        <w:br/>
+      </w:r>
+      <w:r>
+        <w:t xml:space="preserve">A partir da célula selecionada como referência, anda determinadas coordenadas de células. </w:t>
+      </w:r>
+    </w:p>
+    <w:bookmarkEnd w:id="83"/>
+    <w:bookmarkStart w:id="87" w:name="verificação-imediata"/>
+    <w:p>
+      <w:pPr>
+        <w:pStyle w:val="Heading3"/>
+      </w:pPr>
+      <w:r>
+        <w:rPr>
+          <w:rStyle w:val="SectionNumber"/>
+        </w:rPr>
+        <w:t xml:space="preserve">2.9.2</w:t>
+      </w:r>
+      <w:r>
+        <w:tab/>
+      </w:r>
+      <w:r>
+        <w:t xml:space="preserve">Verificação imediata</w:t>
+      </w:r>
+    </w:p>
+    <w:p>
+      <w:pPr>
+        <w:numPr>
+          <w:ilvl w:val="0"/>
+          <w:numId w:val="1057"/>
+        </w:numPr>
+        <w:pStyle w:val="Compact"/>
+      </w:pPr>
+      <w:r>
+        <w:t xml:space="preserve">Abre uma janela de testes rápidos</w:t>
+      </w:r>
+      <w:r>
+        <w:t xml:space="preserve"> </w:t>
+      </w:r>
+      <w:r>
+        <w:t xml:space="preserve">“</w:t>
+      </w:r>
+      <w:r>
+        <w:t xml:space="preserve">verificação imediata</w:t>
+      </w:r>
+      <w:r>
+        <w:t xml:space="preserve">”</w:t>
+      </w:r>
+      <w:r>
+        <w:t xml:space="preserve"> </w:t>
+      </w:r>
+      <w:r>
+        <w:t xml:space="preserve">para testar códigos VBA.</w:t>
+      </w:r>
+      <w:r>
+        <w:br/>
+      </w:r>
+    </w:p>
+    <w:p>
+      <w:pPr>
+        <w:numPr>
+          <w:ilvl w:val="0"/>
+          <w:numId w:val="1057"/>
+        </w:numPr>
+        <w:pStyle w:val="Compact"/>
+      </w:pPr>
+      <w:r>
+        <w:t xml:space="preserve">Atalho para abrir a tela no editor VBA:</w:t>
+      </w:r>
+      <w:r>
+        <w:br/>
+      </w:r>
+      <w:r>
+        <w:rPr>
+          <w:rStyle w:val="VerbatimChar"/>
+        </w:rPr>
+        <w:t xml:space="preserve">Ctrl + G</w:t>
+      </w:r>
+      <w:r>
+        <w:br/>
+      </w:r>
+    </w:p>
+    <w:p>
+      <w:pPr>
+        <w:numPr>
+          <w:ilvl w:val="0"/>
+          <w:numId w:val="1057"/>
+        </w:numPr>
+        <w:pStyle w:val="Compact"/>
+      </w:pPr>
+      <w:r>
+        <w:t xml:space="preserve">Exemplo de verificação imediata:</w:t>
+      </w:r>
+      <w:r>
+        <w:br/>
+      </w:r>
+      <w:r>
+        <w:rPr>
+          <w:rStyle w:val="VerbatimChar"/>
+        </w:rPr>
+        <w:t xml:space="preserve">ActiveCell.Offset(-4, -3).Select</w:t>
+      </w:r>
+      <w:r>
+        <w:br/>
+      </w:r>
+      <w:r>
+        <w:t xml:space="preserve">Move a célula selecionada em determinada coordenada (-4 linha,-3 coluna).</w:t>
       </w:r>
       <w:r>
         <w:br/>
@@ -5133,20 +5238,221 @@
       <w:r>
         <w:drawing>
           <wp:inline>
-            <wp:extent cx="3200400" cy="1696095"/>
+            <wp:extent cx="1600200" cy="1776692"/>
             <wp:effectExtent b="0" l="0" r="0" t="0"/>
-            <wp:docPr descr="Caixa de diálogo." title="" id="89" name="Picture"/>
+            <wp:docPr descr="Tela de Verificação Imediata." title="" id="85" name="Picture"/>
             <a:graphic>
               <a:graphicData uri="http://schemas.openxmlformats.org/drawingml/2006/picture">
                 <pic:pic>
                   <pic:nvPicPr>
-                    <pic:cNvPr descr="Imagens\Macros\Caixa_de_dialogo.png" id="90" name="Picture"/>
+                    <pic:cNvPr descr="Imagens\Macros\Verificacao_imediata.png" id="86" name="Picture"/>
                     <pic:cNvPicPr>
                       <a:picLocks noChangeArrowheads="1" noChangeAspect="1"/>
                     </pic:cNvPicPr>
                   </pic:nvPicPr>
                   <pic:blipFill>
-                    <a:blip r:embed="rId88"/>
+                    <a:blip r:embed="rId84"/>
+                    <a:stretch>
+                      <a:fillRect/>
+                    </a:stretch>
+                  </pic:blipFill>
+                  <pic:spPr bwMode="auto">
+                    <a:xfrm>
+                      <a:off x="0" y="0"/>
+                      <a:ext cx="1600200" cy="1776692"/>
+                    </a:xfrm>
+                    <a:prstGeom prst="rect">
+                      <a:avLst/>
+                    </a:prstGeom>
+                    <a:noFill/>
+                    <a:ln w="9525">
+                      <a:noFill/>
+                      <a:headEnd/>
+                      <a:tailEnd/>
+                    </a:ln>
+                  </pic:spPr>
+                </pic:pic>
+              </a:graphicData>
+            </a:graphic>
+          </wp:inline>
+        </w:drawing>
+      </w:r>
+    </w:p>
+    <w:p>
+      <w:pPr>
+        <w:pStyle w:val="ImageCaption"/>
+      </w:pPr>
+      <w:r>
+        <w:t xml:space="preserve">Tela de Verificação Imediata.</w:t>
+      </w:r>
+    </w:p>
+    <w:p>
+      <w:r>
+        <w:br w:type="page"/>
+      </w:r>
+    </w:p>
+    <w:bookmarkEnd w:id="87"/>
+    <w:bookmarkStart w:id="88" w:name="depuração"/>
+    <w:p>
+      <w:pPr>
+        <w:pStyle w:val="Heading3"/>
+      </w:pPr>
+      <w:r>
+        <w:rPr>
+          <w:rStyle w:val="SectionNumber"/>
+        </w:rPr>
+        <w:t xml:space="preserve">2.9.3</w:t>
+      </w:r>
+      <w:r>
+        <w:tab/>
+      </w:r>
+      <w:r>
+        <w:t xml:space="preserve">Depuração</w:t>
+      </w:r>
+    </w:p>
+    <w:bookmarkEnd w:id="88"/>
+    <w:bookmarkStart w:id="89" w:name="offset"/>
+    <w:p>
+      <w:pPr>
+        <w:pStyle w:val="Heading3"/>
+      </w:pPr>
+      <w:r>
+        <w:rPr>
+          <w:rStyle w:val="SectionNumber"/>
+        </w:rPr>
+        <w:t xml:space="preserve">2.9.4</w:t>
+      </w:r>
+      <w:r>
+        <w:tab/>
+      </w:r>
+      <w:r>
+        <w:rPr>
+          <w:rStyle w:val="VerbatimChar"/>
+        </w:rPr>
+        <w:t xml:space="preserve">Offset</w:t>
+      </w:r>
+    </w:p>
+    <w:p>
+      <w:pPr>
+        <w:numPr>
+          <w:ilvl w:val="0"/>
+          <w:numId w:val="1058"/>
+        </w:numPr>
+        <w:pStyle w:val="Compact"/>
+      </w:pPr>
+      <w:r>
+        <w:t xml:space="preserve">O comando</w:t>
+      </w:r>
+      <w:r>
+        <w:t xml:space="preserve"> </w:t>
+      </w:r>
+      <w:r>
+        <w:rPr>
+          <w:rStyle w:val="VerbatimChar"/>
+        </w:rPr>
+        <w:t xml:space="preserve">Offset</w:t>
+      </w:r>
+      <w:r>
+        <w:t xml:space="preserve"> </w:t>
+      </w:r>
+      <w:r>
+        <w:t xml:space="preserve">movimenta o cursor da célula ativa, em determinada coordenada.</w:t>
+      </w:r>
+      <w:r>
+        <w:br/>
+      </w:r>
+    </w:p>
+    <w:p>
+      <w:r>
+        <w:br w:type="page"/>
+      </w:r>
+    </w:p>
+    <w:bookmarkEnd w:id="89"/>
+    <w:bookmarkEnd w:id="90"/>
+    <w:bookmarkStart w:id="98" w:name="meu-primeiro-programa-vba"/>
+    <w:p>
+      <w:pPr>
+        <w:pStyle w:val="Heading2"/>
+      </w:pPr>
+      <w:r>
+        <w:rPr>
+          <w:rStyle w:val="SectionNumber"/>
+        </w:rPr>
+        <w:t xml:space="preserve">2.10</w:t>
+      </w:r>
+      <w:r>
+        <w:tab/>
+      </w:r>
+      <w:r>
+        <w:t xml:space="preserve">Meu primeiro programa VBA</w:t>
+      </w:r>
+    </w:p>
+    <w:bookmarkStart w:id="97" w:name="caixa-de-diálogo"/>
+    <w:p>
+      <w:pPr>
+        <w:pStyle w:val="Heading3"/>
+      </w:pPr>
+      <w:r>
+        <w:rPr>
+          <w:rStyle w:val="SectionNumber"/>
+        </w:rPr>
+        <w:t xml:space="preserve">2.10.1</w:t>
+      </w:r>
+      <w:r>
+        <w:tab/>
+      </w:r>
+      <w:r>
+        <w:t xml:space="preserve">Caixa de Diálogo</w:t>
+      </w:r>
+    </w:p>
+    <w:p>
+      <w:pPr>
+        <w:numPr>
+          <w:ilvl w:val="0"/>
+          <w:numId w:val="1059"/>
+        </w:numPr>
+        <w:pStyle w:val="Compact"/>
+      </w:pPr>
+      <w:r>
+        <w:t xml:space="preserve">No VBA, para exibir uma caixa de diálogo usamos a função</w:t>
+      </w:r>
+      <w:r>
+        <w:t xml:space="preserve"> </w:t>
+      </w:r>
+      <w:r>
+        <w:rPr>
+          <w:rStyle w:val="VerbatimChar"/>
+        </w:rPr>
+        <w:t xml:space="preserve">MsgBox</w:t>
+      </w:r>
+      <w:r>
+        <w:t xml:space="preserve">.</w:t>
+      </w:r>
+      <w:r>
+        <w:br/>
+      </w:r>
+    </w:p>
+    <w:p>
+      <w:pPr>
+        <w:pStyle w:val="CaptionedFigure"/>
+      </w:pPr>
+      <w:r>
+        <w:drawing>
+          <wp:inline>
+            <wp:extent cx="3200400" cy="1696095"/>
+            <wp:effectExtent b="0" l="0" r="0" t="0"/>
+            <wp:docPr descr="Caixa de diálogo." title="" id="92" name="Picture"/>
+            <a:graphic>
+              <a:graphicData uri="http://schemas.openxmlformats.org/drawingml/2006/picture">
+                <pic:pic>
+                  <pic:nvPicPr>
+                    <pic:cNvPr descr="Imagens\Macros\Caixa_de_dialogo.png" id="93" name="Picture"/>
+                    <pic:cNvPicPr>
+                      <a:picLocks noChangeArrowheads="1" noChangeAspect="1"/>
+                    </pic:cNvPicPr>
+                  </pic:nvPicPr>
+                  <pic:blipFill>
+                    <a:blip r:embed="rId91"/>
                     <a:stretch>
                       <a:fillRect/>
                     </a:stretch>
@@ -5190,18 +5496,18 @@
           <wp:inline>
             <wp:extent cx="3200400" cy="2374038"/>
             <wp:effectExtent b="0" l="0" r="0" t="0"/>
-            <wp:docPr descr="Programa VBA para criação de caixa de diálogo." title="" id="92" name="Picture"/>
+            <wp:docPr descr="Programa VBA para criação de caixa de diálogo." title="" id="95" name="Picture"/>
             <a:graphic>
               <a:graphicData uri="http://schemas.openxmlformats.org/drawingml/2006/picture">
                 <pic:pic>
                   <pic:nvPicPr>
-                    <pic:cNvPr descr="Imagens\Macros\MsgBox_VBA.png" id="93" name="Picture"/>
+                    <pic:cNvPr descr="Imagens\Macros\MsgBox_VBA.png" id="96" name="Picture"/>
                     <pic:cNvPicPr>
                       <a:picLocks noChangeArrowheads="1" noChangeAspect="1"/>
                     </pic:cNvPicPr>
                   </pic:nvPicPr>
                   <pic:blipFill>
-                    <a:blip r:embed="rId91"/>
+                    <a:blip r:embed="rId94"/>
                     <a:stretch>
                       <a:fillRect/>
                     </a:stretch>
@@ -5240,7 +5546,7 @@
       <w:pPr>
         <w:numPr>
           <w:ilvl w:val="0"/>
-          <w:numId w:val="1056"/>
+          <w:numId w:val="1060"/>
         </w:numPr>
       </w:pPr>
       <w:r>
@@ -5288,9 +5594,9 @@
         <w:br w:type="page"/>
       </w:r>
     </w:p>
-    <w:bookmarkEnd w:id="94"/>
-    <w:bookmarkEnd w:id="95"/>
-    <w:bookmarkEnd w:id="96"/>
+    <w:bookmarkEnd w:id="97"/>
+    <w:bookmarkEnd w:id="98"/>
+    <w:bookmarkEnd w:id="99"/>
     <w:sectPr/>
   </w:body>
 </w:document>
@@ -5978,6 +6284,18 @@
     <w:abstractNumId w:val="991"/>
   </w:num>
   <w:num w:numId="1056">
+    <w:abstractNumId w:val="991"/>
+  </w:num>
+  <w:num w:numId="1057">
+    <w:abstractNumId w:val="991"/>
+  </w:num>
+  <w:num w:numId="1058">
+    <w:abstractNumId w:val="991"/>
+  </w:num>
+  <w:num w:numId="1059">
+    <w:abstractNumId w:val="991"/>
+  </w:num>
+  <w:num w:numId="1060">
     <w:abstractNumId w:val="991"/>
   </w:num>
 </w:numbering>

</xml_diff>

<commit_message>
Macro relativa e Macro absoluta - Função Offset
</commit_message>
<xml_diff>
--- a/VBA.docx
+++ b/VBA.docx
@@ -79,7 +79,7 @@
         <w:pStyle w:val="Date"/>
       </w:pPr>
       <w:r>
-        <w:t xml:space="preserve">27</w:t>
+        <w:t xml:space="preserve">28</w:t>
       </w:r>
       <w:r>
         <w:t xml:space="preserve"> </w:t>
@@ -181,7 +181,7 @@
       </w:r>
     </w:p>
     <w:bookmarkEnd w:id="20"/>
-    <w:bookmarkStart w:id="99" w:name="macros"/>
+    <w:bookmarkStart w:id="105" w:name="macros"/>
     <w:p>
       <w:pPr>
         <w:pStyle w:val="Heading1"/>
@@ -4951,7 +4951,7 @@
     </w:p>
     <w:bookmarkEnd w:id="81"/>
     <w:bookmarkEnd w:id="82"/>
-    <w:bookmarkStart w:id="90" w:name="Xc5610f27d5a398391e821eb0521d3f04f8ddaed"/>
+    <w:bookmarkStart w:id="96" w:name="Xc5610f27d5a398391e821eb0521d3f04f8ddaed"/>
     <w:p>
       <w:pPr>
         <w:pStyle w:val="Heading2"/>
@@ -5292,7 +5292,7 @@
       </w:r>
     </w:p>
     <w:bookmarkEnd w:id="87"/>
-    <w:bookmarkStart w:id="88" w:name="depuração"/>
+    <w:bookmarkStart w:id="88" w:name="offset"/>
     <w:p>
       <w:pPr>
         <w:pStyle w:val="Heading3"/>
@@ -5302,25 +5302,6 @@
           <w:rStyle w:val="SectionNumber"/>
         </w:rPr>
         <w:t xml:space="preserve">2.9.3</w:t>
-      </w:r>
-      <w:r>
-        <w:tab/>
-      </w:r>
-      <w:r>
-        <w:t xml:space="preserve">Depuração</w:t>
-      </w:r>
-    </w:p>
-    <w:bookmarkEnd w:id="88"/>
-    <w:bookmarkStart w:id="89" w:name="offset"/>
-    <w:p>
-      <w:pPr>
-        <w:pStyle w:val="Heading3"/>
-      </w:pPr>
-      <w:r>
-        <w:rPr>
-          <w:rStyle w:val="SectionNumber"/>
-        </w:rPr>
-        <w:t xml:space="preserve">2.9.4</w:t>
       </w:r>
       <w:r>
         <w:tab/>
@@ -5356,53 +5337,86 @@
         <w:t xml:space="preserve"> </w:t>
       </w:r>
       <w:r>
-        <w:t xml:space="preserve">movimenta o cursor da célula ativa, em determinada coordenada.</w:t>
-      </w:r>
-      <w:r>
-        <w:br/>
-      </w:r>
-    </w:p>
-    <w:p>
-      <w:r>
-        <w:br w:type="page"/>
-      </w:r>
-    </w:p>
-    <w:bookmarkEnd w:id="89"/>
-    <w:bookmarkEnd w:id="90"/>
-    <w:bookmarkStart w:id="98" w:name="meu-primeiro-programa-vba"/>
-    <w:p>
-      <w:pPr>
-        <w:pStyle w:val="Heading2"/>
+        <w:t xml:space="preserve">movimenta o cursor da célula ativa, em determinada coordenada (linha, coluna).</w:t>
+      </w:r>
+      <w:r>
+        <w:br/>
+      </w:r>
+      <w:r>
+        <w:rPr>
+          <w:rStyle w:val="VerbatimChar"/>
+        </w:rPr>
+        <w:t xml:space="preserve">ActiveCell.Offset(-4, -3).Select</w:t>
+      </w:r>
+      <w:r>
+        <w:br/>
+      </w:r>
+    </w:p>
+    <w:p>
+      <w:pPr>
+        <w:numPr>
+          <w:ilvl w:val="0"/>
+          <w:numId w:val="1058"/>
+        </w:numPr>
+        <w:pStyle w:val="Compact"/>
+      </w:pPr>
+      <w:r>
+        <w:t xml:space="preserve">Coordenadas negativas movem o cursor para cima e para esquerda.</w:t>
+      </w:r>
+      <w:r>
+        <w:br/>
+      </w:r>
+      <w:r>
+        <w:rPr>
+          <w:rStyle w:val="VerbatimChar"/>
+        </w:rPr>
+        <w:t xml:space="preserve">ActiveCell.Offset(-4, -3).Select</w:t>
+      </w:r>
+      <w:r>
+        <w:br/>
+      </w:r>
+    </w:p>
+    <w:p>
+      <w:pPr>
+        <w:numPr>
+          <w:ilvl w:val="0"/>
+          <w:numId w:val="1058"/>
+        </w:numPr>
+        <w:pStyle w:val="Compact"/>
+      </w:pPr>
+      <w:r>
+        <w:t xml:space="preserve">Coordenadas positivas movem o cursor para baixo e para direita.</w:t>
+      </w:r>
+      <w:r>
+        <w:br/>
+      </w:r>
+      <w:r>
+        <w:rPr>
+          <w:rStyle w:val="VerbatimChar"/>
+        </w:rPr>
+        <w:t xml:space="preserve">ActiveCell.Offset(1, 2).Select</w:t>
+      </w:r>
+      <w:r>
+        <w:br/>
+      </w:r>
+    </w:p>
+    <w:bookmarkEnd w:id="88"/>
+    <w:bookmarkStart w:id="95" w:name="depuração"/>
+    <w:p>
+      <w:pPr>
+        <w:pStyle w:val="Heading3"/>
       </w:pPr>
       <w:r>
         <w:rPr>
           <w:rStyle w:val="SectionNumber"/>
         </w:rPr>
-        <w:t xml:space="preserve">2.10</w:t>
+        <w:t xml:space="preserve">2.9.4</w:t>
       </w:r>
       <w:r>
         <w:tab/>
       </w:r>
       <w:r>
-        <w:t xml:space="preserve">Meu primeiro programa VBA</w:t>
-      </w:r>
-    </w:p>
-    <w:bookmarkStart w:id="97" w:name="caixa-de-diálogo"/>
-    <w:p>
-      <w:pPr>
-        <w:pStyle w:val="Heading3"/>
-      </w:pPr>
-      <w:r>
-        <w:rPr>
-          <w:rStyle w:val="SectionNumber"/>
-        </w:rPr>
-        <w:t xml:space="preserve">2.10.1</w:t>
-      </w:r>
-      <w:r>
-        <w:tab/>
-      </w:r>
-      <w:r>
-        <w:t xml:space="preserve">Caixa de Diálogo</w:t>
+        <w:t xml:space="preserve">Depuração</w:t>
       </w:r>
     </w:p>
     <w:p>
@@ -5414,7 +5428,7 @@
         <w:pStyle w:val="Compact"/>
       </w:pPr>
       <w:r>
-        <w:t xml:space="preserve">No VBA, para exibir uma caixa de diálogo usamos a função</w:t>
+        <w:t xml:space="preserve">Para executar uma Macro atraves da janela de VBA, podemos usar o</w:t>
       </w:r>
       <w:r>
         <w:t xml:space="preserve"> </w:t>
@@ -5423,10 +5437,10 @@
         <w:rPr>
           <w:rStyle w:val="VerbatimChar"/>
         </w:rPr>
-        <w:t xml:space="preserve">MsgBox</w:t>
-      </w:r>
-      <w:r>
-        <w:t xml:space="preserve">.</w:t>
+        <w:t xml:space="preserve">F5</w:t>
+      </w:r>
+      <w:r>
+        <w:t xml:space="preserve">, ou o botão continuar na barra superior da janele (seta de execução). Basta deixar o cursor dentro do código que deverá ser executado.</w:t>
       </w:r>
       <w:r>
         <w:br/>
@@ -5439,20 +5453,215 @@
       <w:r>
         <w:drawing>
           <wp:inline>
-            <wp:extent cx="3200400" cy="1696095"/>
+            <wp:extent cx="1600200" cy="1778872"/>
             <wp:effectExtent b="0" l="0" r="0" t="0"/>
-            <wp:docPr descr="Caixa de diálogo." title="" id="92" name="Picture"/>
+            <wp:docPr descr="Executar código VBA." title="" id="90" name="Picture"/>
             <a:graphic>
               <a:graphicData uri="http://schemas.openxmlformats.org/drawingml/2006/picture">
                 <pic:pic>
                   <pic:nvPicPr>
-                    <pic:cNvPr descr="Imagens\Macros\Caixa_de_dialogo.png" id="93" name="Picture"/>
+                    <pic:cNvPr descr="Imagens\Macros\Executar_codigo_VBA.png" id="91" name="Picture"/>
                     <pic:cNvPicPr>
                       <a:picLocks noChangeArrowheads="1" noChangeAspect="1"/>
                     </pic:cNvPicPr>
                   </pic:nvPicPr>
                   <pic:blipFill>
-                    <a:blip r:embed="rId91"/>
+                    <a:blip r:embed="rId89"/>
+                    <a:stretch>
+                      <a:fillRect/>
+                    </a:stretch>
+                  </pic:blipFill>
+                  <pic:spPr bwMode="auto">
+                    <a:xfrm>
+                      <a:off x="0" y="0"/>
+                      <a:ext cx="1600200" cy="1778872"/>
+                    </a:xfrm>
+                    <a:prstGeom prst="rect">
+                      <a:avLst/>
+                    </a:prstGeom>
+                    <a:noFill/>
+                    <a:ln w="9525">
+                      <a:noFill/>
+                      <a:headEnd/>
+                      <a:tailEnd/>
+                    </a:ln>
+                  </pic:spPr>
+                </pic:pic>
+              </a:graphicData>
+            </a:graphic>
+          </wp:inline>
+        </w:drawing>
+      </w:r>
+    </w:p>
+    <w:p>
+      <w:pPr>
+        <w:pStyle w:val="ImageCaption"/>
+      </w:pPr>
+      <w:r>
+        <w:t xml:space="preserve">Executar código VBA.</w:t>
+      </w:r>
+    </w:p>
+    <w:p>
+      <w:pPr>
+        <w:numPr>
+          <w:ilvl w:val="0"/>
+          <w:numId w:val="1060"/>
+        </w:numPr>
+        <w:pStyle w:val="Compact"/>
+      </w:pPr>
+      <w:r>
+        <w:t xml:space="preserve">Caso ocorra algum erro, podemos pedir para depurar o código atrás da linha que ocasionou/desencadeou o erro. A linha do erro é destacada.</w:t>
+      </w:r>
+      <w:r>
+        <w:br/>
+      </w:r>
+    </w:p>
+    <w:p>
+      <w:pPr>
+        <w:pStyle w:val="CaptionedFigure"/>
+      </w:pPr>
+      <w:r>
+        <w:drawing>
+          <wp:inline>
+            <wp:extent cx="1600200" cy="979634"/>
+            <wp:effectExtent b="0" l="0" r="0" t="0"/>
+            <wp:docPr descr="Depuração de código atrás de linha com erro." title="" id="93" name="Picture"/>
+            <a:graphic>
+              <a:graphicData uri="http://schemas.openxmlformats.org/drawingml/2006/picture">
+                <pic:pic>
+                  <pic:nvPicPr>
+                    <pic:cNvPr descr="Imagens\Macros\Depurar.png" id="94" name="Picture"/>
+                    <pic:cNvPicPr>
+                      <a:picLocks noChangeArrowheads="1" noChangeAspect="1"/>
+                    </pic:cNvPicPr>
+                  </pic:nvPicPr>
+                  <pic:blipFill>
+                    <a:blip r:embed="rId92"/>
+                    <a:stretch>
+                      <a:fillRect/>
+                    </a:stretch>
+                  </pic:blipFill>
+                  <pic:spPr bwMode="auto">
+                    <a:xfrm>
+                      <a:off x="0" y="0"/>
+                      <a:ext cx="1600200" cy="979634"/>
+                    </a:xfrm>
+                    <a:prstGeom prst="rect">
+                      <a:avLst/>
+                    </a:prstGeom>
+                    <a:noFill/>
+                    <a:ln w="9525">
+                      <a:noFill/>
+                      <a:headEnd/>
+                      <a:tailEnd/>
+                    </a:ln>
+                  </pic:spPr>
+                </pic:pic>
+              </a:graphicData>
+            </a:graphic>
+          </wp:inline>
+        </w:drawing>
+      </w:r>
+    </w:p>
+    <w:p>
+      <w:pPr>
+        <w:pStyle w:val="ImageCaption"/>
+      </w:pPr>
+      <w:r>
+        <w:t xml:space="preserve">Depuração de código atrás de linha com erro.</w:t>
+      </w:r>
+    </w:p>
+    <w:p>
+      <w:r>
+        <w:br w:type="page"/>
+      </w:r>
+    </w:p>
+    <w:bookmarkEnd w:id="95"/>
+    <w:bookmarkEnd w:id="96"/>
+    <w:bookmarkStart w:id="104" w:name="meu-primeiro-programa-vba"/>
+    <w:p>
+      <w:pPr>
+        <w:pStyle w:val="Heading2"/>
+      </w:pPr>
+      <w:r>
+        <w:rPr>
+          <w:rStyle w:val="SectionNumber"/>
+        </w:rPr>
+        <w:t xml:space="preserve">2.10</w:t>
+      </w:r>
+      <w:r>
+        <w:tab/>
+      </w:r>
+      <w:r>
+        <w:t xml:space="preserve">Meu primeiro programa VBA</w:t>
+      </w:r>
+    </w:p>
+    <w:bookmarkStart w:id="103" w:name="caixa-de-diálogo"/>
+    <w:p>
+      <w:pPr>
+        <w:pStyle w:val="Heading3"/>
+      </w:pPr>
+      <w:r>
+        <w:rPr>
+          <w:rStyle w:val="SectionNumber"/>
+        </w:rPr>
+        <w:t xml:space="preserve">2.10.1</w:t>
+      </w:r>
+      <w:r>
+        <w:tab/>
+      </w:r>
+      <w:r>
+        <w:t xml:space="preserve">Caixa de Diálogo</w:t>
+      </w:r>
+    </w:p>
+    <w:p>
+      <w:pPr>
+        <w:numPr>
+          <w:ilvl w:val="0"/>
+          <w:numId w:val="1061"/>
+        </w:numPr>
+        <w:pStyle w:val="Compact"/>
+      </w:pPr>
+      <w:r>
+        <w:t xml:space="preserve">No VBA, para exibir uma caixa de diálogo usamos a função</w:t>
+      </w:r>
+      <w:r>
+        <w:t xml:space="preserve"> </w:t>
+      </w:r>
+      <w:r>
+        <w:rPr>
+          <w:rStyle w:val="VerbatimChar"/>
+        </w:rPr>
+        <w:t xml:space="preserve">MsgBox</w:t>
+      </w:r>
+      <w:r>
+        <w:t xml:space="preserve">.</w:t>
+      </w:r>
+      <w:r>
+        <w:br/>
+      </w:r>
+    </w:p>
+    <w:p>
+      <w:pPr>
+        <w:pStyle w:val="CaptionedFigure"/>
+      </w:pPr>
+      <w:r>
+        <w:drawing>
+          <wp:inline>
+            <wp:extent cx="3200400" cy="1696095"/>
+            <wp:effectExtent b="0" l="0" r="0" t="0"/>
+            <wp:docPr descr="Caixa de diálogo." title="" id="98" name="Picture"/>
+            <a:graphic>
+              <a:graphicData uri="http://schemas.openxmlformats.org/drawingml/2006/picture">
+                <pic:pic>
+                  <pic:nvPicPr>
+                    <pic:cNvPr descr="Imagens\Macros\Caixa_de_dialogo.png" id="99" name="Picture"/>
+                    <pic:cNvPicPr>
+                      <a:picLocks noChangeArrowheads="1" noChangeAspect="1"/>
+                    </pic:cNvPicPr>
+                  </pic:nvPicPr>
+                  <pic:blipFill>
+                    <a:blip r:embed="rId97"/>
                     <a:stretch>
                       <a:fillRect/>
                     </a:stretch>
@@ -5496,18 +5705,18 @@
           <wp:inline>
             <wp:extent cx="3200400" cy="2374038"/>
             <wp:effectExtent b="0" l="0" r="0" t="0"/>
-            <wp:docPr descr="Programa VBA para criação de caixa de diálogo." title="" id="95" name="Picture"/>
+            <wp:docPr descr="Programa VBA para criação de caixa de diálogo." title="" id="101" name="Picture"/>
             <a:graphic>
               <a:graphicData uri="http://schemas.openxmlformats.org/drawingml/2006/picture">
                 <pic:pic>
                   <pic:nvPicPr>
-                    <pic:cNvPr descr="Imagens\Macros\MsgBox_VBA.png" id="96" name="Picture"/>
+                    <pic:cNvPr descr="Imagens\Macros\MsgBox_VBA.png" id="102" name="Picture"/>
                     <pic:cNvPicPr>
                       <a:picLocks noChangeArrowheads="1" noChangeAspect="1"/>
                     </pic:cNvPicPr>
                   </pic:nvPicPr>
                   <pic:blipFill>
-                    <a:blip r:embed="rId94"/>
+                    <a:blip r:embed="rId100"/>
                     <a:stretch>
                       <a:fillRect/>
                     </a:stretch>
@@ -5546,7 +5755,7 @@
       <w:pPr>
         <w:numPr>
           <w:ilvl w:val="0"/>
-          <w:numId w:val="1060"/>
+          <w:numId w:val="1062"/>
         </w:numPr>
       </w:pPr>
       <w:r>
@@ -5594,9 +5803,28 @@
         <w:br w:type="page"/>
       </w:r>
     </w:p>
-    <w:bookmarkEnd w:id="97"/>
-    <w:bookmarkEnd w:id="98"/>
-    <w:bookmarkEnd w:id="99"/>
+    <w:bookmarkEnd w:id="103"/>
+    <w:bookmarkEnd w:id="104"/>
+    <w:bookmarkEnd w:id="105"/>
+    <w:bookmarkStart w:id="106" w:name="desenvolvendo-primeira-ferramenta-básico"/>
+    <w:p>
+      <w:pPr>
+        <w:pStyle w:val="Heading1"/>
+      </w:pPr>
+      <w:r>
+        <w:rPr>
+          <w:rStyle w:val="SectionNumber"/>
+        </w:rPr>
+        <w:t xml:space="preserve">3</w:t>
+      </w:r>
+      <w:r>
+        <w:tab/>
+      </w:r>
+      <w:r>
+        <w:t xml:space="preserve">DESENVOLVENDO PRIMEIRA FERRAMENTA (BÁSICO)</w:t>
+      </w:r>
+    </w:p>
+    <w:bookmarkEnd w:id="106"/>
     <w:sectPr/>
   </w:body>
 </w:document>
@@ -6296,6 +6524,12 @@
     <w:abstractNumId w:val="991"/>
   </w:num>
   <w:num w:numId="1060">
+    <w:abstractNumId w:val="991"/>
+  </w:num>
+  <w:num w:numId="1061">
+    <w:abstractNumId w:val="991"/>
+  </w:num>
+  <w:num w:numId="1062">
     <w:abstractNumId w:val="991"/>
   </w:num>
 </w:numbering>

</xml_diff>

<commit_message>
Topicos - Desenvolvendo Primeira Ferramenta (Básico)
</commit_message>
<xml_diff>
--- a/VBA.docx
+++ b/VBA.docx
@@ -79,7 +79,7 @@
         <w:pStyle w:val="Date"/>
       </w:pPr>
       <w:r>
-        <w:t xml:space="preserve">28</w:t>
+        <w:t xml:space="preserve">29</w:t>
       </w:r>
       <w:r>
         <w:t xml:space="preserve"> </w:t>
@@ -5806,7 +5806,7 @@
     <w:bookmarkEnd w:id="103"/>
     <w:bookmarkEnd w:id="104"/>
     <w:bookmarkEnd w:id="105"/>
-    <w:bookmarkStart w:id="106" w:name="desenvolvendo-primeira-ferramenta-básico"/>
+    <w:bookmarkStart w:id="107" w:name="desenvolvendo-primeira-ferramenta-básico"/>
     <w:p>
       <w:pPr>
         <w:pStyle w:val="Heading1"/>
@@ -5824,7 +5824,26 @@
         <w:t xml:space="preserve">DESENVOLVENDO PRIMEIRA FERRAMENTA (BÁSICO)</w:t>
       </w:r>
     </w:p>
+    <w:bookmarkStart w:id="106" w:name="sistema-de-cadastro-de-clientes"/>
+    <w:p>
+      <w:pPr>
+        <w:pStyle w:val="Heading2"/>
+      </w:pPr>
+      <w:r>
+        <w:rPr>
+          <w:rStyle w:val="SectionNumber"/>
+        </w:rPr>
+        <w:t xml:space="preserve">3.1</w:t>
+      </w:r>
+      <w:r>
+        <w:tab/>
+      </w:r>
+      <w:r>
+        <w:t xml:space="preserve">Sistema de cadastro de clientes</w:t>
+      </w:r>
+    </w:p>
     <w:bookmarkEnd w:id="106"/>
+    <w:bookmarkEnd w:id="107"/>
     <w:sectPr/>
   </w:body>
 </w:document>

</xml_diff>

<commit_message>
Topicos - Apagar linhas de grade, títulos e barra de fórmulas e criar tabelas
</commit_message>
<xml_diff>
--- a/VBA.docx
+++ b/VBA.docx
@@ -79,13 +79,13 @@
         <w:pStyle w:val="Date"/>
       </w:pPr>
       <w:r>
-        <w:t xml:space="preserve">29</w:t>
+        <w:t xml:space="preserve">01</w:t>
       </w:r>
       <w:r>
         <w:t xml:space="preserve"> </w:t>
       </w:r>
       <w:r>
-        <w:t xml:space="preserve">fevereiro</w:t>
+        <w:t xml:space="preserve">março</w:t>
       </w:r>
       <w:r>
         <w:t xml:space="preserve"> </w:t>
@@ -5806,7 +5806,7 @@
     <w:bookmarkEnd w:id="103"/>
     <w:bookmarkEnd w:id="104"/>
     <w:bookmarkEnd w:id="105"/>
-    <w:bookmarkStart w:id="107" w:name="desenvolvendo-primeira-ferramenta-básico"/>
+    <w:bookmarkStart w:id="112" w:name="desenvolvendo-primeira-ferramenta-básico"/>
     <w:p>
       <w:pPr>
         <w:pStyle w:val="Heading1"/>
@@ -5824,7 +5824,7 @@
         <w:t xml:space="preserve">DESENVOLVENDO PRIMEIRA FERRAMENTA (BÁSICO)</w:t>
       </w:r>
     </w:p>
-    <w:bookmarkStart w:id="106" w:name="sistema-de-cadastro-de-clientes"/>
+    <w:bookmarkStart w:id="111" w:name="sistema-de-cadastro-de-clientes"/>
     <w:p>
       <w:pPr>
         <w:pStyle w:val="Heading2"/>
@@ -5842,8 +5842,103 @@
         <w:t xml:space="preserve">Sistema de cadastro de clientes</w:t>
       </w:r>
     </w:p>
+    <w:bookmarkStart w:id="109" w:name="X642830468f5d6c480e15942165fbb65a08fcd6c"/>
+    <w:p>
+      <w:pPr>
+        <w:pStyle w:val="Heading3"/>
+      </w:pPr>
+      <w:r>
+        <w:rPr>
+          <w:rStyle w:val="SectionNumber"/>
+        </w:rPr>
+        <w:t xml:space="preserve">3.1.1</w:t>
+      </w:r>
+      <w:r>
+        <w:tab/>
+      </w:r>
+      <w:r>
+        <w:t xml:space="preserve">Apagar linhas de grade, barra de fórmulas e títulos</w:t>
+      </w:r>
+    </w:p>
+    <w:bookmarkStart w:id="106" w:name="apagando-linhas-de-grade"/>
+    <w:p>
+      <w:pPr>
+        <w:pStyle w:val="Heading4"/>
+      </w:pPr>
+      <w:r>
+        <w:rPr>
+          <w:rStyle w:val="SectionNumber"/>
+        </w:rPr>
+        <w:t xml:space="preserve">3.1.1.1</w:t>
+      </w:r>
+      <w:r>
+        <w:tab/>
+      </w:r>
+      <w:r>
+        <w:t xml:space="preserve">Apagando linhas de grade</w:t>
+      </w:r>
+    </w:p>
     <w:bookmarkEnd w:id="106"/>
+    <w:bookmarkStart w:id="107" w:name="apagando-barra-de-fórmulas"/>
+    <w:p>
+      <w:pPr>
+        <w:pStyle w:val="Heading4"/>
+      </w:pPr>
+      <w:r>
+        <w:rPr>
+          <w:rStyle w:val="SectionNumber"/>
+        </w:rPr>
+        <w:t xml:space="preserve">3.1.1.2</w:t>
+      </w:r>
+      <w:r>
+        <w:tab/>
+      </w:r>
+      <w:r>
+        <w:t xml:space="preserve">Apagando barra de fórmulas</w:t>
+      </w:r>
+    </w:p>
     <w:bookmarkEnd w:id="107"/>
+    <w:bookmarkStart w:id="108" w:name="apagando-títulos"/>
+    <w:p>
+      <w:pPr>
+        <w:pStyle w:val="Heading4"/>
+      </w:pPr>
+      <w:r>
+        <w:rPr>
+          <w:rStyle w:val="SectionNumber"/>
+        </w:rPr>
+        <w:t xml:space="preserve">3.1.1.3</w:t>
+      </w:r>
+      <w:r>
+        <w:tab/>
+      </w:r>
+      <w:r>
+        <w:t xml:space="preserve">Apagando títulos</w:t>
+      </w:r>
+    </w:p>
+    <w:bookmarkEnd w:id="108"/>
+    <w:bookmarkEnd w:id="109"/>
+    <w:bookmarkStart w:id="110" w:name="criar-tabela"/>
+    <w:p>
+      <w:pPr>
+        <w:pStyle w:val="Heading3"/>
+      </w:pPr>
+      <w:r>
+        <w:rPr>
+          <w:rStyle w:val="SectionNumber"/>
+        </w:rPr>
+        <w:t xml:space="preserve">3.1.2</w:t>
+      </w:r>
+      <w:r>
+        <w:tab/>
+      </w:r>
+      <w:r>
+        <w:t xml:space="preserve">Criar tabela</w:t>
+      </w:r>
+    </w:p>
+    <w:bookmarkEnd w:id="110"/>
+    <w:bookmarkEnd w:id="111"/>
+    <w:bookmarkEnd w:id="112"/>
     <w:sectPr/>
   </w:body>
 </w:document>

</xml_diff>

<commit_message>
Atualização principais tópicos - Tabela cadastro de clientes
</commit_message>
<xml_diff>
--- a/VBA.docx
+++ b/VBA.docx
@@ -79,7 +79,7 @@
         <w:pStyle w:val="Date"/>
       </w:pPr>
       <w:r>
-        <w:t xml:space="preserve">01</w:t>
+        <w:t xml:space="preserve">06</w:t>
       </w:r>
       <w:r>
         <w:t xml:space="preserve"> </w:t>
@@ -5806,7 +5806,7 @@
     <w:bookmarkEnd w:id="103"/>
     <w:bookmarkEnd w:id="104"/>
     <w:bookmarkEnd w:id="105"/>
-    <w:bookmarkStart w:id="112" w:name="desenvolvendo-primeira-ferramenta-básico"/>
+    <w:bookmarkStart w:id="114" w:name="desenvolvendo-primeira-ferramenta-básico"/>
     <w:p>
       <w:pPr>
         <w:pStyle w:val="Heading1"/>
@@ -5824,7 +5824,7 @@
         <w:t xml:space="preserve">DESENVOLVENDO PRIMEIRA FERRAMENTA (BÁSICO)</w:t>
       </w:r>
     </w:p>
-    <w:bookmarkStart w:id="111" w:name="sistema-de-cadastro-de-clientes"/>
+    <w:bookmarkStart w:id="113" w:name="sistema-de-cadastro-de-clientes"/>
     <w:p>
       <w:pPr>
         <w:pStyle w:val="Heading2"/>
@@ -5937,8 +5937,46 @@
       </w:r>
     </w:p>
     <w:bookmarkEnd w:id="110"/>
+    <w:bookmarkStart w:id="111" w:name="trancar-tabela"/>
+    <w:p>
+      <w:pPr>
+        <w:pStyle w:val="Heading3"/>
+      </w:pPr>
+      <w:r>
+        <w:rPr>
+          <w:rStyle w:val="SectionNumber"/>
+        </w:rPr>
+        <w:t xml:space="preserve">3.1.3</w:t>
+      </w:r>
+      <w:r>
+        <w:tab/>
+      </w:r>
+      <w:r>
+        <w:t xml:space="preserve">Trancar tabela</w:t>
+      </w:r>
+    </w:p>
     <w:bookmarkEnd w:id="111"/>
+    <w:bookmarkStart w:id="112" w:name="atribuir-macro-num-botão"/>
+    <w:p>
+      <w:pPr>
+        <w:pStyle w:val="Heading3"/>
+      </w:pPr>
+      <w:r>
+        <w:rPr>
+          <w:rStyle w:val="SectionNumber"/>
+        </w:rPr>
+        <w:t xml:space="preserve">3.1.4</w:t>
+      </w:r>
+      <w:r>
+        <w:tab/>
+      </w:r>
+      <w:r>
+        <w:t xml:space="preserve">Atribuir Macro num botão</w:t>
+      </w:r>
+    </w:p>
     <w:bookmarkEnd w:id="112"/>
+    <w:bookmarkEnd w:id="113"/>
+    <w:bookmarkEnd w:id="114"/>
     <w:sectPr/>
   </w:body>
 </w:document>

</xml_diff>

<commit_message>
Atribuir macro a botão e apagar/omitir linhas de grade, barra de fórmulas e títulos
</commit_message>
<xml_diff>
--- a/VBA.docx
+++ b/VBA.docx
@@ -79,7 +79,7 @@
         <w:pStyle w:val="Date"/>
       </w:pPr>
       <w:r>
-        <w:t xml:space="preserve">07</w:t>
+        <w:t xml:space="preserve">10</w:t>
       </w:r>
       <w:r>
         <w:t xml:space="preserve"> </w:t>
@@ -5806,7 +5806,7 @@
     <w:bookmarkEnd w:id="103"/>
     <w:bookmarkEnd w:id="104"/>
     <w:bookmarkEnd w:id="105"/>
-    <w:bookmarkStart w:id="120" w:name="desenvolvendo-primeira-ferramenta-básico"/>
+    <w:bookmarkStart w:id="117" w:name="desenvolvendo-primeira-ferramenta-básico"/>
     <w:p>
       <w:pPr>
         <w:pStyle w:val="Heading1"/>
@@ -5824,7 +5824,7 @@
         <w:t xml:space="preserve">DESENVOLVENDO PRIMEIRA FERRAMENTA (BÁSICO)</w:t>
       </w:r>
     </w:p>
-    <w:bookmarkStart w:id="119" w:name="sistema-de-cadastro-de-clientes"/>
+    <w:bookmarkStart w:id="116" w:name="sistema-de-cadastro-de-clientes"/>
     <w:p>
       <w:pPr>
         <w:pStyle w:val="Heading2"/>
@@ -5842,7 +5842,7 @@
         <w:t xml:space="preserve">Sistema de cadastro de clientes</w:t>
       </w:r>
     </w:p>
-    <w:bookmarkStart w:id="109" w:name="X642830468f5d6c480e15942165fbb65a08fcd6c"/>
+    <w:bookmarkStart w:id="106" w:name="X642830468f5d6c480e15942165fbb65a08fcd6c"/>
     <w:p>
       <w:pPr>
         <w:pStyle w:val="Heading3"/>
@@ -5858,106 +5858,6 @@
       </w:r>
       <w:r>
         <w:t xml:space="preserve">Apagar linhas de grade, barra de fórmulas e títulos</w:t>
-      </w:r>
-    </w:p>
-    <w:bookmarkStart w:id="106" w:name="apagando-linhas-de-grade"/>
-    <w:p>
-      <w:pPr>
-        <w:pStyle w:val="Heading4"/>
-      </w:pPr>
-      <w:r>
-        <w:rPr>
-          <w:rStyle w:val="SectionNumber"/>
-        </w:rPr>
-        <w:t xml:space="preserve">3.1.1.1</w:t>
-      </w:r>
-      <w:r>
-        <w:tab/>
-      </w:r>
-      <w:r>
-        <w:t xml:space="preserve">Apagando linhas de grade</w:t>
-      </w:r>
-    </w:p>
-    <w:bookmarkEnd w:id="106"/>
-    <w:bookmarkStart w:id="107" w:name="apagando-barra-de-fórmulas"/>
-    <w:p>
-      <w:pPr>
-        <w:pStyle w:val="Heading4"/>
-      </w:pPr>
-      <w:r>
-        <w:rPr>
-          <w:rStyle w:val="SectionNumber"/>
-        </w:rPr>
-        <w:t xml:space="preserve">3.1.1.2</w:t>
-      </w:r>
-      <w:r>
-        <w:tab/>
-      </w:r>
-      <w:r>
-        <w:t xml:space="preserve">Apagando barra de fórmulas</w:t>
-      </w:r>
-    </w:p>
-    <w:bookmarkEnd w:id="107"/>
-    <w:bookmarkStart w:id="108" w:name="apagando-títulos"/>
-    <w:p>
-      <w:pPr>
-        <w:pStyle w:val="Heading4"/>
-      </w:pPr>
-      <w:r>
-        <w:rPr>
-          <w:rStyle w:val="SectionNumber"/>
-        </w:rPr>
-        <w:t xml:space="preserve">3.1.1.3</w:t>
-      </w:r>
-      <w:r>
-        <w:tab/>
-      </w:r>
-      <w:r>
-        <w:t xml:space="preserve">Apagando títulos</w:t>
-      </w:r>
-    </w:p>
-    <w:bookmarkEnd w:id="108"/>
-    <w:bookmarkEnd w:id="109"/>
-    <w:bookmarkStart w:id="110" w:name="criar-tabela"/>
-    <w:p>
-      <w:pPr>
-        <w:pStyle w:val="Heading3"/>
-      </w:pPr>
-      <w:r>
-        <w:rPr>
-          <w:rStyle w:val="SectionNumber"/>
-        </w:rPr>
-        <w:t xml:space="preserve">3.1.2</w:t>
-      </w:r>
-      <w:r>
-        <w:tab/>
-      </w:r>
-      <w:r>
-        <w:t xml:space="preserve">Criar tabela</w:t>
-      </w:r>
-    </w:p>
-    <w:p>
-      <w:r>
-        <w:br w:type="page"/>
-      </w:r>
-    </w:p>
-    <w:bookmarkEnd w:id="110"/>
-    <w:bookmarkStart w:id="117" w:name="protegerbloqueartrancar-tabela"/>
-    <w:p>
-      <w:pPr>
-        <w:pStyle w:val="Heading3"/>
-      </w:pPr>
-      <w:r>
-        <w:rPr>
-          <w:rStyle w:val="SectionNumber"/>
-        </w:rPr>
-        <w:t xml:space="preserve">3.1.3</w:t>
-      </w:r>
-      <w:r>
-        <w:tab/>
-      </w:r>
-      <w:r>
-        <w:t xml:space="preserve">Proteger/Bloquear/Trancar tabela</w:t>
       </w:r>
     </w:p>
     <w:p>
@@ -5969,7 +5869,7 @@
         <w:pStyle w:val="Compact"/>
       </w:pPr>
       <w:r>
-        <w:t xml:space="preserve">É possivel para proteger a tabela, ou evitar/restringir que o usuário da planilha edite algum campo não autorizado. Podemos trancar/bloquear a planilha.</w:t>
+        <w:t xml:space="preserve">Podemos para deixar uma aba com aspecto de programa/sistema, remover/omitir informações da tabela.</w:t>
       </w:r>
       <w:r>
         <w:br/>
@@ -5984,7 +5884,7 @@
         <w:pStyle w:val="Compact"/>
       </w:pPr>
       <w:r>
-        <w:t xml:space="preserve">Para bloquear ou desbloquear a planilha:</w:t>
+        <w:t xml:space="preserve">Entre as partes que podemos omitir temos:</w:t>
       </w:r>
       <w:r>
         <w:br/>
@@ -5999,16 +5899,23 @@
         <w:pStyle w:val="Compact"/>
       </w:pPr>
       <w:r>
-        <w:t xml:space="preserve">Bloquear planilha:</w:t>
-      </w:r>
-      <w:r>
-        <w:br/>
-      </w:r>
-      <w:r>
-        <w:rPr>
-          <w:rStyle w:val="VerbatimChar"/>
-        </w:rPr>
-        <w:t xml:space="preserve">Aba Revisão &gt; Proteger planilha</w:t>
+        <w:t xml:space="preserve">Linhas de grade.</w:t>
+      </w:r>
+      <w:r>
+        <w:br/>
+      </w:r>
+      <w:r>
+        <w:rPr>
+          <w:iCs/>
+          <w:i/>
+        </w:rPr>
+        <w:t xml:space="preserve">Grid</w:t>
+      </w:r>
+      <w:r>
+        <w:t xml:space="preserve"> </w:t>
+      </w:r>
+      <w:r>
+        <w:t xml:space="preserve">da tabela que demarca as células.</w:t>
       </w:r>
       <w:r>
         <w:br/>
@@ -6023,16 +5930,28 @@
         <w:pStyle w:val="Compact"/>
       </w:pPr>
       <w:r>
-        <w:t xml:space="preserve">Desbloquear planilha:</w:t>
-      </w:r>
-      <w:r>
-        <w:br/>
-      </w:r>
-      <w:r>
-        <w:rPr>
-          <w:rStyle w:val="VerbatimChar"/>
-        </w:rPr>
-        <w:t xml:space="preserve">Aba Revisão &gt; Desproteger planilha</w:t>
+        <w:t xml:space="preserve">Barra de fórmulas.</w:t>
+      </w:r>
+      <w:r>
+        <w:br/>
+      </w:r>
+    </w:p>
+    <w:p>
+      <w:pPr>
+        <w:numPr>
+          <w:ilvl w:val="1"/>
+          <w:numId w:val="1064"/>
+        </w:numPr>
+        <w:pStyle w:val="Compact"/>
+      </w:pPr>
+      <w:r>
+        <w:t xml:space="preserve">Títulos.</w:t>
+      </w:r>
+      <w:r>
+        <w:br/>
+      </w:r>
+      <w:r>
+        <w:t xml:space="preserve">São as coordenadas do tabela, tanto da parte superior (letras), quanto a parte lateral esquerda (números).</w:t>
       </w:r>
       <w:r>
         <w:br/>
@@ -6047,7 +5966,7 @@
         <w:pStyle w:val="Compact"/>
       </w:pPr>
       <w:r>
-        <w:t xml:space="preserve">Trancar a planilha limita o usuário a ações predeterminadas:</w:t>
+        <w:t xml:space="preserve">Para apagar/omitir esses aspectos da tabela:</w:t>
       </w:r>
       <w:r>
         <w:br/>
@@ -6062,7 +5981,19 @@
         <w:pStyle w:val="Compact"/>
       </w:pPr>
       <w:r>
-        <w:t xml:space="preserve">Selecionar células bloqueadas</w:t>
+        <w:t xml:space="preserve">ir na aba</w:t>
+      </w:r>
+      <w:r>
+        <w:t xml:space="preserve"> </w:t>
+      </w:r>
+      <w:r>
+        <w:rPr>
+          <w:rStyle w:val="VerbatimChar"/>
+        </w:rPr>
+        <w:t xml:space="preserve">Exibir &gt; Mostrar</w:t>
+      </w:r>
+      <w:r>
+        <w:t xml:space="preserve">;</w:t>
       </w:r>
       <w:r>
         <w:br/>
@@ -6077,6 +6008,217 @@
         <w:pStyle w:val="Compact"/>
       </w:pPr>
       <w:r>
+        <w:t xml:space="preserve">Marcar ou desmarcar as opções:</w:t>
+      </w:r>
+      <w:r>
+        <w:br/>
+      </w:r>
+    </w:p>
+    <w:p>
+      <w:pPr>
+        <w:numPr>
+          <w:ilvl w:val="2"/>
+          <w:numId w:val="1066"/>
+        </w:numPr>
+        <w:pStyle w:val="Compact"/>
+      </w:pPr>
+      <w:r>
+        <w:t xml:space="preserve">Linhas de grade.</w:t>
+      </w:r>
+      <w:r>
+        <w:br/>
+      </w:r>
+    </w:p>
+    <w:p>
+      <w:pPr>
+        <w:numPr>
+          <w:ilvl w:val="2"/>
+          <w:numId w:val="1066"/>
+        </w:numPr>
+        <w:pStyle w:val="Compact"/>
+      </w:pPr>
+      <w:r>
+        <w:t xml:space="preserve">Barra de fórmulas.</w:t>
+      </w:r>
+      <w:r>
+        <w:br/>
+      </w:r>
+    </w:p>
+    <w:p>
+      <w:pPr>
+        <w:numPr>
+          <w:ilvl w:val="2"/>
+          <w:numId w:val="1066"/>
+        </w:numPr>
+        <w:pStyle w:val="Compact"/>
+      </w:pPr>
+      <w:r>
+        <w:t xml:space="preserve">Títulos.</w:t>
+      </w:r>
+      <w:r>
+        <w:br/>
+      </w:r>
+    </w:p>
+    <w:bookmarkEnd w:id="106"/>
+    <w:bookmarkStart w:id="107" w:name="criar-tabela"/>
+    <w:p>
+      <w:pPr>
+        <w:pStyle w:val="Heading3"/>
+      </w:pPr>
+      <w:r>
+        <w:rPr>
+          <w:rStyle w:val="SectionNumber"/>
+        </w:rPr>
+        <w:t xml:space="preserve">3.1.2</w:t>
+      </w:r>
+      <w:r>
+        <w:tab/>
+      </w:r>
+      <w:r>
+        <w:t xml:space="preserve">Criar tabela</w:t>
+      </w:r>
+    </w:p>
+    <w:p>
+      <w:r>
+        <w:br w:type="page"/>
+      </w:r>
+    </w:p>
+    <w:bookmarkEnd w:id="107"/>
+    <w:bookmarkStart w:id="114" w:name="protegerbloqueartrancar-tabela"/>
+    <w:p>
+      <w:pPr>
+        <w:pStyle w:val="Heading3"/>
+      </w:pPr>
+      <w:r>
+        <w:rPr>
+          <w:rStyle w:val="SectionNumber"/>
+        </w:rPr>
+        <w:t xml:space="preserve">3.1.3</w:t>
+      </w:r>
+      <w:r>
+        <w:tab/>
+      </w:r>
+      <w:r>
+        <w:t xml:space="preserve">Proteger/Bloquear/Trancar tabela</w:t>
+      </w:r>
+    </w:p>
+    <w:p>
+      <w:pPr>
+        <w:numPr>
+          <w:ilvl w:val="0"/>
+          <w:numId w:val="1067"/>
+        </w:numPr>
+        <w:pStyle w:val="Compact"/>
+      </w:pPr>
+      <w:r>
+        <w:t xml:space="preserve">É possivel para proteger a tabela, ou evitar/restringir que o usuário da planilha edite algum campo não autorizado. Podemos trancar/bloquear a planilha.</w:t>
+      </w:r>
+      <w:r>
+        <w:br/>
+      </w:r>
+    </w:p>
+    <w:p>
+      <w:pPr>
+        <w:numPr>
+          <w:ilvl w:val="0"/>
+          <w:numId w:val="1067"/>
+        </w:numPr>
+        <w:pStyle w:val="Compact"/>
+      </w:pPr>
+      <w:r>
+        <w:t xml:space="preserve">Para bloquear ou desbloquear a planilha:</w:t>
+      </w:r>
+      <w:r>
+        <w:br/>
+      </w:r>
+    </w:p>
+    <w:p>
+      <w:pPr>
+        <w:numPr>
+          <w:ilvl w:val="1"/>
+          <w:numId w:val="1068"/>
+        </w:numPr>
+        <w:pStyle w:val="Compact"/>
+      </w:pPr>
+      <w:r>
+        <w:t xml:space="preserve">Bloquear planilha:</w:t>
+      </w:r>
+      <w:r>
+        <w:br/>
+      </w:r>
+      <w:r>
+        <w:rPr>
+          <w:rStyle w:val="VerbatimChar"/>
+        </w:rPr>
+        <w:t xml:space="preserve">Aba Revisão &gt; Proteger planilha</w:t>
+      </w:r>
+      <w:r>
+        <w:br/>
+      </w:r>
+    </w:p>
+    <w:p>
+      <w:pPr>
+        <w:numPr>
+          <w:ilvl w:val="1"/>
+          <w:numId w:val="1068"/>
+        </w:numPr>
+        <w:pStyle w:val="Compact"/>
+      </w:pPr>
+      <w:r>
+        <w:t xml:space="preserve">Desbloquear planilha:</w:t>
+      </w:r>
+      <w:r>
+        <w:br/>
+      </w:r>
+      <w:r>
+        <w:rPr>
+          <w:rStyle w:val="VerbatimChar"/>
+        </w:rPr>
+        <w:t xml:space="preserve">Aba Revisão &gt; Desproteger planilha</w:t>
+      </w:r>
+      <w:r>
+        <w:br/>
+      </w:r>
+    </w:p>
+    <w:p>
+      <w:pPr>
+        <w:numPr>
+          <w:ilvl w:val="0"/>
+          <w:numId w:val="1067"/>
+        </w:numPr>
+        <w:pStyle w:val="Compact"/>
+      </w:pPr>
+      <w:r>
+        <w:t xml:space="preserve">Trancar a planilha limita o usuário a ações predeterminadas:</w:t>
+      </w:r>
+      <w:r>
+        <w:br/>
+      </w:r>
+    </w:p>
+    <w:p>
+      <w:pPr>
+        <w:numPr>
+          <w:ilvl w:val="1"/>
+          <w:numId w:val="1069"/>
+        </w:numPr>
+        <w:pStyle w:val="Compact"/>
+      </w:pPr>
+      <w:r>
+        <w:t xml:space="preserve">Selecionar células bloqueadas</w:t>
+      </w:r>
+      <w:r>
+        <w:br/>
+      </w:r>
+    </w:p>
+    <w:p>
+      <w:pPr>
+        <w:numPr>
+          <w:ilvl w:val="1"/>
+          <w:numId w:val="1069"/>
+        </w:numPr>
+        <w:pStyle w:val="Compact"/>
+      </w:pPr>
+      <w:r>
         <w:t xml:space="preserve">Selecionar células desbloqueadas</w:t>
       </w:r>
       <w:r>
@@ -6087,7 +6229,7 @@
       <w:pPr>
         <w:numPr>
           <w:ilvl w:val="1"/>
-          <w:numId w:val="1065"/>
+          <w:numId w:val="1069"/>
         </w:numPr>
         <w:pStyle w:val="Compact"/>
       </w:pPr>
@@ -6102,7 +6244,7 @@
       <w:pPr>
         <w:numPr>
           <w:ilvl w:val="1"/>
-          <w:numId w:val="1065"/>
+          <w:numId w:val="1069"/>
         </w:numPr>
         <w:pStyle w:val="Compact"/>
       </w:pPr>
@@ -6117,7 +6259,7 @@
       <w:pPr>
         <w:numPr>
           <w:ilvl w:val="1"/>
-          <w:numId w:val="1065"/>
+          <w:numId w:val="1069"/>
         </w:numPr>
         <w:pStyle w:val="Compact"/>
       </w:pPr>
@@ -6132,7 +6274,7 @@
       <w:pPr>
         <w:numPr>
           <w:ilvl w:val="1"/>
-          <w:numId w:val="1065"/>
+          <w:numId w:val="1069"/>
         </w:numPr>
         <w:pStyle w:val="Compact"/>
       </w:pPr>
@@ -6147,7 +6289,7 @@
       <w:pPr>
         <w:numPr>
           <w:ilvl w:val="1"/>
-          <w:numId w:val="1065"/>
+          <w:numId w:val="1069"/>
         </w:numPr>
         <w:pStyle w:val="Compact"/>
       </w:pPr>
@@ -6162,7 +6304,7 @@
       <w:pPr>
         <w:numPr>
           <w:ilvl w:val="1"/>
-          <w:numId w:val="1065"/>
+          <w:numId w:val="1069"/>
         </w:numPr>
         <w:pStyle w:val="Compact"/>
       </w:pPr>
@@ -6177,7 +6319,7 @@
       <w:pPr>
         <w:numPr>
           <w:ilvl w:val="1"/>
-          <w:numId w:val="1065"/>
+          <w:numId w:val="1069"/>
         </w:numPr>
         <w:pStyle w:val="Compact"/>
       </w:pPr>
@@ -6192,7 +6334,7 @@
       <w:pPr>
         <w:numPr>
           <w:ilvl w:val="1"/>
-          <w:numId w:val="1065"/>
+          <w:numId w:val="1069"/>
         </w:numPr>
         <w:pStyle w:val="Compact"/>
       </w:pPr>
@@ -6207,7 +6349,7 @@
       <w:pPr>
         <w:numPr>
           <w:ilvl w:val="1"/>
-          <w:numId w:val="1065"/>
+          <w:numId w:val="1069"/>
         </w:numPr>
         <w:pStyle w:val="Compact"/>
       </w:pPr>
@@ -6222,7 +6364,7 @@
       <w:pPr>
         <w:numPr>
           <w:ilvl w:val="1"/>
-          <w:numId w:val="1065"/>
+          <w:numId w:val="1069"/>
         </w:numPr>
         <w:pStyle w:val="Compact"/>
       </w:pPr>
@@ -6237,7 +6379,7 @@
       <w:pPr>
         <w:numPr>
           <w:ilvl w:val="1"/>
-          <w:numId w:val="1065"/>
+          <w:numId w:val="1069"/>
         </w:numPr>
         <w:pStyle w:val="Compact"/>
       </w:pPr>
@@ -6252,7 +6394,7 @@
       <w:pPr>
         <w:numPr>
           <w:ilvl w:val="1"/>
-          <w:numId w:val="1065"/>
+          <w:numId w:val="1069"/>
         </w:numPr>
         <w:pStyle w:val="Compact"/>
       </w:pPr>
@@ -6267,7 +6409,7 @@
       <w:pPr>
         <w:numPr>
           <w:ilvl w:val="1"/>
-          <w:numId w:val="1065"/>
+          <w:numId w:val="1069"/>
         </w:numPr>
         <w:pStyle w:val="Compact"/>
       </w:pPr>
@@ -6282,7 +6424,7 @@
       <w:pPr>
         <w:numPr>
           <w:ilvl w:val="0"/>
-          <w:numId w:val="1063"/>
+          <w:numId w:val="1067"/>
         </w:numPr>
         <w:pStyle w:val="Compact"/>
       </w:pPr>
@@ -6297,7 +6439,7 @@
       <w:pPr>
         <w:numPr>
           <w:ilvl w:val="0"/>
-          <w:numId w:val="1063"/>
+          <w:numId w:val="1067"/>
         </w:numPr>
         <w:pStyle w:val="Compact"/>
       </w:pPr>
@@ -6312,7 +6454,7 @@
       <w:pPr>
         <w:numPr>
           <w:ilvl w:val="0"/>
-          <w:numId w:val="1063"/>
+          <w:numId w:val="1067"/>
         </w:numPr>
         <w:pStyle w:val="Compact"/>
       </w:pPr>
@@ -6337,18 +6479,18 @@
           <wp:inline>
             <wp:extent cx="4267200" cy="2265907"/>
             <wp:effectExtent b="0" l="0" r="0" t="0"/>
-            <wp:docPr descr="Proteger/bloquear planilha." title="" id="112" name="Picture"/>
+            <wp:docPr descr="Proteger/bloquear planilha." title="" id="109" name="Picture"/>
             <a:graphic>
               <a:graphicData uri="http://schemas.openxmlformats.org/drawingml/2006/picture">
                 <pic:pic>
                   <pic:nvPicPr>
-                    <pic:cNvPr descr="Imagens\Macros\Bloquear_planilha.png" id="113" name="Picture"/>
+                    <pic:cNvPr descr="Imagens\Macros\Bloquear_planilha.png" id="110" name="Picture"/>
                     <pic:cNvPicPr>
                       <a:picLocks noChangeArrowheads="1" noChangeAspect="1"/>
                     </pic:cNvPicPr>
                   </pic:nvPicPr>
                   <pic:blipFill>
-                    <a:blip r:embed="rId111"/>
+                    <a:blip r:embed="rId108"/>
                     <a:stretch>
                       <a:fillRect/>
                     </a:stretch>
@@ -6392,18 +6534,18 @@
           <wp:inline>
             <wp:extent cx="1866900" cy="2656158"/>
             <wp:effectExtent b="0" l="0" r="0" t="0"/>
-            <wp:docPr descr="Opções para proteção/bloquear planilha." title="" id="115" name="Picture"/>
+            <wp:docPr descr="Opções para proteção/bloquear planilha." title="" id="112" name="Picture"/>
             <a:graphic>
               <a:graphicData uri="http://schemas.openxmlformats.org/drawingml/2006/picture">
                 <pic:pic>
                   <pic:nvPicPr>
-                    <pic:cNvPr descr="Imagens\Macros\Opcoes_trancamento_planilha.png" id="116" name="Picture"/>
+                    <pic:cNvPr descr="Imagens\Macros\Opcoes_trancamento_planilha.png" id="113" name="Picture"/>
                     <pic:cNvPicPr>
                       <a:picLocks noChangeArrowheads="1" noChangeAspect="1"/>
                     </pic:cNvPicPr>
                   </pic:nvPicPr>
                   <pic:blipFill>
-                    <a:blip r:embed="rId114"/>
+                    <a:blip r:embed="rId111"/>
                     <a:stretch>
                       <a:fillRect/>
                     </a:stretch>
@@ -6443,28 +6585,321 @@
         <w:br w:type="page"/>
       </w:r>
     </w:p>
+    <w:bookmarkEnd w:id="114"/>
+    <w:bookmarkStart w:id="115" w:name="atribuir-macro-num-botão"/>
+    <w:p>
+      <w:pPr>
+        <w:pStyle w:val="Heading3"/>
+      </w:pPr>
+      <w:r>
+        <w:rPr>
+          <w:rStyle w:val="SectionNumber"/>
+        </w:rPr>
+        <w:t xml:space="preserve">3.1.4</w:t>
+      </w:r>
+      <w:r>
+        <w:tab/>
+      </w:r>
+      <w:r>
+        <w:t xml:space="preserve">Atribuir Macro num botão</w:t>
+      </w:r>
+    </w:p>
+    <w:p>
+      <w:pPr>
+        <w:numPr>
+          <w:ilvl w:val="0"/>
+          <w:numId w:val="1070"/>
+        </w:numPr>
+        <w:pStyle w:val="Compact"/>
+      </w:pPr>
+      <w:r>
+        <w:t xml:space="preserve">Podemos atribuir uma determinada Macro a um botão.</w:t>
+      </w:r>
+      <w:r>
+        <w:br/>
+      </w:r>
+    </w:p>
+    <w:p>
+      <w:pPr>
+        <w:numPr>
+          <w:ilvl w:val="0"/>
+          <w:numId w:val="1070"/>
+        </w:numPr>
+        <w:pStyle w:val="Compact"/>
+      </w:pPr>
+      <w:r>
+        <w:t xml:space="preserve">Exemplos de útilidade de atribuição de Macro a um botão:</w:t>
+      </w:r>
+      <w:r>
+        <w:br/>
+      </w:r>
+    </w:p>
+    <w:p>
+      <w:pPr>
+        <w:numPr>
+          <w:ilvl w:val="1"/>
+          <w:numId w:val="1071"/>
+        </w:numPr>
+        <w:pStyle w:val="Compact"/>
+      </w:pPr>
+      <w:r>
+        <w:t xml:space="preserve">Limpar campos;</w:t>
+      </w:r>
+      <w:r>
+        <w:br/>
+      </w:r>
+    </w:p>
+    <w:p>
+      <w:pPr>
+        <w:numPr>
+          <w:ilvl w:val="1"/>
+          <w:numId w:val="1071"/>
+        </w:numPr>
+        <w:pStyle w:val="Compact"/>
+      </w:pPr>
+      <w:r>
+        <w:t xml:space="preserve">Cadastrar informações;</w:t>
+      </w:r>
+      <w:r>
+        <w:br/>
+      </w:r>
+      <w:r>
+        <w:t xml:space="preserve">Inserir informações de uma aba cadastral para uma tabela apropriada.</w:t>
+      </w:r>
+      <w:r>
+        <w:br/>
+      </w:r>
+    </w:p>
+    <w:p>
+      <w:pPr>
+        <w:numPr>
+          <w:ilvl w:val="1"/>
+          <w:numId w:val="1071"/>
+        </w:numPr>
+        <w:pStyle w:val="Compact"/>
+      </w:pPr>
+      <w:r>
+        <w:t xml:space="preserve">Direcinar/levar o usuário para outra tabela;</w:t>
+      </w:r>
+      <w:r>
+        <w:br/>
+      </w:r>
+    </w:p>
+    <w:p>
+      <w:pPr>
+        <w:numPr>
+          <w:ilvl w:val="0"/>
+          <w:numId w:val="1070"/>
+        </w:numPr>
+        <w:pStyle w:val="Compact"/>
+      </w:pPr>
+      <w:r>
+        <w:t xml:space="preserve">Passos para atribuir Macro num botão:</w:t>
+      </w:r>
+      <w:r>
+        <w:br/>
+      </w:r>
+    </w:p>
+    <w:p>
+      <w:pPr>
+        <w:numPr>
+          <w:ilvl w:val="1"/>
+          <w:numId w:val="1072"/>
+        </w:numPr>
+        <w:pStyle w:val="Compact"/>
+      </w:pPr>
+      <w:r>
+        <w:t xml:space="preserve">Criar um botão;</w:t>
+      </w:r>
+      <w:r>
+        <w:br/>
+      </w:r>
+    </w:p>
+    <w:p>
+      <w:pPr>
+        <w:numPr>
+          <w:ilvl w:val="1"/>
+          <w:numId w:val="1073"/>
+        </w:numPr>
+        <w:pStyle w:val="Compact"/>
+      </w:pPr>
+      <w:r>
+        <w:t xml:space="preserve">Caminho:</w:t>
+      </w:r>
+      <w:r>
+        <w:br/>
+      </w:r>
+      <w:r>
+        <w:rPr>
+          <w:rStyle w:val="VerbatimChar"/>
+        </w:rPr>
+        <w:t xml:space="preserve">Inserir &gt; Ilustrações &gt; Formas</w:t>
+      </w:r>
+      <w:r>
+        <w:br/>
+      </w:r>
+      <w:r>
+        <w:t xml:space="preserve">Desenhar botão no formato desejado.</w:t>
+      </w:r>
+      <w:r>
+        <w:br/>
+      </w:r>
+    </w:p>
+    <w:p>
+      <w:pPr>
+        <w:numPr>
+          <w:ilvl w:val="1"/>
+          <w:numId w:val="1073"/>
+        </w:numPr>
+        <w:pStyle w:val="Compact"/>
+      </w:pPr>
+      <w:r>
+        <w:t xml:space="preserve">Na aba</w:t>
+      </w:r>
+      <w:r>
+        <w:t xml:space="preserve"> </w:t>
+      </w:r>
+      <w:r>
+        <w:rPr>
+          <w:rStyle w:val="VerbatimChar"/>
+        </w:rPr>
+        <w:t xml:space="preserve">Formatar</w:t>
+      </w:r>
+      <w:r>
+        <w:t xml:space="preserve"> </w:t>
+      </w:r>
+      <w:r>
+        <w:t xml:space="preserve">podemos alterar as especificações visual do botão.</w:t>
+      </w:r>
+      <w:r>
+        <w:br/>
+      </w:r>
+    </w:p>
+    <w:p>
+      <w:pPr>
+        <w:numPr>
+          <w:ilvl w:val="1"/>
+          <w:numId w:val="1073"/>
+        </w:numPr>
+        <w:pStyle w:val="Compact"/>
+      </w:pPr>
+      <w:r>
+        <w:t xml:space="preserve">Para inserir texto no botão, clicamos dentro do botão com o botão direito do mouse e vamos na opção</w:t>
+      </w:r>
+      <w:r>
+        <w:t xml:space="preserve"> </w:t>
+      </w:r>
+      <w:r>
+        <w:rPr>
+          <w:rStyle w:val="VerbatimChar"/>
+        </w:rPr>
+        <w:t xml:space="preserve">Editar texto</w:t>
+      </w:r>
+      <w:r>
+        <w:t xml:space="preserve">.</w:t>
+      </w:r>
+      <w:r>
+        <w:br/>
+      </w:r>
+    </w:p>
+    <w:p>
+      <w:pPr>
+        <w:numPr>
+          <w:ilvl w:val="1"/>
+          <w:numId w:val="1074"/>
+        </w:numPr>
+        <w:pStyle w:val="Compact"/>
+      </w:pPr>
+      <w:r>
+        <w:t xml:space="preserve">Criar Macro;</w:t>
+      </w:r>
+      <w:r>
+        <w:br/>
+      </w:r>
+      <w:r>
+        <w:t xml:space="preserve">Gravar uma Macro com as ações que desejamos que o botão execute.</w:t>
+      </w:r>
+      <w:r>
+        <w:br/>
+      </w:r>
+    </w:p>
+    <w:p>
+      <w:pPr>
+        <w:numPr>
+          <w:ilvl w:val="1"/>
+          <w:numId w:val="1074"/>
+        </w:numPr>
+        <w:pStyle w:val="Compact"/>
+      </w:pPr>
+      <w:r>
+        <w:t xml:space="preserve">Atribuir Macro no botão.</w:t>
+      </w:r>
+      <w:r>
+        <w:br/>
+      </w:r>
+    </w:p>
+    <w:p>
+      <w:pPr>
+        <w:numPr>
+          <w:ilvl w:val="1"/>
+          <w:numId w:val="1075"/>
+        </w:numPr>
+        <w:pStyle w:val="Compact"/>
+      </w:pPr>
+      <w:r>
+        <w:t xml:space="preserve">Clicar com o botão direito do mouse sobre o botão e ir na opção</w:t>
+      </w:r>
+      <w:r>
+        <w:t xml:space="preserve"> </w:t>
+      </w:r>
+      <w:r>
+        <w:rPr>
+          <w:rStyle w:val="VerbatimChar"/>
+        </w:rPr>
+        <w:t xml:space="preserve">Atribuir macro</w:t>
+      </w:r>
+      <w:r>
+        <w:t xml:space="preserve">.</w:t>
+      </w:r>
+      <w:r>
+        <w:br/>
+      </w:r>
+    </w:p>
+    <w:p>
+      <w:pPr>
+        <w:numPr>
+          <w:ilvl w:val="1"/>
+          <w:numId w:val="1075"/>
+        </w:numPr>
+        <w:pStyle w:val="Compact"/>
+      </w:pPr>
+      <w:r>
+        <w:t xml:space="preserve">Selecionamos a Macro existente e confirmamos com</w:t>
+      </w:r>
+      <w:r>
+        <w:t xml:space="preserve"> </w:t>
+      </w:r>
+      <w:r>
+        <w:rPr>
+          <w:rStyle w:val="VerbatimChar"/>
+        </w:rPr>
+        <w:t xml:space="preserve">ok</w:t>
+      </w:r>
+      <w:r>
+        <w:t xml:space="preserve">.</w:t>
+      </w:r>
+      <w:r>
+        <w:br/>
+      </w:r>
+    </w:p>
+    <w:p>
+      <w:r>
+        <w:br w:type="page"/>
+      </w:r>
+    </w:p>
+    <w:bookmarkEnd w:id="115"/>
+    <w:bookmarkEnd w:id="116"/>
     <w:bookmarkEnd w:id="117"/>
-    <w:bookmarkStart w:id="118" w:name="atribuir-macro-num-botão"/>
-    <w:p>
-      <w:pPr>
-        <w:pStyle w:val="Heading3"/>
-      </w:pPr>
-      <w:r>
-        <w:rPr>
-          <w:rStyle w:val="SectionNumber"/>
-        </w:rPr>
-        <w:t xml:space="preserve">3.1.4</w:t>
-      </w:r>
-      <w:r>
-        <w:tab/>
-      </w:r>
-      <w:r>
-        <w:t xml:space="preserve">Atribuir Macro num botão</w:t>
-      </w:r>
-    </w:p>
-    <w:bookmarkEnd w:id="118"/>
-    <w:bookmarkEnd w:id="119"/>
-    <w:bookmarkEnd w:id="120"/>
     <w:sectPr/>
   </w:body>
 </w:document>
@@ -7179,6 +7614,90 @@
     <w:abstractNumId w:val="991"/>
   </w:num>
   <w:num w:numId="1065">
+    <w:abstractNumId w:val="991"/>
+  </w:num>
+  <w:num w:numId="1066">
+    <w:abstractNumId w:val="991"/>
+  </w:num>
+  <w:num w:numId="1067">
+    <w:abstractNumId w:val="991"/>
+  </w:num>
+  <w:num w:numId="1068">
+    <w:abstractNumId w:val="991"/>
+  </w:num>
+  <w:num w:numId="1069">
+    <w:abstractNumId w:val="991"/>
+  </w:num>
+  <w:num w:numId="1070">
+    <w:abstractNumId w:val="991"/>
+  </w:num>
+  <w:num w:numId="1071">
+    <w:abstractNumId w:val="991"/>
+  </w:num>
+  <w:num w:numId="1072">
+    <w:abstractNumId w:val="99411"/>
+    <w:lvlOverride w:ilvl="0">
+      <w:startOverride w:val="1"/>
+    </w:lvlOverride>
+    <w:lvlOverride w:ilvl="1">
+      <w:startOverride w:val="1"/>
+    </w:lvlOverride>
+    <w:lvlOverride w:ilvl="2">
+      <w:startOverride w:val="1"/>
+    </w:lvlOverride>
+    <w:lvlOverride w:ilvl="3">
+      <w:startOverride w:val="1"/>
+    </w:lvlOverride>
+    <w:lvlOverride w:ilvl="4">
+      <w:startOverride w:val="1"/>
+    </w:lvlOverride>
+    <w:lvlOverride w:ilvl="5">
+      <w:startOverride w:val="1"/>
+    </w:lvlOverride>
+    <w:lvlOverride w:ilvl="6">
+      <w:startOverride w:val="1"/>
+    </w:lvlOverride>
+    <w:lvlOverride w:ilvl="7">
+      <w:startOverride w:val="1"/>
+    </w:lvlOverride>
+    <w:lvlOverride w:ilvl="8">
+      <w:startOverride w:val="1"/>
+    </w:lvlOverride>
+  </w:num>
+  <w:num w:numId="1073">
+    <w:abstractNumId w:val="991"/>
+  </w:num>
+  <w:num w:numId="1074">
+    <w:abstractNumId w:val="99412"/>
+    <w:lvlOverride w:ilvl="0">
+      <w:startOverride w:val="2"/>
+    </w:lvlOverride>
+    <w:lvlOverride w:ilvl="1">
+      <w:startOverride w:val="2"/>
+    </w:lvlOverride>
+    <w:lvlOverride w:ilvl="2">
+      <w:startOverride w:val="2"/>
+    </w:lvlOverride>
+    <w:lvlOverride w:ilvl="3">
+      <w:startOverride w:val="2"/>
+    </w:lvlOverride>
+    <w:lvlOverride w:ilvl="4">
+      <w:startOverride w:val="2"/>
+    </w:lvlOverride>
+    <w:lvlOverride w:ilvl="5">
+      <w:startOverride w:val="2"/>
+    </w:lvlOverride>
+    <w:lvlOverride w:ilvl="6">
+      <w:startOverride w:val="2"/>
+    </w:lvlOverride>
+    <w:lvlOverride w:ilvl="7">
+      <w:startOverride w:val="2"/>
+    </w:lvlOverride>
+    <w:lvlOverride w:ilvl="8">
+      <w:startOverride w:val="2"/>
+    </w:lvlOverride>
+  </w:num>
+  <w:num w:numId="1075">
     <w:abstractNumId w:val="991"/>
   </w:num>
 </w:numbering>

</xml_diff>

<commit_message>
Imagens com e sem grid, fórmulas e títulos
</commit_message>
<xml_diff>
--- a/VBA.docx
+++ b/VBA.docx
@@ -5806,7 +5806,7 @@
     <w:bookmarkEnd w:id="103"/>
     <w:bookmarkEnd w:id="104"/>
     <w:bookmarkEnd w:id="105"/>
-    <w:bookmarkStart w:id="117" w:name="desenvolvendo-primeira-ferramenta-básico"/>
+    <w:bookmarkStart w:id="123" w:name="desenvolvendo-primeira-ferramenta-básico"/>
     <w:p>
       <w:pPr>
         <w:pStyle w:val="Heading1"/>
@@ -5824,7 +5824,7 @@
         <w:t xml:space="preserve">DESENVOLVENDO PRIMEIRA FERRAMENTA (BÁSICO)</w:t>
       </w:r>
     </w:p>
-    <w:bookmarkStart w:id="116" w:name="sistema-de-cadastro-de-clientes"/>
+    <w:bookmarkStart w:id="122" w:name="sistema-de-cadastro-de-clientes"/>
     <w:p>
       <w:pPr>
         <w:pStyle w:val="Heading2"/>
@@ -5842,7 +5842,7 @@
         <w:t xml:space="preserve">Sistema de cadastro de clientes</w:t>
       </w:r>
     </w:p>
-    <w:bookmarkStart w:id="106" w:name="X642830468f5d6c480e15942165fbb65a08fcd6c"/>
+    <w:bookmarkStart w:id="112" w:name="X642830468f5d6c480e15942165fbb65a08fcd6c"/>
     <w:p>
       <w:pPr>
         <w:pStyle w:val="Heading3"/>
@@ -6059,412 +6059,6 @@
         <w:br/>
       </w:r>
     </w:p>
-    <w:bookmarkEnd w:id="106"/>
-    <w:bookmarkStart w:id="107" w:name="criar-tabela"/>
-    <w:p>
-      <w:pPr>
-        <w:pStyle w:val="Heading3"/>
-      </w:pPr>
-      <w:r>
-        <w:rPr>
-          <w:rStyle w:val="SectionNumber"/>
-        </w:rPr>
-        <w:t xml:space="preserve">3.1.2</w:t>
-      </w:r>
-      <w:r>
-        <w:tab/>
-      </w:r>
-      <w:r>
-        <w:t xml:space="preserve">Criar tabela</w:t>
-      </w:r>
-    </w:p>
-    <w:p>
-      <w:r>
-        <w:br w:type="page"/>
-      </w:r>
-    </w:p>
-    <w:bookmarkEnd w:id="107"/>
-    <w:bookmarkStart w:id="114" w:name="protegerbloqueartrancar-tabela"/>
-    <w:p>
-      <w:pPr>
-        <w:pStyle w:val="Heading3"/>
-      </w:pPr>
-      <w:r>
-        <w:rPr>
-          <w:rStyle w:val="SectionNumber"/>
-        </w:rPr>
-        <w:t xml:space="preserve">3.1.3</w:t>
-      </w:r>
-      <w:r>
-        <w:tab/>
-      </w:r>
-      <w:r>
-        <w:t xml:space="preserve">Proteger/Bloquear/Trancar tabela</w:t>
-      </w:r>
-    </w:p>
-    <w:p>
-      <w:pPr>
-        <w:numPr>
-          <w:ilvl w:val="0"/>
-          <w:numId w:val="1067"/>
-        </w:numPr>
-        <w:pStyle w:val="Compact"/>
-      </w:pPr>
-      <w:r>
-        <w:t xml:space="preserve">É possivel para proteger a tabela, ou evitar/restringir que o usuário da planilha edite algum campo não autorizado. Podemos trancar/bloquear a planilha.</w:t>
-      </w:r>
-      <w:r>
-        <w:br/>
-      </w:r>
-    </w:p>
-    <w:p>
-      <w:pPr>
-        <w:numPr>
-          <w:ilvl w:val="0"/>
-          <w:numId w:val="1067"/>
-        </w:numPr>
-        <w:pStyle w:val="Compact"/>
-      </w:pPr>
-      <w:r>
-        <w:t xml:space="preserve">Para bloquear ou desbloquear a planilha:</w:t>
-      </w:r>
-      <w:r>
-        <w:br/>
-      </w:r>
-    </w:p>
-    <w:p>
-      <w:pPr>
-        <w:numPr>
-          <w:ilvl w:val="1"/>
-          <w:numId w:val="1068"/>
-        </w:numPr>
-        <w:pStyle w:val="Compact"/>
-      </w:pPr>
-      <w:r>
-        <w:t xml:space="preserve">Bloquear planilha:</w:t>
-      </w:r>
-      <w:r>
-        <w:br/>
-      </w:r>
-      <w:r>
-        <w:rPr>
-          <w:rStyle w:val="VerbatimChar"/>
-        </w:rPr>
-        <w:t xml:space="preserve">Aba Revisão &gt; Proteger planilha</w:t>
-      </w:r>
-      <w:r>
-        <w:br/>
-      </w:r>
-    </w:p>
-    <w:p>
-      <w:pPr>
-        <w:numPr>
-          <w:ilvl w:val="1"/>
-          <w:numId w:val="1068"/>
-        </w:numPr>
-        <w:pStyle w:val="Compact"/>
-      </w:pPr>
-      <w:r>
-        <w:t xml:space="preserve">Desbloquear planilha:</w:t>
-      </w:r>
-      <w:r>
-        <w:br/>
-      </w:r>
-      <w:r>
-        <w:rPr>
-          <w:rStyle w:val="VerbatimChar"/>
-        </w:rPr>
-        <w:t xml:space="preserve">Aba Revisão &gt; Desproteger planilha</w:t>
-      </w:r>
-      <w:r>
-        <w:br/>
-      </w:r>
-    </w:p>
-    <w:p>
-      <w:pPr>
-        <w:numPr>
-          <w:ilvl w:val="0"/>
-          <w:numId w:val="1067"/>
-        </w:numPr>
-        <w:pStyle w:val="Compact"/>
-      </w:pPr>
-      <w:r>
-        <w:t xml:space="preserve">Trancar a planilha limita o usuário a ações predeterminadas:</w:t>
-      </w:r>
-      <w:r>
-        <w:br/>
-      </w:r>
-    </w:p>
-    <w:p>
-      <w:pPr>
-        <w:numPr>
-          <w:ilvl w:val="1"/>
-          <w:numId w:val="1069"/>
-        </w:numPr>
-        <w:pStyle w:val="Compact"/>
-      </w:pPr>
-      <w:r>
-        <w:t xml:space="preserve">Selecionar células bloqueadas</w:t>
-      </w:r>
-      <w:r>
-        <w:br/>
-      </w:r>
-    </w:p>
-    <w:p>
-      <w:pPr>
-        <w:numPr>
-          <w:ilvl w:val="1"/>
-          <w:numId w:val="1069"/>
-        </w:numPr>
-        <w:pStyle w:val="Compact"/>
-      </w:pPr>
-      <w:r>
-        <w:t xml:space="preserve">Selecionar células desbloqueadas</w:t>
-      </w:r>
-      <w:r>
-        <w:br/>
-      </w:r>
-    </w:p>
-    <w:p>
-      <w:pPr>
-        <w:numPr>
-          <w:ilvl w:val="1"/>
-          <w:numId w:val="1069"/>
-        </w:numPr>
-        <w:pStyle w:val="Compact"/>
-      </w:pPr>
-      <w:r>
-        <w:t xml:space="preserve">Formatar células</w:t>
-      </w:r>
-      <w:r>
-        <w:br/>
-      </w:r>
-    </w:p>
-    <w:p>
-      <w:pPr>
-        <w:numPr>
-          <w:ilvl w:val="1"/>
-          <w:numId w:val="1069"/>
-        </w:numPr>
-        <w:pStyle w:val="Compact"/>
-      </w:pPr>
-      <w:r>
-        <w:t xml:space="preserve">Formatar Colunas</w:t>
-      </w:r>
-      <w:r>
-        <w:br/>
-      </w:r>
-    </w:p>
-    <w:p>
-      <w:pPr>
-        <w:numPr>
-          <w:ilvl w:val="1"/>
-          <w:numId w:val="1069"/>
-        </w:numPr>
-        <w:pStyle w:val="Compact"/>
-      </w:pPr>
-      <w:r>
-        <w:t xml:space="preserve">Formatar linhas</w:t>
-      </w:r>
-      <w:r>
-        <w:br/>
-      </w:r>
-    </w:p>
-    <w:p>
-      <w:pPr>
-        <w:numPr>
-          <w:ilvl w:val="1"/>
-          <w:numId w:val="1069"/>
-        </w:numPr>
-        <w:pStyle w:val="Compact"/>
-      </w:pPr>
-      <w:r>
-        <w:t xml:space="preserve">Inserir colunas</w:t>
-      </w:r>
-      <w:r>
-        <w:br/>
-      </w:r>
-    </w:p>
-    <w:p>
-      <w:pPr>
-        <w:numPr>
-          <w:ilvl w:val="1"/>
-          <w:numId w:val="1069"/>
-        </w:numPr>
-        <w:pStyle w:val="Compact"/>
-      </w:pPr>
-      <w:r>
-        <w:t xml:space="preserve">Inserir linhas</w:t>
-      </w:r>
-      <w:r>
-        <w:br/>
-      </w:r>
-    </w:p>
-    <w:p>
-      <w:pPr>
-        <w:numPr>
-          <w:ilvl w:val="1"/>
-          <w:numId w:val="1069"/>
-        </w:numPr>
-        <w:pStyle w:val="Compact"/>
-      </w:pPr>
-      <w:r>
-        <w:t xml:space="preserve">Inserir hiperlinks</w:t>
-      </w:r>
-      <w:r>
-        <w:br/>
-      </w:r>
-    </w:p>
-    <w:p>
-      <w:pPr>
-        <w:numPr>
-          <w:ilvl w:val="1"/>
-          <w:numId w:val="1069"/>
-        </w:numPr>
-        <w:pStyle w:val="Compact"/>
-      </w:pPr>
-      <w:r>
-        <w:t xml:space="preserve">Excluir colunas</w:t>
-      </w:r>
-      <w:r>
-        <w:br/>
-      </w:r>
-    </w:p>
-    <w:p>
-      <w:pPr>
-        <w:numPr>
-          <w:ilvl w:val="1"/>
-          <w:numId w:val="1069"/>
-        </w:numPr>
-        <w:pStyle w:val="Compact"/>
-      </w:pPr>
-      <w:r>
-        <w:t xml:space="preserve">Excluir linhas</w:t>
-      </w:r>
-      <w:r>
-        <w:br/>
-      </w:r>
-    </w:p>
-    <w:p>
-      <w:pPr>
-        <w:numPr>
-          <w:ilvl w:val="1"/>
-          <w:numId w:val="1069"/>
-        </w:numPr>
-        <w:pStyle w:val="Compact"/>
-      </w:pPr>
-      <w:r>
-        <w:t xml:space="preserve">Classificar</w:t>
-      </w:r>
-      <w:r>
-        <w:br/>
-      </w:r>
-    </w:p>
-    <w:p>
-      <w:pPr>
-        <w:numPr>
-          <w:ilvl w:val="1"/>
-          <w:numId w:val="1069"/>
-        </w:numPr>
-        <w:pStyle w:val="Compact"/>
-      </w:pPr>
-      <w:r>
-        <w:t xml:space="preserve">Usar filtro automático</w:t>
-      </w:r>
-      <w:r>
-        <w:br/>
-      </w:r>
-    </w:p>
-    <w:p>
-      <w:pPr>
-        <w:numPr>
-          <w:ilvl w:val="1"/>
-          <w:numId w:val="1069"/>
-        </w:numPr>
-        <w:pStyle w:val="Compact"/>
-      </w:pPr>
-      <w:r>
-        <w:t xml:space="preserve">Utilizar tabela dinâmica e gráfico dinâmico</w:t>
-      </w:r>
-      <w:r>
-        <w:br/>
-      </w:r>
-    </w:p>
-    <w:p>
-      <w:pPr>
-        <w:numPr>
-          <w:ilvl w:val="1"/>
-          <w:numId w:val="1069"/>
-        </w:numPr>
-        <w:pStyle w:val="Compact"/>
-      </w:pPr>
-      <w:r>
-        <w:t xml:space="preserve">Editar objetos</w:t>
-      </w:r>
-      <w:r>
-        <w:br/>
-      </w:r>
-    </w:p>
-    <w:p>
-      <w:pPr>
-        <w:numPr>
-          <w:ilvl w:val="1"/>
-          <w:numId w:val="1069"/>
-        </w:numPr>
-        <w:pStyle w:val="Compact"/>
-      </w:pPr>
-      <w:r>
-        <w:t xml:space="preserve">Editar cenários</w:t>
-      </w:r>
-      <w:r>
-        <w:br/>
-      </w:r>
-    </w:p>
-    <w:p>
-      <w:pPr>
-        <w:numPr>
-          <w:ilvl w:val="0"/>
-          <w:numId w:val="1067"/>
-        </w:numPr>
-        <w:pStyle w:val="Compact"/>
-      </w:pPr>
-      <w:r>
-        <w:t xml:space="preserve">Para destrancar a planilha é necessário senha.</w:t>
-      </w:r>
-      <w:r>
-        <w:br/>
-      </w:r>
-    </w:p>
-    <w:p>
-      <w:pPr>
-        <w:numPr>
-          <w:ilvl w:val="0"/>
-          <w:numId w:val="1067"/>
-        </w:numPr>
-        <w:pStyle w:val="Compact"/>
-      </w:pPr>
-      <w:r>
-        <w:t xml:space="preserve">Útil para criação de formulários.</w:t>
-      </w:r>
-      <w:r>
-        <w:br/>
-      </w:r>
-    </w:p>
-    <w:p>
-      <w:pPr>
-        <w:numPr>
-          <w:ilvl w:val="0"/>
-          <w:numId w:val="1067"/>
-        </w:numPr>
-        <w:pStyle w:val="Compact"/>
-      </w:pPr>
-      <w:r>
-        <w:t xml:space="preserve">Podemos deixar apenas determinados campos/células destrancadas para o usuário preencher. Basta selecionar tudo e desselecionar os campos que queremos deixar destrancados/desprotegidos.</w:t>
-      </w:r>
-      <w:r>
-        <w:br/>
-      </w:r>
-    </w:p>
     <w:p>
       <w:r>
         <w:br w:type="page"/>
@@ -6477,20 +6071,546 @@
       <w:r>
         <w:drawing>
           <wp:inline>
-            <wp:extent cx="4267200" cy="2265907"/>
+            <wp:extent cx="3200400" cy="1700316"/>
             <wp:effectExtent b="0" l="0" r="0" t="0"/>
-            <wp:docPr descr="Proteger/bloquear planilha." title="" id="109" name="Picture"/>
+            <wp:docPr descr="Exemplo de tabela com linhas de grade, barra de fórmula e títulos." title="" id="107" name="Picture"/>
             <a:graphic>
               <a:graphicData uri="http://schemas.openxmlformats.org/drawingml/2006/picture">
                 <pic:pic>
                   <pic:nvPicPr>
-                    <pic:cNvPr descr="Imagens\Macros\Bloquear_planilha.png" id="110" name="Picture"/>
+                    <pic:cNvPr descr="Imagens\Macros\Com_grid_formulas_titulos.png" id="108" name="Picture"/>
                     <pic:cNvPicPr>
                       <a:picLocks noChangeArrowheads="1" noChangeAspect="1"/>
                     </pic:cNvPicPr>
                   </pic:nvPicPr>
                   <pic:blipFill>
-                    <a:blip r:embed="rId108"/>
+                    <a:blip r:embed="rId106"/>
+                    <a:stretch>
+                      <a:fillRect/>
+                    </a:stretch>
+                  </pic:blipFill>
+                  <pic:spPr bwMode="auto">
+                    <a:xfrm>
+                      <a:off x="0" y="0"/>
+                      <a:ext cx="3200400" cy="1700316"/>
+                    </a:xfrm>
+                    <a:prstGeom prst="rect">
+                      <a:avLst/>
+                    </a:prstGeom>
+                    <a:noFill/>
+                    <a:ln w="9525">
+                      <a:noFill/>
+                      <a:headEnd/>
+                      <a:tailEnd/>
+                    </a:ln>
+                  </pic:spPr>
+                </pic:pic>
+              </a:graphicData>
+            </a:graphic>
+          </wp:inline>
+        </w:drawing>
+      </w:r>
+    </w:p>
+    <w:p>
+      <w:pPr>
+        <w:pStyle w:val="ImageCaption"/>
+      </w:pPr>
+      <w:r>
+        <w:t xml:space="preserve">Exemplo de tabela com linhas de grade, barra de fórmula e títulos.</w:t>
+      </w:r>
+    </w:p>
+    <w:p>
+      <w:pPr>
+        <w:pStyle w:val="CaptionedFigure"/>
+      </w:pPr>
+      <w:r>
+        <w:drawing>
+          <wp:inline>
+            <wp:extent cx="3200400" cy="1697763"/>
+            <wp:effectExtent b="0" l="0" r="0" t="0"/>
+            <wp:docPr descr="Exemplo de tabela sem linhas de grade, barra de fórmula e títulos." title="" id="110" name="Picture"/>
+            <a:graphic>
+              <a:graphicData uri="http://schemas.openxmlformats.org/drawingml/2006/picture">
+                <pic:pic>
+                  <pic:nvPicPr>
+                    <pic:cNvPr descr="Imagens\Macros\Sem_grid_formulas_titulos.png" id="111" name="Picture"/>
+                    <pic:cNvPicPr>
+                      <a:picLocks noChangeArrowheads="1" noChangeAspect="1"/>
+                    </pic:cNvPicPr>
+                  </pic:nvPicPr>
+                  <pic:blipFill>
+                    <a:blip r:embed="rId109"/>
+                    <a:stretch>
+                      <a:fillRect/>
+                    </a:stretch>
+                  </pic:blipFill>
+                  <pic:spPr bwMode="auto">
+                    <a:xfrm>
+                      <a:off x="0" y="0"/>
+                      <a:ext cx="3200400" cy="1697763"/>
+                    </a:xfrm>
+                    <a:prstGeom prst="rect">
+                      <a:avLst/>
+                    </a:prstGeom>
+                    <a:noFill/>
+                    <a:ln w="9525">
+                      <a:noFill/>
+                      <a:headEnd/>
+                      <a:tailEnd/>
+                    </a:ln>
+                  </pic:spPr>
+                </pic:pic>
+              </a:graphicData>
+            </a:graphic>
+          </wp:inline>
+        </w:drawing>
+      </w:r>
+    </w:p>
+    <w:p>
+      <w:pPr>
+        <w:pStyle w:val="ImageCaption"/>
+      </w:pPr>
+      <w:r>
+        <w:t xml:space="preserve">Exemplo de tabela sem linhas de grade, barra de fórmula e títulos.</w:t>
+      </w:r>
+    </w:p>
+    <w:p>
+      <w:r>
+        <w:br w:type="page"/>
+      </w:r>
+    </w:p>
+    <w:bookmarkEnd w:id="112"/>
+    <w:bookmarkStart w:id="113" w:name="criar-tabela"/>
+    <w:p>
+      <w:pPr>
+        <w:pStyle w:val="Heading3"/>
+      </w:pPr>
+      <w:r>
+        <w:rPr>
+          <w:rStyle w:val="SectionNumber"/>
+        </w:rPr>
+        <w:t xml:space="preserve">3.1.2</w:t>
+      </w:r>
+      <w:r>
+        <w:tab/>
+      </w:r>
+      <w:r>
+        <w:t xml:space="preserve">Criar tabela</w:t>
+      </w:r>
+    </w:p>
+    <w:p>
+      <w:r>
+        <w:br w:type="page"/>
+      </w:r>
+    </w:p>
+    <w:bookmarkEnd w:id="113"/>
+    <w:bookmarkStart w:id="120" w:name="protegerbloqueartrancar-tabela"/>
+    <w:p>
+      <w:pPr>
+        <w:pStyle w:val="Heading3"/>
+      </w:pPr>
+      <w:r>
+        <w:rPr>
+          <w:rStyle w:val="SectionNumber"/>
+        </w:rPr>
+        <w:t xml:space="preserve">3.1.3</w:t>
+      </w:r>
+      <w:r>
+        <w:tab/>
+      </w:r>
+      <w:r>
+        <w:t xml:space="preserve">Proteger/Bloquear/Trancar tabela</w:t>
+      </w:r>
+    </w:p>
+    <w:p>
+      <w:pPr>
+        <w:numPr>
+          <w:ilvl w:val="0"/>
+          <w:numId w:val="1067"/>
+        </w:numPr>
+        <w:pStyle w:val="Compact"/>
+      </w:pPr>
+      <w:r>
+        <w:t xml:space="preserve">É possivel para proteger a tabela, ou evitar/restringir que o usuário da planilha edite algum campo não autorizado. Podemos trancar/bloquear a planilha.</w:t>
+      </w:r>
+      <w:r>
+        <w:br/>
+      </w:r>
+    </w:p>
+    <w:p>
+      <w:pPr>
+        <w:numPr>
+          <w:ilvl w:val="0"/>
+          <w:numId w:val="1067"/>
+        </w:numPr>
+        <w:pStyle w:val="Compact"/>
+      </w:pPr>
+      <w:r>
+        <w:t xml:space="preserve">Para bloquear ou desbloquear a planilha:</w:t>
+      </w:r>
+      <w:r>
+        <w:br/>
+      </w:r>
+    </w:p>
+    <w:p>
+      <w:pPr>
+        <w:numPr>
+          <w:ilvl w:val="1"/>
+          <w:numId w:val="1068"/>
+        </w:numPr>
+        <w:pStyle w:val="Compact"/>
+      </w:pPr>
+      <w:r>
+        <w:t xml:space="preserve">Bloquear planilha:</w:t>
+      </w:r>
+      <w:r>
+        <w:br/>
+      </w:r>
+      <w:r>
+        <w:rPr>
+          <w:rStyle w:val="VerbatimChar"/>
+        </w:rPr>
+        <w:t xml:space="preserve">Aba Revisão &gt; Proteger planilha</w:t>
+      </w:r>
+      <w:r>
+        <w:br/>
+      </w:r>
+    </w:p>
+    <w:p>
+      <w:pPr>
+        <w:numPr>
+          <w:ilvl w:val="1"/>
+          <w:numId w:val="1068"/>
+        </w:numPr>
+        <w:pStyle w:val="Compact"/>
+      </w:pPr>
+      <w:r>
+        <w:t xml:space="preserve">Desbloquear planilha:</w:t>
+      </w:r>
+      <w:r>
+        <w:br/>
+      </w:r>
+      <w:r>
+        <w:rPr>
+          <w:rStyle w:val="VerbatimChar"/>
+        </w:rPr>
+        <w:t xml:space="preserve">Aba Revisão &gt; Desproteger planilha</w:t>
+      </w:r>
+      <w:r>
+        <w:br/>
+      </w:r>
+    </w:p>
+    <w:p>
+      <w:pPr>
+        <w:numPr>
+          <w:ilvl w:val="0"/>
+          <w:numId w:val="1067"/>
+        </w:numPr>
+        <w:pStyle w:val="Compact"/>
+      </w:pPr>
+      <w:r>
+        <w:t xml:space="preserve">Trancar a planilha limita o usuário a ações predeterminadas:</w:t>
+      </w:r>
+      <w:r>
+        <w:br/>
+      </w:r>
+    </w:p>
+    <w:p>
+      <w:pPr>
+        <w:numPr>
+          <w:ilvl w:val="1"/>
+          <w:numId w:val="1069"/>
+        </w:numPr>
+        <w:pStyle w:val="Compact"/>
+      </w:pPr>
+      <w:r>
+        <w:t xml:space="preserve">Selecionar células bloqueadas</w:t>
+      </w:r>
+      <w:r>
+        <w:br/>
+      </w:r>
+    </w:p>
+    <w:p>
+      <w:pPr>
+        <w:numPr>
+          <w:ilvl w:val="1"/>
+          <w:numId w:val="1069"/>
+        </w:numPr>
+        <w:pStyle w:val="Compact"/>
+      </w:pPr>
+      <w:r>
+        <w:t xml:space="preserve">Selecionar células desbloqueadas</w:t>
+      </w:r>
+      <w:r>
+        <w:br/>
+      </w:r>
+    </w:p>
+    <w:p>
+      <w:pPr>
+        <w:numPr>
+          <w:ilvl w:val="1"/>
+          <w:numId w:val="1069"/>
+        </w:numPr>
+        <w:pStyle w:val="Compact"/>
+      </w:pPr>
+      <w:r>
+        <w:t xml:space="preserve">Formatar células</w:t>
+      </w:r>
+      <w:r>
+        <w:br/>
+      </w:r>
+    </w:p>
+    <w:p>
+      <w:pPr>
+        <w:numPr>
+          <w:ilvl w:val="1"/>
+          <w:numId w:val="1069"/>
+        </w:numPr>
+        <w:pStyle w:val="Compact"/>
+      </w:pPr>
+      <w:r>
+        <w:t xml:space="preserve">Formatar Colunas</w:t>
+      </w:r>
+      <w:r>
+        <w:br/>
+      </w:r>
+    </w:p>
+    <w:p>
+      <w:pPr>
+        <w:numPr>
+          <w:ilvl w:val="1"/>
+          <w:numId w:val="1069"/>
+        </w:numPr>
+        <w:pStyle w:val="Compact"/>
+      </w:pPr>
+      <w:r>
+        <w:t xml:space="preserve">Formatar linhas</w:t>
+      </w:r>
+      <w:r>
+        <w:br/>
+      </w:r>
+    </w:p>
+    <w:p>
+      <w:pPr>
+        <w:numPr>
+          <w:ilvl w:val="1"/>
+          <w:numId w:val="1069"/>
+        </w:numPr>
+        <w:pStyle w:val="Compact"/>
+      </w:pPr>
+      <w:r>
+        <w:t xml:space="preserve">Inserir colunas</w:t>
+      </w:r>
+      <w:r>
+        <w:br/>
+      </w:r>
+    </w:p>
+    <w:p>
+      <w:pPr>
+        <w:numPr>
+          <w:ilvl w:val="1"/>
+          <w:numId w:val="1069"/>
+        </w:numPr>
+        <w:pStyle w:val="Compact"/>
+      </w:pPr>
+      <w:r>
+        <w:t xml:space="preserve">Inserir linhas</w:t>
+      </w:r>
+      <w:r>
+        <w:br/>
+      </w:r>
+    </w:p>
+    <w:p>
+      <w:pPr>
+        <w:numPr>
+          <w:ilvl w:val="1"/>
+          <w:numId w:val="1069"/>
+        </w:numPr>
+        <w:pStyle w:val="Compact"/>
+      </w:pPr>
+      <w:r>
+        <w:t xml:space="preserve">Inserir hiperlinks</w:t>
+      </w:r>
+      <w:r>
+        <w:br/>
+      </w:r>
+    </w:p>
+    <w:p>
+      <w:pPr>
+        <w:numPr>
+          <w:ilvl w:val="1"/>
+          <w:numId w:val="1069"/>
+        </w:numPr>
+        <w:pStyle w:val="Compact"/>
+      </w:pPr>
+      <w:r>
+        <w:t xml:space="preserve">Excluir colunas</w:t>
+      </w:r>
+      <w:r>
+        <w:br/>
+      </w:r>
+    </w:p>
+    <w:p>
+      <w:pPr>
+        <w:numPr>
+          <w:ilvl w:val="1"/>
+          <w:numId w:val="1069"/>
+        </w:numPr>
+        <w:pStyle w:val="Compact"/>
+      </w:pPr>
+      <w:r>
+        <w:t xml:space="preserve">Excluir linhas</w:t>
+      </w:r>
+      <w:r>
+        <w:br/>
+      </w:r>
+    </w:p>
+    <w:p>
+      <w:pPr>
+        <w:numPr>
+          <w:ilvl w:val="1"/>
+          <w:numId w:val="1069"/>
+        </w:numPr>
+        <w:pStyle w:val="Compact"/>
+      </w:pPr>
+      <w:r>
+        <w:t xml:space="preserve">Classificar</w:t>
+      </w:r>
+      <w:r>
+        <w:br/>
+      </w:r>
+    </w:p>
+    <w:p>
+      <w:pPr>
+        <w:numPr>
+          <w:ilvl w:val="1"/>
+          <w:numId w:val="1069"/>
+        </w:numPr>
+        <w:pStyle w:val="Compact"/>
+      </w:pPr>
+      <w:r>
+        <w:t xml:space="preserve">Usar filtro automático</w:t>
+      </w:r>
+      <w:r>
+        <w:br/>
+      </w:r>
+    </w:p>
+    <w:p>
+      <w:pPr>
+        <w:numPr>
+          <w:ilvl w:val="1"/>
+          <w:numId w:val="1069"/>
+        </w:numPr>
+        <w:pStyle w:val="Compact"/>
+      </w:pPr>
+      <w:r>
+        <w:t xml:space="preserve">Utilizar tabela dinâmica e gráfico dinâmico</w:t>
+      </w:r>
+      <w:r>
+        <w:br/>
+      </w:r>
+    </w:p>
+    <w:p>
+      <w:pPr>
+        <w:numPr>
+          <w:ilvl w:val="1"/>
+          <w:numId w:val="1069"/>
+        </w:numPr>
+        <w:pStyle w:val="Compact"/>
+      </w:pPr>
+      <w:r>
+        <w:t xml:space="preserve">Editar objetos</w:t>
+      </w:r>
+      <w:r>
+        <w:br/>
+      </w:r>
+    </w:p>
+    <w:p>
+      <w:pPr>
+        <w:numPr>
+          <w:ilvl w:val="1"/>
+          <w:numId w:val="1069"/>
+        </w:numPr>
+        <w:pStyle w:val="Compact"/>
+      </w:pPr>
+      <w:r>
+        <w:t xml:space="preserve">Editar cenários</w:t>
+      </w:r>
+      <w:r>
+        <w:br/>
+      </w:r>
+    </w:p>
+    <w:p>
+      <w:pPr>
+        <w:numPr>
+          <w:ilvl w:val="0"/>
+          <w:numId w:val="1067"/>
+        </w:numPr>
+        <w:pStyle w:val="Compact"/>
+      </w:pPr>
+      <w:r>
+        <w:t xml:space="preserve">Para destrancar a planilha é necessário senha.</w:t>
+      </w:r>
+      <w:r>
+        <w:br/>
+      </w:r>
+    </w:p>
+    <w:p>
+      <w:pPr>
+        <w:numPr>
+          <w:ilvl w:val="0"/>
+          <w:numId w:val="1067"/>
+        </w:numPr>
+        <w:pStyle w:val="Compact"/>
+      </w:pPr>
+      <w:r>
+        <w:t xml:space="preserve">Útil para criação de formulários.</w:t>
+      </w:r>
+      <w:r>
+        <w:br/>
+      </w:r>
+    </w:p>
+    <w:p>
+      <w:pPr>
+        <w:numPr>
+          <w:ilvl w:val="0"/>
+          <w:numId w:val="1067"/>
+        </w:numPr>
+        <w:pStyle w:val="Compact"/>
+      </w:pPr>
+      <w:r>
+        <w:t xml:space="preserve">Podemos deixar apenas determinados campos/células destrancadas para o usuário preencher. Basta selecionar tudo e desselecionar os campos que queremos deixar destrancados/desprotegidos.</w:t>
+      </w:r>
+      <w:r>
+        <w:br/>
+      </w:r>
+    </w:p>
+    <w:p>
+      <w:r>
+        <w:br w:type="page"/>
+      </w:r>
+    </w:p>
+    <w:p>
+      <w:pPr>
+        <w:pStyle w:val="CaptionedFigure"/>
+      </w:pPr>
+      <w:r>
+        <w:drawing>
+          <wp:inline>
+            <wp:extent cx="4267200" cy="2265907"/>
+            <wp:effectExtent b="0" l="0" r="0" t="0"/>
+            <wp:docPr descr="Proteger/bloquear planilha." title="" id="115" name="Picture"/>
+            <a:graphic>
+              <a:graphicData uri="http://schemas.openxmlformats.org/drawingml/2006/picture">
+                <pic:pic>
+                  <pic:nvPicPr>
+                    <pic:cNvPr descr="Imagens\Macros\Bloquear_planilha.png" id="116" name="Picture"/>
+                    <pic:cNvPicPr>
+                      <a:picLocks noChangeArrowheads="1" noChangeAspect="1"/>
+                    </pic:cNvPicPr>
+                  </pic:nvPicPr>
+                  <pic:blipFill>
+                    <a:blip r:embed="rId114"/>
                     <a:stretch>
                       <a:fillRect/>
                     </a:stretch>
@@ -6534,18 +6654,18 @@
           <wp:inline>
             <wp:extent cx="1866900" cy="2656158"/>
             <wp:effectExtent b="0" l="0" r="0" t="0"/>
-            <wp:docPr descr="Opções para proteção/bloquear planilha." title="" id="112" name="Picture"/>
+            <wp:docPr descr="Opções para proteção/bloquear planilha." title="" id="118" name="Picture"/>
             <a:graphic>
               <a:graphicData uri="http://schemas.openxmlformats.org/drawingml/2006/picture">
                 <pic:pic>
                   <pic:nvPicPr>
-                    <pic:cNvPr descr="Imagens\Macros\Opcoes_trancamento_planilha.png" id="113" name="Picture"/>
+                    <pic:cNvPr descr="Imagens\Macros\Opcoes_trancamento_planilha.png" id="119" name="Picture"/>
                     <pic:cNvPicPr>
                       <a:picLocks noChangeArrowheads="1" noChangeAspect="1"/>
                     </pic:cNvPicPr>
                   </pic:nvPicPr>
                   <pic:blipFill>
-                    <a:blip r:embed="rId111"/>
+                    <a:blip r:embed="rId117"/>
                     <a:stretch>
                       <a:fillRect/>
                     </a:stretch>
@@ -6585,8 +6705,8 @@
         <w:br w:type="page"/>
       </w:r>
     </w:p>
-    <w:bookmarkEnd w:id="114"/>
-    <w:bookmarkStart w:id="115" w:name="atribuir-macro-num-botão"/>
+    <w:bookmarkEnd w:id="120"/>
+    <w:bookmarkStart w:id="121" w:name="atribuir-macro-num-botão"/>
     <w:p>
       <w:pPr>
         <w:pStyle w:val="Heading3"/>
@@ -6897,9 +7017,9 @@
         <w:br w:type="page"/>
       </w:r>
     </w:p>
-    <w:bookmarkEnd w:id="115"/>
-    <w:bookmarkEnd w:id="116"/>
-    <w:bookmarkEnd w:id="117"/>
+    <w:bookmarkEnd w:id="121"/>
+    <w:bookmarkEnd w:id="122"/>
+    <w:bookmarkEnd w:id="123"/>
     <w:sectPr/>
   </w:body>
 </w:document>

</xml_diff>

<commit_message>
Tópico Cadastro com Macro
</commit_message>
<xml_diff>
--- a/VBA.docx
+++ b/VBA.docx
@@ -79,7 +79,7 @@
         <w:pStyle w:val="Date"/>
       </w:pPr>
       <w:r>
-        <w:t xml:space="preserve">11</w:t>
+        <w:t xml:space="preserve">12</w:t>
       </w:r>
       <w:r>
         <w:t xml:space="preserve"> </w:t>
@@ -5806,7 +5806,7 @@
     <w:bookmarkEnd w:id="103"/>
     <w:bookmarkEnd w:id="104"/>
     <w:bookmarkEnd w:id="105"/>
-    <w:bookmarkStart w:id="126" w:name="desenvolvendo-primeira-ferramenta-básico"/>
+    <w:bookmarkStart w:id="127" w:name="desenvolvendo-primeira-ferramenta-básico"/>
     <w:p>
       <w:pPr>
         <w:pStyle w:val="Heading1"/>
@@ -5824,7 +5824,7 @@
         <w:t xml:space="preserve">DESENVOLVENDO PRIMEIRA FERRAMENTA (BÁSICO)</w:t>
       </w:r>
     </w:p>
-    <w:bookmarkStart w:id="125" w:name="sistema-de-cadastro-de-clientes"/>
+    <w:bookmarkStart w:id="126" w:name="sistema-de-cadastro-de-clientes"/>
     <w:p>
       <w:pPr>
         <w:pStyle w:val="Heading2"/>
@@ -6349,7 +6349,7 @@
       <w:r>
         <w:drawing>
           <wp:inline>
-            <wp:extent cx="3200400" cy="817194"/>
+            <wp:extent cx="4267200" cy="1089592"/>
             <wp:effectExtent b="0" l="0" r="0" t="0"/>
             <wp:docPr descr="Exemplo de tabela." title="" id="114" name="Picture"/>
             <a:graphic>
@@ -6370,7 +6370,7 @@
                   <pic:spPr bwMode="auto">
                     <a:xfrm>
                       <a:off x="0" y="0"/>
-                      <a:ext cx="3200400" cy="817194"/>
+                      <a:ext cx="4267200" cy="1089592"/>
                     </a:xfrm>
                     <a:prstGeom prst="rect">
                       <a:avLst/>
@@ -7217,8 +7217,32 @@
       </w:r>
     </w:p>
     <w:bookmarkEnd w:id="124"/>
+    <w:bookmarkStart w:id="125" w:name="cadastro-com-macro"/>
+    <w:p>
+      <w:pPr>
+        <w:pStyle w:val="Heading3"/>
+      </w:pPr>
+      <w:r>
+        <w:rPr>
+          <w:rStyle w:val="SectionNumber"/>
+        </w:rPr>
+        <w:t xml:space="preserve">3.1.5</w:t>
+      </w:r>
+      <w:r>
+        <w:tab/>
+      </w:r>
+      <w:r>
+        <w:t xml:space="preserve">Cadastro com Macro</w:t>
+      </w:r>
+    </w:p>
+    <w:p>
+      <w:r>
+        <w:br w:type="page"/>
+      </w:r>
+    </w:p>
     <w:bookmarkEnd w:id="125"/>
     <w:bookmarkEnd w:id="126"/>
+    <w:bookmarkEnd w:id="127"/>
     <w:sectPr/>
   </w:body>
 </w:document>

</xml_diff>

<commit_message>
Principais tópicos - sistema de cadastro de clientes - VBA
</commit_message>
<xml_diff>
--- a/VBA.docx
+++ b/VBA.docx
@@ -79,7 +79,7 @@
         <w:pStyle w:val="Date"/>
       </w:pPr>
       <w:r>
-        <w:t xml:space="preserve">14</w:t>
+        <w:t xml:space="preserve">16</w:t>
       </w:r>
       <w:r>
         <w:t xml:space="preserve"> </w:t>
@@ -5806,7 +5806,7 @@
     <w:bookmarkEnd w:id="103"/>
     <w:bookmarkEnd w:id="104"/>
     <w:bookmarkEnd w:id="105"/>
-    <w:bookmarkStart w:id="126" w:name="desenvolvendo-primeira-ferramenta-básico"/>
+    <w:bookmarkStart w:id="129" w:name="desenvolvendo-primeira-ferramenta-básico"/>
     <w:p>
       <w:pPr>
         <w:pStyle w:val="Heading1"/>
@@ -7216,14 +7216,71 @@
         <w:br w:type="page"/>
       </w:r>
     </w:p>
-    <w:p>
-      <w:r>
-        <w:br w:type="page"/>
-      </w:r>
-    </w:p>
     <w:bookmarkEnd w:id="124"/>
     <w:bookmarkEnd w:id="125"/>
+    <w:bookmarkStart w:id="128" w:name="sistema-de-cadastro-de-clientes---vba"/>
+    <w:p>
+      <w:pPr>
+        <w:pStyle w:val="Heading2"/>
+      </w:pPr>
+      <w:r>
+        <w:rPr>
+          <w:rStyle w:val="SectionNumber"/>
+        </w:rPr>
+        <w:t xml:space="preserve">3.2</w:t>
+      </w:r>
+      <w:r>
+        <w:tab/>
+      </w:r>
+      <w:r>
+        <w:t xml:space="preserve">Sistema de cadastro de clientes - VBA</w:t>
+      </w:r>
+    </w:p>
+    <w:bookmarkStart w:id="126" w:name="inserir-controles"/>
+    <w:p>
+      <w:pPr>
+        <w:pStyle w:val="Heading3"/>
+      </w:pPr>
+      <w:r>
+        <w:rPr>
+          <w:rStyle w:val="SectionNumber"/>
+        </w:rPr>
+        <w:t xml:space="preserve">3.2.1</w:t>
+      </w:r>
+      <w:r>
+        <w:tab/>
+      </w:r>
+      <w:r>
+        <w:t xml:space="preserve">Inserir Controles</w:t>
+      </w:r>
+    </w:p>
     <w:bookmarkEnd w:id="126"/>
+    <w:bookmarkStart w:id="127" w:name="X6c32a6edb573a791b79695b20f25d6ebeac6c8a"/>
+    <w:p>
+      <w:pPr>
+        <w:pStyle w:val="Heading3"/>
+      </w:pPr>
+      <w:r>
+        <w:rPr>
+          <w:rStyle w:val="SectionNumber"/>
+        </w:rPr>
+        <w:t xml:space="preserve">3.2.2</w:t>
+      </w:r>
+      <w:r>
+        <w:tab/>
+      </w:r>
+      <w:r>
+        <w:t xml:space="preserve">Omitir Ações da Macro - função Application.ScreenUpdating</w:t>
+      </w:r>
+    </w:p>
+    <w:p>
+      <w:r>
+        <w:br w:type="page"/>
+      </w:r>
+    </w:p>
+    <w:bookmarkEnd w:id="127"/>
+    <w:bookmarkEnd w:id="128"/>
+    <w:bookmarkEnd w:id="129"/>
     <w:sectPr/>
   </w:body>
 </w:document>

</xml_diff>

<commit_message>
Omitir atualização da tela na edição da Macro
</commit_message>
<xml_diff>
--- a/VBA.docx
+++ b/VBA.docx
@@ -79,7 +79,7 @@
         <w:pStyle w:val="Date"/>
       </w:pPr>
       <w:r>
-        <w:t xml:space="preserve">17</w:t>
+        <w:t xml:space="preserve">18</w:t>
       </w:r>
       <w:r>
         <w:t xml:space="preserve"> </w:t>
@@ -5806,7 +5806,7 @@
     <w:bookmarkEnd w:id="103"/>
     <w:bookmarkEnd w:id="104"/>
     <w:bookmarkEnd w:id="105"/>
-    <w:bookmarkStart w:id="135" w:name="desenvolvendo-primeira-ferramenta-básico"/>
+    <w:bookmarkStart w:id="141" w:name="desenvolvendo-primeira-ferramenta-básico"/>
     <w:p>
       <w:pPr>
         <w:pStyle w:val="Heading1"/>
@@ -7218,7 +7218,7 @@
     </w:p>
     <w:bookmarkEnd w:id="124"/>
     <w:bookmarkEnd w:id="125"/>
-    <w:bookmarkStart w:id="134" w:name="sistema-de-cadastro-de-clientes---vba"/>
+    <w:bookmarkStart w:id="140" w:name="sistema-de-cadastro-de-clientes---vba"/>
     <w:p>
       <w:pPr>
         <w:pStyle w:val="Heading2"/>
@@ -7505,7 +7505,7 @@
       </w:r>
     </w:p>
     <w:bookmarkEnd w:id="132"/>
-    <w:bookmarkStart w:id="133" w:name="X6c32a6edb573a791b79695b20f25d6ebeac6c8a"/>
+    <w:bookmarkStart w:id="139" w:name="X6c32a6edb573a791b79695b20f25d6ebeac6c8a"/>
     <w:p>
       <w:pPr>
         <w:pStyle w:val="Heading3"/>
@@ -7520,7 +7520,227 @@
         <w:tab/>
       </w:r>
       <w:r>
-        <w:t xml:space="preserve">Omitir Ações da Macro - função Application.ScreenUpdating</w:t>
+        <w:t xml:space="preserve">Omitir Ações da Macro - função</w:t>
+      </w:r>
+      <w:r>
+        <w:t xml:space="preserve"> </w:t>
+      </w:r>
+      <w:r>
+        <w:rPr>
+          <w:rStyle w:val="VerbatimChar"/>
+        </w:rPr>
+        <w:t xml:space="preserve">Application.ScreenUpdating</w:t>
+      </w:r>
+    </w:p>
+    <w:p>
+      <w:pPr>
+        <w:numPr>
+          <w:ilvl w:val="0"/>
+          <w:numId w:val="1082"/>
+        </w:numPr>
+      </w:pPr>
+      <w:r>
+        <w:t xml:space="preserve">Podemos omitir as ações executadas pela Macro, evitar que o sistema do excel pisque paracendo que esta bugado.</w:t>
+      </w:r>
+      <w:r>
+        <w:br/>
+      </w:r>
+    </w:p>
+    <w:p>
+      <w:pPr>
+        <w:numPr>
+          <w:ilvl w:val="0"/>
+          <w:numId w:val="1082"/>
+        </w:numPr>
+      </w:pPr>
+      <w:r>
+        <w:t xml:space="preserve">Para omitir as ações usamos a função</w:t>
+      </w:r>
+      <w:r>
+        <w:t xml:space="preserve"> </w:t>
+      </w:r>
+      <w:r>
+        <w:rPr>
+          <w:rStyle w:val="VerbatimChar"/>
+        </w:rPr>
+        <w:t xml:space="preserve">Application.ScreenUpdating</w:t>
+      </w:r>
+      <w:r>
+        <w:t xml:space="preserve"> </w:t>
+      </w:r>
+      <w:r>
+        <w:t xml:space="preserve">dentro da edição VBA da Macro.</w:t>
+      </w:r>
+      <w:r>
+        <w:br/>
+      </w:r>
+    </w:p>
+    <w:p>
+      <w:pPr>
+        <w:numPr>
+          <w:ilvl w:val="0"/>
+          <w:numId w:val="1082"/>
+        </w:numPr>
+      </w:pPr>
+      <w:r>
+        <w:t xml:space="preserve">A função</w:t>
+      </w:r>
+      <w:r>
+        <w:t xml:space="preserve"> </w:t>
+      </w:r>
+      <w:r>
+        <w:rPr>
+          <w:rStyle w:val="VerbatimChar"/>
+        </w:rPr>
+        <w:t xml:space="preserve">Application.ScreenUpdating</w:t>
+      </w:r>
+      <w:r>
+        <w:t xml:space="preserve">:</w:t>
+      </w:r>
+      <w:r>
+        <w:br/>
+      </w:r>
+    </w:p>
+    <w:p>
+      <w:pPr>
+        <w:numPr>
+          <w:ilvl w:val="1"/>
+          <w:numId w:val="1083"/>
+        </w:numPr>
+        <w:pStyle w:val="Compact"/>
+      </w:pPr>
+      <w:r>
+        <w:rPr>
+          <w:rStyle w:val="VerbatimChar"/>
+        </w:rPr>
+        <w:t xml:space="preserve">Application.ScreenUpdating = False</w:t>
+      </w:r>
+      <w:r>
+        <w:br/>
+      </w:r>
+      <w:r>
+        <w:t xml:space="preserve">Desliga o que for atualizado na tela.</w:t>
+      </w:r>
+      <w:r>
+        <w:br/>
+      </w:r>
+      <w:r>
+        <w:t xml:space="preserve">Não mostra as ações executadas.</w:t>
+      </w:r>
+      <w:r>
+        <w:br/>
+      </w:r>
+      <w:r>
+        <w:t xml:space="preserve">Podemos colocar ao inicio do código da Macro para omitir as ações da Macro.</w:t>
+      </w:r>
+      <w:r>
+        <w:br/>
+      </w:r>
+    </w:p>
+    <w:p>
+      <w:pPr>
+        <w:numPr>
+          <w:ilvl w:val="1"/>
+          <w:numId w:val="1083"/>
+        </w:numPr>
+        <w:pStyle w:val="Compact"/>
+      </w:pPr>
+      <w:r>
+        <w:rPr>
+          <w:rStyle w:val="VerbatimChar"/>
+        </w:rPr>
+        <w:t xml:space="preserve">Application.ScreenUpdating = True</w:t>
+      </w:r>
+      <w:r>
+        <w:br/>
+      </w:r>
+      <w:r>
+        <w:t xml:space="preserve">Religa ou ativa atualização na tela.</w:t>
+      </w:r>
+      <w:r>
+        <w:br/>
+      </w:r>
+      <w:r>
+        <w:t xml:space="preserve">Mostra as ações executadas.</w:t>
+      </w:r>
+      <w:r>
+        <w:br/>
+      </w:r>
+      <w:r>
+        <w:t xml:space="preserve">Por default o sistema sempre entende como ligado.</w:t>
+      </w:r>
+      <w:r>
+        <w:br/>
+      </w:r>
+      <w:r>
+        <w:t xml:space="preserve">Caso desligado, ao final do programa é necessario ligar essa opção, ou seja, é precisamos inserir ao final do código, se no inicio do código a ação foi dado como desligado.</w:t>
+      </w:r>
+      <w:r>
+        <w:br/>
+      </w:r>
+    </w:p>
+    <w:p>
+      <w:pPr>
+        <w:pStyle w:val="CaptionedFigure"/>
+      </w:pPr>
+      <w:r>
+        <w:drawing>
+          <wp:inline>
+            <wp:extent cx="3200400" cy="1700316"/>
+            <wp:effectExtent b="0" l="0" r="0" t="0"/>
+            <wp:docPr descr="Desliga a atualização de tela na edição da Macro. Application.ScreenUpdating = False" title="" id="134" name="Picture"/>
+            <a:graphic>
+              <a:graphicData uri="http://schemas.openxmlformats.org/drawingml/2006/picture">
+                <pic:pic>
+                  <pic:nvPicPr>
+                    <pic:cNvPr descr="Imagens\Macros\ApplicationScreenUpdating_False.png" id="135" name="Picture"/>
+                    <pic:cNvPicPr>
+                      <a:picLocks noChangeArrowheads="1" noChangeAspect="1"/>
+                    </pic:cNvPicPr>
+                  </pic:nvPicPr>
+                  <pic:blipFill>
+                    <a:blip r:embed="rId133"/>
+                    <a:stretch>
+                      <a:fillRect/>
+                    </a:stretch>
+                  </pic:blipFill>
+                  <pic:spPr bwMode="auto">
+                    <a:xfrm>
+                      <a:off x="0" y="0"/>
+                      <a:ext cx="3200400" cy="1700316"/>
+                    </a:xfrm>
+                    <a:prstGeom prst="rect">
+                      <a:avLst/>
+                    </a:prstGeom>
+                    <a:noFill/>
+                    <a:ln w="9525">
+                      <a:noFill/>
+                      <a:headEnd/>
+                      <a:tailEnd/>
+                    </a:ln>
+                  </pic:spPr>
+                </pic:pic>
+              </a:graphicData>
+            </a:graphic>
+          </wp:inline>
+        </w:drawing>
+      </w:r>
+    </w:p>
+    <w:p>
+      <w:pPr>
+        <w:pStyle w:val="ImageCaption"/>
+      </w:pPr>
+      <w:r>
+        <w:t xml:space="preserve">Desliga a atualização de tela na edição da Macro.</w:t>
+      </w:r>
+      <w:r>
+        <w:t xml:space="preserve"> </w:t>
+      </w:r>
+      <w:r>
+        <w:rPr>
+          <w:rStyle w:val="VerbatimChar"/>
+        </w:rPr>
+        <w:t xml:space="preserve">Application.ScreenUpdating = False</w:t>
       </w:r>
     </w:p>
     <w:p>
@@ -7528,9 +7748,78 @@
         <w:br w:type="page"/>
       </w:r>
     </w:p>
-    <w:bookmarkEnd w:id="133"/>
-    <w:bookmarkEnd w:id="134"/>
-    <w:bookmarkEnd w:id="135"/>
+    <w:p>
+      <w:pPr>
+        <w:pStyle w:val="CaptionedFigure"/>
+      </w:pPr>
+      <w:r>
+        <w:drawing>
+          <wp:inline>
+            <wp:extent cx="3200400" cy="1702766"/>
+            <wp:effectExtent b="0" l="0" r="0" t="0"/>
+            <wp:docPr descr="Religa a atualização de tela na edição da Macro. Application.ScreenUpdating = True" title="" id="137" name="Picture"/>
+            <a:graphic>
+              <a:graphicData uri="http://schemas.openxmlformats.org/drawingml/2006/picture">
+                <pic:pic>
+                  <pic:nvPicPr>
+                    <pic:cNvPr descr="Imagens\Macros\ApplicationScreenUpdating_True.png" id="138" name="Picture"/>
+                    <pic:cNvPicPr>
+                      <a:picLocks noChangeArrowheads="1" noChangeAspect="1"/>
+                    </pic:cNvPicPr>
+                  </pic:nvPicPr>
+                  <pic:blipFill>
+                    <a:blip r:embed="rId136"/>
+                    <a:stretch>
+                      <a:fillRect/>
+                    </a:stretch>
+                  </pic:blipFill>
+                  <pic:spPr bwMode="auto">
+                    <a:xfrm>
+                      <a:off x="0" y="0"/>
+                      <a:ext cx="3200400" cy="1702766"/>
+                    </a:xfrm>
+                    <a:prstGeom prst="rect">
+                      <a:avLst/>
+                    </a:prstGeom>
+                    <a:noFill/>
+                    <a:ln w="9525">
+                      <a:noFill/>
+                      <a:headEnd/>
+                      <a:tailEnd/>
+                    </a:ln>
+                  </pic:spPr>
+                </pic:pic>
+              </a:graphicData>
+            </a:graphic>
+          </wp:inline>
+        </w:drawing>
+      </w:r>
+    </w:p>
+    <w:p>
+      <w:pPr>
+        <w:pStyle w:val="ImageCaption"/>
+      </w:pPr>
+      <w:r>
+        <w:t xml:space="preserve">Religa a atualização de tela na edição da Macro.</w:t>
+      </w:r>
+      <w:r>
+        <w:t xml:space="preserve"> </w:t>
+      </w:r>
+      <w:r>
+        <w:rPr>
+          <w:rStyle w:val="VerbatimChar"/>
+        </w:rPr>
+        <w:t xml:space="preserve">Application.ScreenUpdating = True</w:t>
+      </w:r>
+    </w:p>
+    <w:p>
+      <w:r>
+        <w:br w:type="page"/>
+      </w:r>
+    </w:p>
+    <w:bookmarkEnd w:id="139"/>
+    <w:bookmarkEnd w:id="140"/>
+    <w:bookmarkEnd w:id="141"/>
     <w:sectPr/>
   </w:body>
 </w:document>
@@ -8347,6 +8636,12 @@
     <w:abstractNumId w:val="991"/>
   </w:num>
   <w:num w:numId="1081">
+    <w:abstractNumId w:val="991"/>
+  </w:num>
+  <w:num w:numId="1082">
+    <w:abstractNumId w:val="991"/>
+  </w:num>
+  <w:num w:numId="1083">
     <w:abstractNumId w:val="991"/>
   </w:num>
 </w:numbering>

</xml_diff>

<commit_message>
Principais tópicos - Implementando Registros na última linha
</commit_message>
<xml_diff>
--- a/VBA.docx
+++ b/VBA.docx
@@ -79,7 +79,7 @@
         <w:pStyle w:val="Date"/>
       </w:pPr>
       <w:r>
-        <w:t xml:space="preserve">19</w:t>
+        <w:t xml:space="preserve">21</w:t>
       </w:r>
       <w:r>
         <w:t xml:space="preserve"> </w:t>
@@ -5884,7 +5884,7 @@
     <w:bookmarkEnd w:id="103"/>
     <w:bookmarkEnd w:id="104"/>
     <w:bookmarkEnd w:id="105"/>
-    <w:bookmarkStart w:id="141" w:name="desenvolvendo-primeira-ferramenta-básico"/>
+    <w:bookmarkStart w:id="143" w:name="desenvolvendo-primeira-ferramenta-básico"/>
     <w:p>
       <w:pPr>
         <w:pStyle w:val="Heading1"/>
@@ -7296,7 +7296,7 @@
     </w:p>
     <w:bookmarkEnd w:id="124"/>
     <w:bookmarkEnd w:id="125"/>
-    <w:bookmarkStart w:id="140" w:name="sistema-de-cadastro-de-clientes---vba"/>
+    <w:bookmarkStart w:id="142" w:name="sistema-de-cadastro-de-clientes---vba"/>
     <w:p>
       <w:pPr>
         <w:pStyle w:val="Heading2"/>
@@ -7896,8 +7896,46 @@
       </w:r>
     </w:p>
     <w:bookmarkEnd w:id="139"/>
+    <w:bookmarkStart w:id="140" w:name="cadastrar-última-linha-de-clientes"/>
+    <w:p>
+      <w:pPr>
+        <w:pStyle w:val="Heading3"/>
+      </w:pPr>
+      <w:r>
+        <w:rPr>
+          <w:rStyle w:val="SectionNumber"/>
+        </w:rPr>
+        <w:t xml:space="preserve">3.2.3</w:t>
+      </w:r>
+      <w:r>
+        <w:tab/>
+      </w:r>
+      <w:r>
+        <w:t xml:space="preserve">Cadastrar última linha de clientes</w:t>
+      </w:r>
+    </w:p>
     <w:bookmarkEnd w:id="140"/>
+    <w:bookmarkStart w:id="141" w:name="teste-de-formulários"/>
+    <w:p>
+      <w:pPr>
+        <w:pStyle w:val="Heading3"/>
+      </w:pPr>
+      <w:r>
+        <w:rPr>
+          <w:rStyle w:val="SectionNumber"/>
+        </w:rPr>
+        <w:t xml:space="preserve">3.2.4</w:t>
+      </w:r>
+      <w:r>
+        <w:tab/>
+      </w:r>
+      <w:r>
+        <w:t xml:space="preserve">Teste de formulários</w:t>
+      </w:r>
+    </w:p>
     <w:bookmarkEnd w:id="141"/>
+    <w:bookmarkEnd w:id="142"/>
+    <w:bookmarkEnd w:id="143"/>
     <w:sectPr/>
   </w:body>
 </w:document>

</xml_diff>

<commit_message>
Preenchimento coletivo de celulas
</commit_message>
<xml_diff>
--- a/VBA.docx
+++ b/VBA.docx
@@ -79,7 +79,7 @@
         <w:pStyle w:val="Date"/>
       </w:pPr>
       <w:r>
-        <w:t xml:space="preserve">21</w:t>
+        <w:t xml:space="preserve">22</w:t>
       </w:r>
       <w:r>
         <w:t xml:space="preserve"> </w:t>
@@ -5884,7 +5884,7 @@
     <w:bookmarkEnd w:id="103"/>
     <w:bookmarkEnd w:id="104"/>
     <w:bookmarkEnd w:id="105"/>
-    <w:bookmarkStart w:id="143" w:name="desenvolvendo-primeira-ferramenta-básico"/>
+    <w:bookmarkStart w:id="147" w:name="desenvolvendo-primeira-ferramenta-básico"/>
     <w:p>
       <w:pPr>
         <w:pStyle w:val="Heading1"/>
@@ -7296,7 +7296,7 @@
     </w:p>
     <w:bookmarkEnd w:id="124"/>
     <w:bookmarkEnd w:id="125"/>
-    <w:bookmarkStart w:id="142" w:name="sistema-de-cadastro-de-clientes---vba"/>
+    <w:bookmarkStart w:id="146" w:name="sistema-de-cadastro-de-clientes---vba"/>
     <w:p>
       <w:pPr>
         <w:pStyle w:val="Heading2"/>
@@ -7915,7 +7915,7 @@
       </w:r>
     </w:p>
     <w:bookmarkEnd w:id="140"/>
-    <w:bookmarkStart w:id="141" w:name="teste-de-formulários"/>
+    <w:bookmarkStart w:id="144" w:name="X7cd7f2956f5712f242d3cd0e6a5a023fc8726bf"/>
     <w:p>
       <w:pPr>
         <w:pStyle w:val="Heading3"/>
@@ -7930,12 +7930,203 @@
         <w:tab/>
       </w:r>
       <w:r>
-        <w:t xml:space="preserve">Teste de formulários</w:t>
-      </w:r>
-    </w:p>
-    <w:bookmarkEnd w:id="141"/>
-    <w:bookmarkEnd w:id="142"/>
-    <w:bookmarkEnd w:id="143"/>
+        <w:t xml:space="preserve">Teste de formulários - Preenchimento coletivo de células</w:t>
+      </w:r>
+    </w:p>
+    <w:p>
+      <w:pPr>
+        <w:numPr>
+          <w:ilvl w:val="0"/>
+          <w:numId w:val="1085"/>
+        </w:numPr>
+      </w:pPr>
+      <w:r>
+        <w:t xml:space="preserve">Para testar formulários podemos preencher vários campos ao mesmo tempo.</w:t>
+      </w:r>
+      <w:r>
+        <w:br/>
+      </w:r>
+    </w:p>
+    <w:p>
+      <w:pPr>
+        <w:numPr>
+          <w:ilvl w:val="0"/>
+          <w:numId w:val="1085"/>
+        </w:numPr>
+      </w:pPr>
+      <w:r>
+        <w:t xml:space="preserve">Passo a passo:</w:t>
+      </w:r>
+      <w:r>
+        <w:br/>
+      </w:r>
+    </w:p>
+    <w:p>
+      <w:pPr>
+        <w:numPr>
+          <w:ilvl w:val="1"/>
+          <w:numId w:val="1086"/>
+        </w:numPr>
+        <w:pStyle w:val="Compact"/>
+      </w:pPr>
+      <w:r>
+        <w:t xml:space="preserve">Selecionar todos os campos que deseja preencher.</w:t>
+      </w:r>
+      <w:r>
+        <w:br/>
+      </w:r>
+      <w:r>
+        <w:t xml:space="preserve">Selecionar celulas com</w:t>
+      </w:r>
+      <w:r>
+        <w:t xml:space="preserve"> </w:t>
+      </w:r>
+      <w:r>
+        <w:rPr>
+          <w:rStyle w:val="VerbatimChar"/>
+        </w:rPr>
+        <w:t xml:space="preserve">Ctrl</w:t>
+      </w:r>
+      <w:r>
+        <w:br/>
+      </w:r>
+    </w:p>
+    <w:p>
+      <w:pPr>
+        <w:numPr>
+          <w:ilvl w:val="1"/>
+          <w:numId w:val="1086"/>
+        </w:numPr>
+        <w:pStyle w:val="Compact"/>
+      </w:pPr>
+      <w:r>
+        <w:t xml:space="preserve">Pressione</w:t>
+      </w:r>
+      <w:r>
+        <w:t xml:space="preserve"> </w:t>
+      </w:r>
+      <w:r>
+        <w:rPr>
+          <w:rStyle w:val="VerbatimChar"/>
+        </w:rPr>
+        <w:t xml:space="preserve">F2</w:t>
+      </w:r>
+      <w:r>
+        <w:t xml:space="preserve"> </w:t>
+      </w:r>
+      <w:r>
+        <w:t xml:space="preserve">para editar uma das celulas selecionadas.</w:t>
+      </w:r>
+      <w:r>
+        <w:br/>
+      </w:r>
+    </w:p>
+    <w:p>
+      <w:pPr>
+        <w:numPr>
+          <w:ilvl w:val="1"/>
+          <w:numId w:val="1086"/>
+        </w:numPr>
+        <w:pStyle w:val="Compact"/>
+      </w:pPr>
+      <w:r>
+        <w:rPr>
+          <w:rStyle w:val="VerbatimChar"/>
+        </w:rPr>
+        <w:t xml:space="preserve">Ctrl + Enter</w:t>
+      </w:r>
+      <w:r>
+        <w:t xml:space="preserve"> </w:t>
+      </w:r>
+      <w:r>
+        <w:t xml:space="preserve">para replicar em o valor em todas as celulas selecionadas.</w:t>
+      </w:r>
+      <w:r>
+        <w:br/>
+      </w:r>
+    </w:p>
+    <w:p>
+      <w:pPr>
+        <w:pStyle w:val="CaptionedFigure"/>
+      </w:pPr>
+      <w:r>
+        <w:drawing>
+          <wp:inline>
+            <wp:extent cx="3200400" cy="1697763"/>
+            <wp:effectExtent b="0" l="0" r="0" t="0"/>
+            <wp:docPr descr="Preencher vários campos ao mesmo tempo." title="" id="142" name="Picture"/>
+            <a:graphic>
+              <a:graphicData uri="http://schemas.openxmlformats.org/drawingml/2006/picture">
+                <pic:pic>
+                  <pic:nvPicPr>
+                    <pic:cNvPr descr="Imagens\Macros\Teste_de_Formularios.png" id="143" name="Picture"/>
+                    <pic:cNvPicPr>
+                      <a:picLocks noChangeArrowheads="1" noChangeAspect="1"/>
+                    </pic:cNvPicPr>
+                  </pic:nvPicPr>
+                  <pic:blipFill>
+                    <a:blip r:embed="rId141"/>
+                    <a:stretch>
+                      <a:fillRect/>
+                    </a:stretch>
+                  </pic:blipFill>
+                  <pic:spPr bwMode="auto">
+                    <a:xfrm>
+                      <a:off x="0" y="0"/>
+                      <a:ext cx="3200400" cy="1697763"/>
+                    </a:xfrm>
+                    <a:prstGeom prst="rect">
+                      <a:avLst/>
+                    </a:prstGeom>
+                    <a:noFill/>
+                    <a:ln w="9525">
+                      <a:noFill/>
+                      <a:headEnd/>
+                      <a:tailEnd/>
+                    </a:ln>
+                  </pic:spPr>
+                </pic:pic>
+              </a:graphicData>
+            </a:graphic>
+          </wp:inline>
+        </w:drawing>
+      </w:r>
+    </w:p>
+    <w:p>
+      <w:pPr>
+        <w:pStyle w:val="ImageCaption"/>
+      </w:pPr>
+      <w:r>
+        <w:t xml:space="preserve">Preencher vários campos ao mesmo tempo.</w:t>
+      </w:r>
+    </w:p>
+    <w:p>
+      <w:r>
+        <w:br w:type="page"/>
+      </w:r>
+    </w:p>
+    <w:bookmarkEnd w:id="144"/>
+    <w:bookmarkStart w:id="145" w:name="depurar-código-vba-da-macro"/>
+    <w:p>
+      <w:pPr>
+        <w:pStyle w:val="Heading3"/>
+      </w:pPr>
+      <w:r>
+        <w:rPr>
+          <w:rStyle w:val="SectionNumber"/>
+        </w:rPr>
+        <w:t xml:space="preserve">3.2.5</w:t>
+      </w:r>
+      <w:r>
+        <w:tab/>
+      </w:r>
+      <w:r>
+        <w:t xml:space="preserve">Depurar código VBA da Macro</w:t>
+      </w:r>
+    </w:p>
+    <w:bookmarkEnd w:id="145"/>
+    <w:bookmarkEnd w:id="146"/>
+    <w:bookmarkEnd w:id="147"/>
     <w:sectPr/>
   </w:body>
 </w:document>
@@ -8762,6 +8953,39 @@
   </w:num>
   <w:num w:numId="1084">
     <w:abstractNumId w:val="991"/>
+  </w:num>
+  <w:num w:numId="1085">
+    <w:abstractNumId w:val="991"/>
+  </w:num>
+  <w:num w:numId="1086">
+    <w:abstractNumId w:val="99411"/>
+    <w:lvlOverride w:ilvl="0">
+      <w:startOverride w:val="1"/>
+    </w:lvlOverride>
+    <w:lvlOverride w:ilvl="1">
+      <w:startOverride w:val="1"/>
+    </w:lvlOverride>
+    <w:lvlOverride w:ilvl="2">
+      <w:startOverride w:val="1"/>
+    </w:lvlOverride>
+    <w:lvlOverride w:ilvl="3">
+      <w:startOverride w:val="1"/>
+    </w:lvlOverride>
+    <w:lvlOverride w:ilvl="4">
+      <w:startOverride w:val="1"/>
+    </w:lvlOverride>
+    <w:lvlOverride w:ilvl="5">
+      <w:startOverride w:val="1"/>
+    </w:lvlOverride>
+    <w:lvlOverride w:ilvl="6">
+      <w:startOverride w:val="1"/>
+    </w:lvlOverride>
+    <w:lvlOverride w:ilvl="7">
+      <w:startOverride w:val="1"/>
+    </w:lvlOverride>
+    <w:lvlOverride w:ilvl="8">
+      <w:startOverride w:val="1"/>
+    </w:lvlOverride>
   </w:num>
 </w:numbering>
 </file>

</xml_diff>

<commit_message>
Selecionar várias células usando a função Range()
</commit_message>
<xml_diff>
--- a/VBA.docx
+++ b/VBA.docx
@@ -79,7 +79,7 @@
         <w:pStyle w:val="Date"/>
       </w:pPr>
       <w:r>
-        <w:t xml:space="preserve">23</w:t>
+        <w:t xml:space="preserve">24</w:t>
       </w:r>
       <w:r>
         <w:t xml:space="preserve"> </w:t>
@@ -8169,6 +8169,45 @@
       </w:r>
       <w:r>
         <w:t xml:space="preserve">Selecionar diversos campos com VBA</w:t>
+      </w:r>
+    </w:p>
+    <w:p>
+      <w:pPr>
+        <w:numPr>
+          <w:ilvl w:val="0"/>
+          <w:numId w:val="1087"/>
+        </w:numPr>
+        <w:pStyle w:val="Compact"/>
+      </w:pPr>
+      <w:r>
+        <w:t xml:space="preserve">É possível selecionar várias células usando a função</w:t>
+      </w:r>
+      <w:r>
+        <w:t xml:space="preserve"> </w:t>
+      </w:r>
+      <w:r>
+        <w:rPr>
+          <w:rStyle w:val="VerbatimChar"/>
+        </w:rPr>
+        <w:t xml:space="preserve">Range()</w:t>
+      </w:r>
+      <w:r>
+        <w:t xml:space="preserve"> </w:t>
+      </w:r>
+      <w:r>
+        <w:t xml:space="preserve">(no VBA):</w:t>
+      </w:r>
+      <w:r>
+        <w:br/>
+      </w:r>
+      <w:r>
+        <w:rPr>
+          <w:rStyle w:val="VerbatimChar"/>
+        </w:rPr>
+        <w:t xml:space="preserve">Range("K9:T9,K11:Q11,S11:T11,K13:M13,O13:P13,R13,T13,K15:L15,N15:P15,R15:T15").Select</w:t>
+      </w:r>
+      <w:r>
+        <w:br/>
       </w:r>
     </w:p>
     <w:bookmarkEnd w:id="147"/>
@@ -9033,6 +9072,9 @@
     <w:lvlOverride w:ilvl="8">
       <w:startOverride w:val="1"/>
     </w:lvlOverride>
+  </w:num>
+  <w:num w:numId="1087">
+    <w:abstractNumId w:val="991"/>
   </w:num>
 </w:numbering>
 </file>

</xml_diff>